<commit_message>
Adding Auth Codes And Getting Access Tokens By Type
</commit_message>
<xml_diff>
--- a/FastAPI/Jose-Teclado-Course-Notes/FastAPI-Tutorial-01-Notes-04.docx
+++ b/FastAPI/Jose-Teclado-Course-Notes/FastAPI-Tutorial-01-Notes-04.docx
@@ -1,6 +1,6 @@
 
 <file path=word/document.xml><?xml version="1.0" encoding="utf-8"?>
-<w:document xmlns:wpc="http://schemas.microsoft.com/office/word/2010/wordprocessingCanvas" xmlns:cx="http://schemas.microsoft.com/office/drawing/2014/chartex" xmlns:cx1="http://schemas.microsoft.com/office/drawing/2015/9/8/chartex" xmlns:cx2="http://schemas.microsoft.com/office/drawing/2015/10/21/chartex" xmlns:cx3="http://schemas.microsoft.com/office/drawing/2016/5/9/chartex" xmlns:cx4="http://schemas.microsoft.com/office/drawing/2016/5/10/chartex" xmlns:cx5="http://schemas.microsoft.com/office/drawing/2016/5/11/chartex" xmlns:cx6="http://schemas.microsoft.com/office/drawing/2016/5/12/chartex" xmlns:cx7="http://schemas.microsoft.com/office/drawing/2016/5/13/chartex" xmlns:cx8="http://schemas.microsoft.com/office/drawing/2016/5/14/chartex" xmlns:mc="http://schemas.openxmlformats.org/markup-compatibility/2006" xmlns:aink="http://schemas.microsoft.com/office/drawing/2016/ink" xmlns:am3d="http://schemas.microsoft.com/office/drawing/2017/model3d" xmlns:o="urn:schemas-microsoft-com:office:office" xmlns:oel="http://schemas.microsoft.com/office/2019/extlst" xmlns:r="http://schemas.openxmlformats.org/officeDocument/2006/relationships" xmlns:m="http://schemas.openxmlformats.org/officeDocument/2006/math" xmlns:v="urn:schemas-microsoft-com:vml" xmlns:wp14="http://schemas.microsoft.com/office/word/2010/wordprocessingDrawing" xmlns:wp="http://schemas.openxmlformats.org/drawingml/2006/wordprocessingDrawing" xmlns:w10="urn:schemas-microsoft-com:office:word" xmlns:w="http://schemas.openxmlformats.org/wordprocessingml/2006/main" xmlns:w14="http://schemas.microsoft.com/office/word/2010/wordml" xmlns:w15="http://schemas.microsoft.com/office/word/2012/wordml" xmlns:w16cex="http://schemas.microsoft.com/office/word/2018/wordml/cex" xmlns:w16cid="http://schemas.microsoft.com/office/word/2016/wordml/cid" xmlns:w16="http://schemas.microsoft.com/office/word/2018/wordml" xmlns:w16sdtdh="http://schemas.microsoft.com/office/word/2020/wordml/sdtdatahash" xmlns:w16se="http://schemas.microsoft.com/office/word/2015/wordml/symex" xmlns:wpg="http://schemas.microsoft.com/office/word/2010/wordprocessingGroup" xmlns:wpi="http://schemas.microsoft.com/office/word/2010/wordprocessingInk" xmlns:wne="http://schemas.microsoft.com/office/word/2006/wordml" xmlns:wps="http://schemas.microsoft.com/office/word/2010/wordprocessingShape" mc:Ignorable="w14 w15 w16se w16cid w16 w16cex w16sdtdh wp14">
+<w:document xmlns:wpc="http://schemas.microsoft.com/office/word/2010/wordprocessingCanvas" xmlns:cx="http://schemas.microsoft.com/office/drawing/2014/chartex" xmlns:cx1="http://schemas.microsoft.com/office/drawing/2015/9/8/chartex" xmlns:cx2="http://schemas.microsoft.com/office/drawing/2015/10/21/chartex" xmlns:cx3="http://schemas.microsoft.com/office/drawing/2016/5/9/chartex" xmlns:cx4="http://schemas.microsoft.com/office/drawing/2016/5/10/chartex" xmlns:cx5="http://schemas.microsoft.com/office/drawing/2016/5/11/chartex" xmlns:cx6="http://schemas.microsoft.com/office/drawing/2016/5/12/chartex" xmlns:cx7="http://schemas.microsoft.com/office/drawing/2016/5/13/chartex" xmlns:cx8="http://schemas.microsoft.com/office/drawing/2016/5/14/chartex" xmlns:mc="http://schemas.openxmlformats.org/markup-compatibility/2006" xmlns:aink="http://schemas.microsoft.com/office/drawing/2016/ink" xmlns:am3d="http://schemas.microsoft.com/office/drawing/2017/model3d" xmlns:o="urn:schemas-microsoft-com:office:office" xmlns:oel="http://schemas.microsoft.com/office/2019/extlst" xmlns:r="http://schemas.openxmlformats.org/officeDocument/2006/relationships" xmlns:m="http://schemas.openxmlformats.org/officeDocument/2006/math" xmlns:v="urn:schemas-microsoft-com:vml" xmlns:wp14="http://schemas.microsoft.com/office/word/2010/wordprocessingDrawing" xmlns:wp="http://schemas.openxmlformats.org/drawingml/2006/wordprocessingDrawing" xmlns:w10="urn:schemas-microsoft-com:office:word" xmlns:w="http://schemas.openxmlformats.org/wordprocessingml/2006/main" xmlns:w14="http://schemas.microsoft.com/office/word/2010/wordml" xmlns:w15="http://schemas.microsoft.com/office/word/2012/wordml" xmlns:w16cex="http://schemas.microsoft.com/office/word/2018/wordml/cex" xmlns:w16cid="http://schemas.microsoft.com/office/word/2016/wordml/cid" xmlns:w16="http://schemas.microsoft.com/office/word/2018/wordml" xmlns:w16du="http://schemas.microsoft.com/office/word/2023/wordml/word16du" xmlns:w16sdtdh="http://schemas.microsoft.com/office/word/2020/wordml/sdtdatahash" xmlns:w16se="http://schemas.microsoft.com/office/word/2015/wordml/symex" xmlns:wpg="http://schemas.microsoft.com/office/word/2010/wordprocessingGroup" xmlns:wpi="http://schemas.microsoft.com/office/word/2010/wordprocessingInk" xmlns:wne="http://schemas.microsoft.com/office/word/2006/wordml" xmlns:wps="http://schemas.microsoft.com/office/word/2010/wordprocessingShape" mc:Ignorable="w14 w15 w16se w16cid w16 w16cex w16sdtdh w16du wp14">
   <w:body>
     <w:p>
       <w:pPr>
@@ -9242,6 +9242,4569 @@
     </w:p>
     <w:p>
       <w:pPr>
+        <w:shd w:val="clear" w:color="auto" w:fill="FFFFFF"/>
+        <w:spacing w:after="0" w:line="285" w:lineRule="atLeast"/>
+        <w:rPr>
+          <w:rFonts w:ascii="Consolas" w:eastAsia="Times New Roman" w:hAnsi="Consolas" w:cs="Times New Roman"/>
+          <w:color w:val="3B3B3B"/>
+          <w:kern w:val="0"/>
+          <w:sz w:val="21"/>
+          <w:szCs w:val="21"/>
+          <w14:ligatures w14:val="none"/>
+        </w:rPr>
+      </w:pPr>
+      <w:r>
+        <w:rPr>
+          <w:rFonts w:ascii="Consolas" w:eastAsia="Times New Roman" w:hAnsi="Consolas" w:cs="Times New Roman"/>
+          <w:color w:val="795E26"/>
+          <w:kern w:val="0"/>
+          <w:sz w:val="21"/>
+          <w:szCs w:val="21"/>
+          <w14:ligatures w14:val="none"/>
+        </w:rPr>
+        <w:t>@</w:t>
+      </w:r>
+      <w:proofErr w:type="gramStart"/>
+      <w:r>
+        <w:rPr>
+          <w:rFonts w:ascii="Consolas" w:eastAsia="Times New Roman" w:hAnsi="Consolas" w:cs="Times New Roman"/>
+          <w:color w:val="001080"/>
+          <w:kern w:val="0"/>
+          <w:sz w:val="21"/>
+          <w:szCs w:val="21"/>
+          <w14:ligatures w14:val="none"/>
+        </w:rPr>
+        <w:t>router</w:t>
+      </w:r>
+      <w:r>
+        <w:rPr>
+          <w:rFonts w:ascii="Consolas" w:eastAsia="Times New Roman" w:hAnsi="Consolas" w:cs="Times New Roman"/>
+          <w:color w:val="795E26"/>
+          <w:kern w:val="0"/>
+          <w:sz w:val="21"/>
+          <w:szCs w:val="21"/>
+          <w14:ligatures w14:val="none"/>
+        </w:rPr>
+        <w:t>.post</w:t>
+      </w:r>
+      <w:r>
+        <w:rPr>
+          <w:rFonts w:ascii="Consolas" w:eastAsia="Times New Roman" w:hAnsi="Consolas" w:cs="Times New Roman"/>
+          <w:color w:val="3B3B3B"/>
+          <w:kern w:val="0"/>
+          <w:sz w:val="21"/>
+          <w:szCs w:val="21"/>
+          <w14:ligatures w14:val="none"/>
+        </w:rPr>
+        <w:t>(</w:t>
+      </w:r>
+      <w:proofErr w:type="gramEnd"/>
+      <w:r>
+        <w:rPr>
+          <w:rFonts w:ascii="Consolas" w:eastAsia="Times New Roman" w:hAnsi="Consolas" w:cs="Times New Roman"/>
+          <w:color w:val="A31515"/>
+          <w:kern w:val="0"/>
+          <w:sz w:val="21"/>
+          <w:szCs w:val="21"/>
+          <w14:ligatures w14:val="none"/>
+        </w:rPr>
+        <w:t>"/"</w:t>
+      </w:r>
+      <w:r>
+        <w:rPr>
+          <w:rFonts w:ascii="Consolas" w:eastAsia="Times New Roman" w:hAnsi="Consolas" w:cs="Times New Roman"/>
+          <w:color w:val="3B3B3B"/>
+          <w:kern w:val="0"/>
+          <w:sz w:val="21"/>
+          <w:szCs w:val="21"/>
+          <w14:ligatures w14:val="none"/>
+        </w:rPr>
+        <w:t xml:space="preserve">, </w:t>
+      </w:r>
+      <w:r>
+        <w:rPr>
+          <w:rFonts w:ascii="Consolas" w:eastAsia="Times New Roman" w:hAnsi="Consolas" w:cs="Times New Roman"/>
+          <w:color w:val="001080"/>
+          <w:kern w:val="0"/>
+          <w:sz w:val="21"/>
+          <w:szCs w:val="21"/>
+          <w14:ligatures w14:val="none"/>
+        </w:rPr>
+        <w:t>response_model</w:t>
+      </w:r>
+      <w:r>
+        <w:rPr>
+          <w:rFonts w:ascii="Consolas" w:eastAsia="Times New Roman" w:hAnsi="Consolas" w:cs="Times New Roman"/>
+          <w:color w:val="000000"/>
+          <w:kern w:val="0"/>
+          <w:sz w:val="21"/>
+          <w:szCs w:val="21"/>
+          <w14:ligatures w14:val="none"/>
+        </w:rPr>
+        <w:t>=</w:t>
+      </w:r>
+      <w:r>
+        <w:rPr>
+          <w:rFonts w:ascii="Consolas" w:eastAsia="Times New Roman" w:hAnsi="Consolas" w:cs="Times New Roman"/>
+          <w:color w:val="267F99"/>
+          <w:kern w:val="0"/>
+          <w:sz w:val="21"/>
+          <w:szCs w:val="21"/>
+          <w14:ligatures w14:val="none"/>
+        </w:rPr>
+        <w:t>UserPost</w:t>
+      </w:r>
+      <w:r>
+        <w:rPr>
+          <w:rFonts w:ascii="Consolas" w:eastAsia="Times New Roman" w:hAnsi="Consolas" w:cs="Times New Roman"/>
+          <w:color w:val="3B3B3B"/>
+          <w:kern w:val="0"/>
+          <w:sz w:val="21"/>
+          <w:szCs w:val="21"/>
+          <w14:ligatures w14:val="none"/>
+        </w:rPr>
+        <w:t xml:space="preserve">, </w:t>
+      </w:r>
+      <w:r>
+        <w:rPr>
+          <w:rFonts w:ascii="Consolas" w:eastAsia="Times New Roman" w:hAnsi="Consolas" w:cs="Times New Roman"/>
+          <w:color w:val="001080"/>
+          <w:kern w:val="0"/>
+          <w:sz w:val="21"/>
+          <w:szCs w:val="21"/>
+          <w14:ligatures w14:val="none"/>
+        </w:rPr>
+        <w:t>status_code</w:t>
+      </w:r>
+      <w:r>
+        <w:rPr>
+          <w:rFonts w:ascii="Consolas" w:eastAsia="Times New Roman" w:hAnsi="Consolas" w:cs="Times New Roman"/>
+          <w:color w:val="000000"/>
+          <w:kern w:val="0"/>
+          <w:sz w:val="21"/>
+          <w:szCs w:val="21"/>
+          <w14:ligatures w14:val="none"/>
+        </w:rPr>
+        <w:t>=</w:t>
+      </w:r>
+      <w:r>
+        <w:rPr>
+          <w:rFonts w:ascii="Consolas" w:eastAsia="Times New Roman" w:hAnsi="Consolas" w:cs="Times New Roman"/>
+          <w:color w:val="098658"/>
+          <w:kern w:val="0"/>
+          <w:sz w:val="21"/>
+          <w:szCs w:val="21"/>
+          <w14:ligatures w14:val="none"/>
+        </w:rPr>
+        <w:t>201</w:t>
+      </w:r>
+      <w:r>
+        <w:rPr>
+          <w:rFonts w:ascii="Consolas" w:eastAsia="Times New Roman" w:hAnsi="Consolas" w:cs="Times New Roman"/>
+          <w:color w:val="3B3B3B"/>
+          <w:kern w:val="0"/>
+          <w:sz w:val="21"/>
+          <w:szCs w:val="21"/>
+          <w14:ligatures w14:val="none"/>
+        </w:rPr>
+        <w:t>)</w:t>
+      </w:r>
+    </w:p>
+    <w:p>
+      <w:pPr>
+        <w:shd w:val="clear" w:color="auto" w:fill="FFFFFF"/>
+        <w:spacing w:after="0" w:line="285" w:lineRule="atLeast"/>
+        <w:rPr>
+          <w:rFonts w:ascii="Consolas" w:eastAsia="Times New Roman" w:hAnsi="Consolas" w:cs="Times New Roman"/>
+          <w:color w:val="3B3B3B"/>
+          <w:kern w:val="0"/>
+          <w:sz w:val="21"/>
+          <w:szCs w:val="21"/>
+          <w14:ligatures w14:val="none"/>
+        </w:rPr>
+      </w:pPr>
+      <w:r>
+        <w:rPr>
+          <w:rFonts w:ascii="Consolas" w:eastAsia="Times New Roman" w:hAnsi="Consolas" w:cs="Times New Roman"/>
+          <w:color w:val="0000FF"/>
+          <w:kern w:val="0"/>
+          <w:sz w:val="21"/>
+          <w:szCs w:val="21"/>
+          <w14:ligatures w14:val="none"/>
+        </w:rPr>
+        <w:t>async</w:t>
+      </w:r>
+      <w:r>
+        <w:rPr>
+          <w:rFonts w:ascii="Consolas" w:eastAsia="Times New Roman" w:hAnsi="Consolas" w:cs="Times New Roman"/>
+          <w:color w:val="3B3B3B"/>
+          <w:kern w:val="0"/>
+          <w:sz w:val="21"/>
+          <w:szCs w:val="21"/>
+          <w14:ligatures w14:val="none"/>
+        </w:rPr>
+        <w:t xml:space="preserve"> </w:t>
+      </w:r>
+      <w:r>
+        <w:rPr>
+          <w:rFonts w:ascii="Consolas" w:eastAsia="Times New Roman" w:hAnsi="Consolas" w:cs="Times New Roman"/>
+          <w:color w:val="0000FF"/>
+          <w:kern w:val="0"/>
+          <w:sz w:val="21"/>
+          <w:szCs w:val="21"/>
+          <w14:ligatures w14:val="none"/>
+        </w:rPr>
+        <w:t>def</w:t>
+      </w:r>
+      <w:r>
+        <w:rPr>
+          <w:rFonts w:ascii="Consolas" w:eastAsia="Times New Roman" w:hAnsi="Consolas" w:cs="Times New Roman"/>
+          <w:color w:val="3B3B3B"/>
+          <w:kern w:val="0"/>
+          <w:sz w:val="21"/>
+          <w:szCs w:val="21"/>
+          <w14:ligatures w14:val="none"/>
+        </w:rPr>
+        <w:t xml:space="preserve"> </w:t>
+      </w:r>
+      <w:r>
+        <w:rPr>
+          <w:rFonts w:ascii="Consolas" w:eastAsia="Times New Roman" w:hAnsi="Consolas" w:cs="Times New Roman"/>
+          <w:color w:val="795E26"/>
+          <w:kern w:val="0"/>
+          <w:sz w:val="21"/>
+          <w:szCs w:val="21"/>
+          <w14:ligatures w14:val="none"/>
+        </w:rPr>
+        <w:t>create_</w:t>
+      </w:r>
+      <w:proofErr w:type="gramStart"/>
+      <w:r>
+        <w:rPr>
+          <w:rFonts w:ascii="Consolas" w:eastAsia="Times New Roman" w:hAnsi="Consolas" w:cs="Times New Roman"/>
+          <w:color w:val="795E26"/>
+          <w:kern w:val="0"/>
+          <w:sz w:val="21"/>
+          <w:szCs w:val="21"/>
+          <w14:ligatures w14:val="none"/>
+        </w:rPr>
+        <w:t>post</w:t>
+      </w:r>
+      <w:r>
+        <w:rPr>
+          <w:rFonts w:ascii="Consolas" w:eastAsia="Times New Roman" w:hAnsi="Consolas" w:cs="Times New Roman"/>
+          <w:color w:val="3B3B3B"/>
+          <w:kern w:val="0"/>
+          <w:sz w:val="21"/>
+          <w:szCs w:val="21"/>
+          <w14:ligatures w14:val="none"/>
+        </w:rPr>
+        <w:t>(</w:t>
+      </w:r>
+      <w:proofErr w:type="gramEnd"/>
+      <w:r>
+        <w:rPr>
+          <w:rFonts w:ascii="Consolas" w:eastAsia="Times New Roman" w:hAnsi="Consolas" w:cs="Times New Roman"/>
+          <w:color w:val="001080"/>
+          <w:kern w:val="0"/>
+          <w:sz w:val="21"/>
+          <w:szCs w:val="21"/>
+          <w14:ligatures w14:val="none"/>
+        </w:rPr>
+        <w:t>post</w:t>
+      </w:r>
+      <w:r>
+        <w:rPr>
+          <w:rFonts w:ascii="Consolas" w:eastAsia="Times New Roman" w:hAnsi="Consolas" w:cs="Times New Roman"/>
+          <w:color w:val="3B3B3B"/>
+          <w:kern w:val="0"/>
+          <w:sz w:val="21"/>
+          <w:szCs w:val="21"/>
+          <w14:ligatures w14:val="none"/>
+        </w:rPr>
+        <w:t xml:space="preserve">: </w:t>
+      </w:r>
+      <w:r>
+        <w:rPr>
+          <w:rFonts w:ascii="Consolas" w:eastAsia="Times New Roman" w:hAnsi="Consolas" w:cs="Times New Roman"/>
+          <w:color w:val="267F99"/>
+          <w:kern w:val="0"/>
+          <w:sz w:val="21"/>
+          <w:szCs w:val="21"/>
+          <w14:ligatures w14:val="none"/>
+        </w:rPr>
+        <w:t>UserPostIn</w:t>
+      </w:r>
+      <w:r>
+        <w:rPr>
+          <w:rFonts w:ascii="Consolas" w:eastAsia="Times New Roman" w:hAnsi="Consolas" w:cs="Times New Roman"/>
+          <w:color w:val="3B3B3B"/>
+          <w:kern w:val="0"/>
+          <w:sz w:val="21"/>
+          <w:szCs w:val="21"/>
+          <w14:ligatures w14:val="none"/>
+        </w:rPr>
+        <w:t xml:space="preserve">, </w:t>
+      </w:r>
+      <w:r>
+        <w:rPr>
+          <w:rFonts w:ascii="Consolas" w:eastAsia="Times New Roman" w:hAnsi="Consolas" w:cs="Times New Roman"/>
+          <w:color w:val="001080"/>
+          <w:kern w:val="0"/>
+          <w:sz w:val="21"/>
+          <w:szCs w:val="21"/>
+          <w14:ligatures w14:val="none"/>
+        </w:rPr>
+        <w:t>current_user</w:t>
+      </w:r>
+      <w:r>
+        <w:rPr>
+          <w:rFonts w:ascii="Consolas" w:eastAsia="Times New Roman" w:hAnsi="Consolas" w:cs="Times New Roman"/>
+          <w:color w:val="3B3B3B"/>
+          <w:kern w:val="0"/>
+          <w:sz w:val="21"/>
+          <w:szCs w:val="21"/>
+          <w14:ligatures w14:val="none"/>
+        </w:rPr>
+        <w:t xml:space="preserve">: </w:t>
+      </w:r>
+      <w:r>
+        <w:rPr>
+          <w:rFonts w:ascii="Consolas" w:eastAsia="Times New Roman" w:hAnsi="Consolas" w:cs="Times New Roman"/>
+          <w:color w:val="267F99"/>
+          <w:kern w:val="0"/>
+          <w:sz w:val="21"/>
+          <w:szCs w:val="21"/>
+          <w14:ligatures w14:val="none"/>
+        </w:rPr>
+        <w:t>Annotated</w:t>
+      </w:r>
+      <w:r>
+        <w:rPr>
+          <w:rFonts w:ascii="Consolas" w:eastAsia="Times New Roman" w:hAnsi="Consolas" w:cs="Times New Roman"/>
+          <w:color w:val="3B3B3B"/>
+          <w:kern w:val="0"/>
+          <w:sz w:val="21"/>
+          <w:szCs w:val="21"/>
+          <w14:ligatures w14:val="none"/>
+        </w:rPr>
+        <w:t>[</w:t>
+      </w:r>
+      <w:r>
+        <w:rPr>
+          <w:rFonts w:ascii="Consolas" w:eastAsia="Times New Roman" w:hAnsi="Consolas" w:cs="Times New Roman"/>
+          <w:color w:val="267F99"/>
+          <w:kern w:val="0"/>
+          <w:sz w:val="21"/>
+          <w:szCs w:val="21"/>
+          <w14:ligatures w14:val="none"/>
+        </w:rPr>
+        <w:t>User</w:t>
+      </w:r>
+      <w:r>
+        <w:rPr>
+          <w:rFonts w:ascii="Consolas" w:eastAsia="Times New Roman" w:hAnsi="Consolas" w:cs="Times New Roman"/>
+          <w:color w:val="3B3B3B"/>
+          <w:kern w:val="0"/>
+          <w:sz w:val="21"/>
+          <w:szCs w:val="21"/>
+          <w14:ligatures w14:val="none"/>
+        </w:rPr>
+        <w:t>, Depends(</w:t>
+      </w:r>
+      <w:r>
+        <w:rPr>
+          <w:rFonts w:ascii="Consolas" w:eastAsia="Times New Roman" w:hAnsi="Consolas" w:cs="Times New Roman"/>
+          <w:color w:val="795E26"/>
+          <w:kern w:val="0"/>
+          <w:sz w:val="21"/>
+          <w:szCs w:val="21"/>
+          <w14:ligatures w14:val="none"/>
+        </w:rPr>
+        <w:t>get_current_user</w:t>
+      </w:r>
+      <w:r>
+        <w:rPr>
+          <w:rFonts w:ascii="Consolas" w:eastAsia="Times New Roman" w:hAnsi="Consolas" w:cs="Times New Roman"/>
+          <w:color w:val="3B3B3B"/>
+          <w:kern w:val="0"/>
+          <w:sz w:val="21"/>
+          <w:szCs w:val="21"/>
+          <w14:ligatures w14:val="none"/>
+        </w:rPr>
+        <w:t>)]):</w:t>
+      </w:r>
+    </w:p>
+    <w:p>
+      <w:pPr>
+        <w:shd w:val="clear" w:color="auto" w:fill="FFFFFF"/>
+        <w:spacing w:after="0" w:line="285" w:lineRule="atLeast"/>
+        <w:rPr>
+          <w:rFonts w:ascii="Consolas" w:eastAsia="Times New Roman" w:hAnsi="Consolas" w:cs="Times New Roman"/>
+          <w:color w:val="3B3B3B"/>
+          <w:kern w:val="0"/>
+          <w:sz w:val="21"/>
+          <w:szCs w:val="21"/>
+          <w14:ligatures w14:val="none"/>
+        </w:rPr>
+      </w:pPr>
+      <w:r>
+        <w:rPr>
+          <w:rFonts w:ascii="Consolas" w:eastAsia="Times New Roman" w:hAnsi="Consolas" w:cs="Times New Roman"/>
+          <w:color w:val="3B3B3B"/>
+          <w:kern w:val="0"/>
+          <w:sz w:val="21"/>
+          <w:szCs w:val="21"/>
+          <w14:ligatures w14:val="none"/>
+        </w:rPr>
+        <w:t xml:space="preserve">    </w:t>
+      </w:r>
+      <w:r>
+        <w:rPr>
+          <w:rFonts w:ascii="Consolas" w:eastAsia="Times New Roman" w:hAnsi="Consolas" w:cs="Times New Roman"/>
+          <w:color w:val="001080"/>
+          <w:kern w:val="0"/>
+          <w:sz w:val="21"/>
+          <w:szCs w:val="21"/>
+          <w14:ligatures w14:val="none"/>
+        </w:rPr>
+        <w:t>data</w:t>
+      </w:r>
+      <w:r>
+        <w:rPr>
+          <w:rFonts w:ascii="Consolas" w:eastAsia="Times New Roman" w:hAnsi="Consolas" w:cs="Times New Roman"/>
+          <w:color w:val="3B3B3B"/>
+          <w:kern w:val="0"/>
+          <w:sz w:val="21"/>
+          <w:szCs w:val="21"/>
+          <w14:ligatures w14:val="none"/>
+        </w:rPr>
+        <w:t xml:space="preserve"> </w:t>
+      </w:r>
+      <w:r>
+        <w:rPr>
+          <w:rFonts w:ascii="Consolas" w:eastAsia="Times New Roman" w:hAnsi="Consolas" w:cs="Times New Roman"/>
+          <w:color w:val="000000"/>
+          <w:kern w:val="0"/>
+          <w:sz w:val="21"/>
+          <w:szCs w:val="21"/>
+          <w14:ligatures w14:val="none"/>
+        </w:rPr>
+        <w:t>=</w:t>
+      </w:r>
+      <w:r>
+        <w:rPr>
+          <w:rFonts w:ascii="Consolas" w:eastAsia="Times New Roman" w:hAnsi="Consolas" w:cs="Times New Roman"/>
+          <w:color w:val="3B3B3B"/>
+          <w:kern w:val="0"/>
+          <w:sz w:val="21"/>
+          <w:szCs w:val="21"/>
+          <w14:ligatures w14:val="none"/>
+        </w:rPr>
+        <w:t xml:space="preserve"> {</w:t>
+      </w:r>
+      <w:r>
+        <w:rPr>
+          <w:rFonts w:ascii="Consolas" w:eastAsia="Times New Roman" w:hAnsi="Consolas" w:cs="Times New Roman"/>
+          <w:color w:val="000000"/>
+          <w:kern w:val="0"/>
+          <w:sz w:val="21"/>
+          <w:szCs w:val="21"/>
+          <w14:ligatures w14:val="none"/>
+        </w:rPr>
+        <w:t>**</w:t>
+      </w:r>
+      <w:proofErr w:type="gramStart"/>
+      <w:r>
+        <w:rPr>
+          <w:rFonts w:ascii="Consolas" w:eastAsia="Times New Roman" w:hAnsi="Consolas" w:cs="Times New Roman"/>
+          <w:color w:val="001080"/>
+          <w:kern w:val="0"/>
+          <w:sz w:val="21"/>
+          <w:szCs w:val="21"/>
+          <w14:ligatures w14:val="none"/>
+        </w:rPr>
+        <w:t>post</w:t>
+      </w:r>
+      <w:r>
+        <w:rPr>
+          <w:rFonts w:ascii="Consolas" w:eastAsia="Times New Roman" w:hAnsi="Consolas" w:cs="Times New Roman"/>
+          <w:color w:val="3B3B3B"/>
+          <w:kern w:val="0"/>
+          <w:sz w:val="21"/>
+          <w:szCs w:val="21"/>
+          <w14:ligatures w14:val="none"/>
+        </w:rPr>
+        <w:t>.model</w:t>
+      </w:r>
+      <w:proofErr w:type="gramEnd"/>
+      <w:r>
+        <w:rPr>
+          <w:rFonts w:ascii="Consolas" w:eastAsia="Times New Roman" w:hAnsi="Consolas" w:cs="Times New Roman"/>
+          <w:color w:val="3B3B3B"/>
+          <w:kern w:val="0"/>
+          <w:sz w:val="21"/>
+          <w:szCs w:val="21"/>
+          <w14:ligatures w14:val="none"/>
+        </w:rPr>
+        <w:t xml:space="preserve">_dump(), </w:t>
+      </w:r>
+      <w:r>
+        <w:rPr>
+          <w:rFonts w:ascii="Consolas" w:eastAsia="Times New Roman" w:hAnsi="Consolas" w:cs="Times New Roman"/>
+          <w:color w:val="A31515"/>
+          <w:kern w:val="0"/>
+          <w:sz w:val="21"/>
+          <w:szCs w:val="21"/>
+          <w14:ligatures w14:val="none"/>
+        </w:rPr>
+        <w:t>"user_id"</w:t>
+      </w:r>
+      <w:r>
+        <w:rPr>
+          <w:rFonts w:ascii="Consolas" w:eastAsia="Times New Roman" w:hAnsi="Consolas" w:cs="Times New Roman"/>
+          <w:color w:val="3B3B3B"/>
+          <w:kern w:val="0"/>
+          <w:sz w:val="21"/>
+          <w:szCs w:val="21"/>
+          <w14:ligatures w14:val="none"/>
+        </w:rPr>
+        <w:t xml:space="preserve">: </w:t>
+      </w:r>
+      <w:r>
+        <w:rPr>
+          <w:rFonts w:ascii="Consolas" w:eastAsia="Times New Roman" w:hAnsi="Consolas" w:cs="Times New Roman"/>
+          <w:color w:val="001080"/>
+          <w:kern w:val="0"/>
+          <w:sz w:val="21"/>
+          <w:szCs w:val="21"/>
+          <w14:ligatures w14:val="none"/>
+        </w:rPr>
+        <w:t>current_user</w:t>
+      </w:r>
+      <w:r>
+        <w:rPr>
+          <w:rFonts w:ascii="Consolas" w:eastAsia="Times New Roman" w:hAnsi="Consolas" w:cs="Times New Roman"/>
+          <w:color w:val="3B3B3B"/>
+          <w:kern w:val="0"/>
+          <w:sz w:val="21"/>
+          <w:szCs w:val="21"/>
+          <w14:ligatures w14:val="none"/>
+        </w:rPr>
+        <w:t>.</w:t>
+      </w:r>
+      <w:r>
+        <w:rPr>
+          <w:rFonts w:ascii="Consolas" w:eastAsia="Times New Roman" w:hAnsi="Consolas" w:cs="Times New Roman"/>
+          <w:color w:val="001080"/>
+          <w:kern w:val="0"/>
+          <w:sz w:val="21"/>
+          <w:szCs w:val="21"/>
+          <w14:ligatures w14:val="none"/>
+        </w:rPr>
+        <w:t>id</w:t>
+      </w:r>
+      <w:r>
+        <w:rPr>
+          <w:rFonts w:ascii="Consolas" w:eastAsia="Times New Roman" w:hAnsi="Consolas" w:cs="Times New Roman"/>
+          <w:color w:val="3B3B3B"/>
+          <w:kern w:val="0"/>
+          <w:sz w:val="21"/>
+          <w:szCs w:val="21"/>
+          <w14:ligatures w14:val="none"/>
+        </w:rPr>
+        <w:t>}</w:t>
+      </w:r>
+    </w:p>
+    <w:p>
+      <w:pPr>
+        <w:shd w:val="clear" w:color="auto" w:fill="FFFFFF"/>
+        <w:spacing w:after="0" w:line="285" w:lineRule="atLeast"/>
+        <w:rPr>
+          <w:rFonts w:ascii="Consolas" w:eastAsia="Times New Roman" w:hAnsi="Consolas" w:cs="Times New Roman"/>
+          <w:color w:val="3B3B3B"/>
+          <w:kern w:val="0"/>
+          <w:sz w:val="21"/>
+          <w:szCs w:val="21"/>
+          <w14:ligatures w14:val="none"/>
+        </w:rPr>
+      </w:pPr>
+      <w:r>
+        <w:rPr>
+          <w:rFonts w:ascii="Consolas" w:eastAsia="Times New Roman" w:hAnsi="Consolas" w:cs="Times New Roman"/>
+          <w:color w:val="3B3B3B"/>
+          <w:kern w:val="0"/>
+          <w:sz w:val="21"/>
+          <w:szCs w:val="21"/>
+          <w14:ligatures w14:val="none"/>
+        </w:rPr>
+        <w:t xml:space="preserve">    </w:t>
+      </w:r>
+      <w:r>
+        <w:rPr>
+          <w:rFonts w:ascii="Consolas" w:eastAsia="Times New Roman" w:hAnsi="Consolas" w:cs="Times New Roman"/>
+          <w:color w:val="001080"/>
+          <w:kern w:val="0"/>
+          <w:sz w:val="21"/>
+          <w:szCs w:val="21"/>
+          <w14:ligatures w14:val="none"/>
+        </w:rPr>
+        <w:t>query</w:t>
+      </w:r>
+      <w:r>
+        <w:rPr>
+          <w:rFonts w:ascii="Consolas" w:eastAsia="Times New Roman" w:hAnsi="Consolas" w:cs="Times New Roman"/>
+          <w:color w:val="3B3B3B"/>
+          <w:kern w:val="0"/>
+          <w:sz w:val="21"/>
+          <w:szCs w:val="21"/>
+          <w14:ligatures w14:val="none"/>
+        </w:rPr>
+        <w:t xml:space="preserve"> </w:t>
+      </w:r>
+      <w:r>
+        <w:rPr>
+          <w:rFonts w:ascii="Consolas" w:eastAsia="Times New Roman" w:hAnsi="Consolas" w:cs="Times New Roman"/>
+          <w:color w:val="000000"/>
+          <w:kern w:val="0"/>
+          <w:sz w:val="21"/>
+          <w:szCs w:val="21"/>
+          <w14:ligatures w14:val="none"/>
+        </w:rPr>
+        <w:t>=</w:t>
+      </w:r>
+      <w:r>
+        <w:rPr>
+          <w:rFonts w:ascii="Consolas" w:eastAsia="Times New Roman" w:hAnsi="Consolas" w:cs="Times New Roman"/>
+          <w:color w:val="3B3B3B"/>
+          <w:kern w:val="0"/>
+          <w:sz w:val="21"/>
+          <w:szCs w:val="21"/>
+          <w14:ligatures w14:val="none"/>
+        </w:rPr>
+        <w:t xml:space="preserve"> </w:t>
+      </w:r>
+      <w:r>
+        <w:rPr>
+          <w:rFonts w:ascii="Consolas" w:eastAsia="Times New Roman" w:hAnsi="Consolas" w:cs="Times New Roman"/>
+          <w:color w:val="001080"/>
+          <w:kern w:val="0"/>
+          <w:sz w:val="21"/>
+          <w:szCs w:val="21"/>
+          <w14:ligatures w14:val="none"/>
+        </w:rPr>
+        <w:t>posts_</w:t>
+      </w:r>
+      <w:proofErr w:type="gramStart"/>
+      <w:r>
+        <w:rPr>
+          <w:rFonts w:ascii="Consolas" w:eastAsia="Times New Roman" w:hAnsi="Consolas" w:cs="Times New Roman"/>
+          <w:color w:val="001080"/>
+          <w:kern w:val="0"/>
+          <w:sz w:val="21"/>
+          <w:szCs w:val="21"/>
+          <w14:ligatures w14:val="none"/>
+        </w:rPr>
+        <w:t>table</w:t>
+      </w:r>
+      <w:r>
+        <w:rPr>
+          <w:rFonts w:ascii="Consolas" w:eastAsia="Times New Roman" w:hAnsi="Consolas" w:cs="Times New Roman"/>
+          <w:color w:val="3B3B3B"/>
+          <w:kern w:val="0"/>
+          <w:sz w:val="21"/>
+          <w:szCs w:val="21"/>
+          <w14:ligatures w14:val="none"/>
+        </w:rPr>
+        <w:t>.insert</w:t>
+      </w:r>
+      <w:proofErr w:type="gramEnd"/>
+      <w:r>
+        <w:rPr>
+          <w:rFonts w:ascii="Consolas" w:eastAsia="Times New Roman" w:hAnsi="Consolas" w:cs="Times New Roman"/>
+          <w:color w:val="3B3B3B"/>
+          <w:kern w:val="0"/>
+          <w:sz w:val="21"/>
+          <w:szCs w:val="21"/>
+          <w14:ligatures w14:val="none"/>
+        </w:rPr>
+        <w:t>().values(</w:t>
+      </w:r>
+      <w:r>
+        <w:rPr>
+          <w:rFonts w:ascii="Consolas" w:eastAsia="Times New Roman" w:hAnsi="Consolas" w:cs="Times New Roman"/>
+          <w:color w:val="001080"/>
+          <w:kern w:val="0"/>
+          <w:sz w:val="21"/>
+          <w:szCs w:val="21"/>
+          <w14:ligatures w14:val="none"/>
+        </w:rPr>
+        <w:t>data</w:t>
+      </w:r>
+      <w:r>
+        <w:rPr>
+          <w:rFonts w:ascii="Consolas" w:eastAsia="Times New Roman" w:hAnsi="Consolas" w:cs="Times New Roman"/>
+          <w:color w:val="3B3B3B"/>
+          <w:kern w:val="0"/>
+          <w:sz w:val="21"/>
+          <w:szCs w:val="21"/>
+          <w14:ligatures w14:val="none"/>
+        </w:rPr>
+        <w:t>)</w:t>
+      </w:r>
+    </w:p>
+    <w:p>
+      <w:pPr>
+        <w:shd w:val="clear" w:color="auto" w:fill="FFFFFF"/>
+        <w:spacing w:after="0" w:line="285" w:lineRule="atLeast"/>
+        <w:rPr>
+          <w:rFonts w:ascii="Consolas" w:eastAsia="Times New Roman" w:hAnsi="Consolas" w:cs="Times New Roman"/>
+          <w:color w:val="3B3B3B"/>
+          <w:kern w:val="0"/>
+          <w:sz w:val="21"/>
+          <w:szCs w:val="21"/>
+          <w14:ligatures w14:val="none"/>
+        </w:rPr>
+      </w:pPr>
+      <w:r>
+        <w:rPr>
+          <w:rFonts w:ascii="Consolas" w:eastAsia="Times New Roman" w:hAnsi="Consolas" w:cs="Times New Roman"/>
+          <w:color w:val="3B3B3B"/>
+          <w:kern w:val="0"/>
+          <w:sz w:val="21"/>
+          <w:szCs w:val="21"/>
+          <w14:ligatures w14:val="none"/>
+        </w:rPr>
+        <w:t xml:space="preserve">    </w:t>
+      </w:r>
+      <w:proofErr w:type="gramStart"/>
+      <w:r>
+        <w:rPr>
+          <w:rFonts w:ascii="Consolas" w:eastAsia="Times New Roman" w:hAnsi="Consolas" w:cs="Times New Roman"/>
+          <w:color w:val="001080"/>
+          <w:kern w:val="0"/>
+          <w:sz w:val="21"/>
+          <w:szCs w:val="21"/>
+          <w14:ligatures w14:val="none"/>
+        </w:rPr>
+        <w:t>logger</w:t>
+      </w:r>
+      <w:r>
+        <w:rPr>
+          <w:rFonts w:ascii="Consolas" w:eastAsia="Times New Roman" w:hAnsi="Consolas" w:cs="Times New Roman"/>
+          <w:color w:val="3B3B3B"/>
+          <w:kern w:val="0"/>
+          <w:sz w:val="21"/>
+          <w:szCs w:val="21"/>
+          <w14:ligatures w14:val="none"/>
+        </w:rPr>
+        <w:t>.</w:t>
+      </w:r>
+      <w:r>
+        <w:rPr>
+          <w:rFonts w:ascii="Consolas" w:eastAsia="Times New Roman" w:hAnsi="Consolas" w:cs="Times New Roman"/>
+          <w:color w:val="795E26"/>
+          <w:kern w:val="0"/>
+          <w:sz w:val="21"/>
+          <w:szCs w:val="21"/>
+          <w14:ligatures w14:val="none"/>
+        </w:rPr>
+        <w:t>debug</w:t>
+      </w:r>
+      <w:proofErr w:type="gramEnd"/>
+      <w:r>
+        <w:rPr>
+          <w:rFonts w:ascii="Consolas" w:eastAsia="Times New Roman" w:hAnsi="Consolas" w:cs="Times New Roman"/>
+          <w:color w:val="3B3B3B"/>
+          <w:kern w:val="0"/>
+          <w:sz w:val="21"/>
+          <w:szCs w:val="21"/>
+          <w14:ligatures w14:val="none"/>
+        </w:rPr>
+        <w:t>(</w:t>
+      </w:r>
+      <w:proofErr w:type="spellStart"/>
+      <w:r>
+        <w:rPr>
+          <w:rFonts w:ascii="Consolas" w:eastAsia="Times New Roman" w:hAnsi="Consolas" w:cs="Times New Roman"/>
+          <w:color w:val="0000FF"/>
+          <w:kern w:val="0"/>
+          <w:sz w:val="21"/>
+          <w:szCs w:val="21"/>
+          <w14:ligatures w14:val="none"/>
+        </w:rPr>
+        <w:t>f</w:t>
+      </w:r>
+      <w:r>
+        <w:rPr>
+          <w:rFonts w:ascii="Consolas" w:eastAsia="Times New Roman" w:hAnsi="Consolas" w:cs="Times New Roman"/>
+          <w:color w:val="A31515"/>
+          <w:kern w:val="0"/>
+          <w:sz w:val="21"/>
+          <w:szCs w:val="21"/>
+          <w14:ligatures w14:val="none"/>
+        </w:rPr>
+        <w:t>"The</w:t>
+      </w:r>
+      <w:proofErr w:type="spellEnd"/>
+      <w:r>
+        <w:rPr>
+          <w:rFonts w:ascii="Consolas" w:eastAsia="Times New Roman" w:hAnsi="Consolas" w:cs="Times New Roman"/>
+          <w:color w:val="A31515"/>
+          <w:kern w:val="0"/>
+          <w:sz w:val="21"/>
+          <w:szCs w:val="21"/>
+          <w14:ligatures w14:val="none"/>
+        </w:rPr>
+        <w:t xml:space="preserve"> Query For Create Post Is: </w:t>
+      </w:r>
+      <w:r>
+        <w:rPr>
+          <w:rFonts w:ascii="Consolas" w:eastAsia="Times New Roman" w:hAnsi="Consolas" w:cs="Times New Roman"/>
+          <w:color w:val="0000FF"/>
+          <w:kern w:val="0"/>
+          <w:sz w:val="21"/>
+          <w:szCs w:val="21"/>
+          <w14:ligatures w14:val="none"/>
+        </w:rPr>
+        <w:t>{</w:t>
+      </w:r>
+      <w:r>
+        <w:rPr>
+          <w:rFonts w:ascii="Consolas" w:eastAsia="Times New Roman" w:hAnsi="Consolas" w:cs="Times New Roman"/>
+          <w:color w:val="001080"/>
+          <w:kern w:val="0"/>
+          <w:sz w:val="21"/>
+          <w:szCs w:val="21"/>
+          <w14:ligatures w14:val="none"/>
+        </w:rPr>
+        <w:t>query</w:t>
+      </w:r>
+      <w:r>
+        <w:rPr>
+          <w:rFonts w:ascii="Consolas" w:eastAsia="Times New Roman" w:hAnsi="Consolas" w:cs="Times New Roman"/>
+          <w:color w:val="0000FF"/>
+          <w:kern w:val="0"/>
+          <w:sz w:val="21"/>
+          <w:szCs w:val="21"/>
+          <w14:ligatures w14:val="none"/>
+        </w:rPr>
+        <w:t>}</w:t>
+      </w:r>
+      <w:r>
+        <w:rPr>
+          <w:rFonts w:ascii="Consolas" w:eastAsia="Times New Roman" w:hAnsi="Consolas" w:cs="Times New Roman"/>
+          <w:color w:val="A31515"/>
+          <w:kern w:val="0"/>
+          <w:sz w:val="21"/>
+          <w:szCs w:val="21"/>
+          <w14:ligatures w14:val="none"/>
+        </w:rPr>
+        <w:t>"</w:t>
+      </w:r>
+      <w:r>
+        <w:rPr>
+          <w:rFonts w:ascii="Consolas" w:eastAsia="Times New Roman" w:hAnsi="Consolas" w:cs="Times New Roman"/>
+          <w:color w:val="3B3B3B"/>
+          <w:kern w:val="0"/>
+          <w:sz w:val="21"/>
+          <w:szCs w:val="21"/>
+          <w14:ligatures w14:val="none"/>
+        </w:rPr>
+        <w:t>)</w:t>
+      </w:r>
+    </w:p>
+    <w:p>
+      <w:pPr>
+        <w:shd w:val="clear" w:color="auto" w:fill="FFFFFF"/>
+        <w:spacing w:after="0" w:line="285" w:lineRule="atLeast"/>
+        <w:rPr>
+          <w:rFonts w:ascii="Consolas" w:eastAsia="Times New Roman" w:hAnsi="Consolas" w:cs="Times New Roman"/>
+          <w:color w:val="3B3B3B"/>
+          <w:kern w:val="0"/>
+          <w:sz w:val="21"/>
+          <w:szCs w:val="21"/>
+          <w14:ligatures w14:val="none"/>
+        </w:rPr>
+      </w:pPr>
+    </w:p>
+    <w:p>
+      <w:pPr>
+        <w:shd w:val="clear" w:color="auto" w:fill="FFFFFF"/>
+        <w:spacing w:after="0" w:line="285" w:lineRule="atLeast"/>
+        <w:rPr>
+          <w:rFonts w:ascii="Consolas" w:eastAsia="Times New Roman" w:hAnsi="Consolas" w:cs="Times New Roman"/>
+          <w:color w:val="3B3B3B"/>
+          <w:kern w:val="0"/>
+          <w:sz w:val="21"/>
+          <w:szCs w:val="21"/>
+          <w14:ligatures w14:val="none"/>
+        </w:rPr>
+      </w:pPr>
+      <w:r>
+        <w:rPr>
+          <w:rFonts w:ascii="Consolas" w:eastAsia="Times New Roman" w:hAnsi="Consolas" w:cs="Times New Roman"/>
+          <w:color w:val="3B3B3B"/>
+          <w:kern w:val="0"/>
+          <w:sz w:val="21"/>
+          <w:szCs w:val="21"/>
+          <w14:ligatures w14:val="none"/>
+        </w:rPr>
+        <w:t xml:space="preserve">    </w:t>
+      </w:r>
+      <w:r>
+        <w:rPr>
+          <w:rFonts w:ascii="Consolas" w:eastAsia="Times New Roman" w:hAnsi="Consolas" w:cs="Times New Roman"/>
+          <w:color w:val="001080"/>
+          <w:kern w:val="0"/>
+          <w:sz w:val="21"/>
+          <w:szCs w:val="21"/>
+          <w14:ligatures w14:val="none"/>
+        </w:rPr>
+        <w:t>last_id</w:t>
+      </w:r>
+      <w:r>
+        <w:rPr>
+          <w:rFonts w:ascii="Consolas" w:eastAsia="Times New Roman" w:hAnsi="Consolas" w:cs="Times New Roman"/>
+          <w:color w:val="3B3B3B"/>
+          <w:kern w:val="0"/>
+          <w:sz w:val="21"/>
+          <w:szCs w:val="21"/>
+          <w14:ligatures w14:val="none"/>
+        </w:rPr>
+        <w:t xml:space="preserve"> </w:t>
+      </w:r>
+      <w:r>
+        <w:rPr>
+          <w:rFonts w:ascii="Consolas" w:eastAsia="Times New Roman" w:hAnsi="Consolas" w:cs="Times New Roman"/>
+          <w:color w:val="000000"/>
+          <w:kern w:val="0"/>
+          <w:sz w:val="21"/>
+          <w:szCs w:val="21"/>
+          <w14:ligatures w14:val="none"/>
+        </w:rPr>
+        <w:t>=</w:t>
+      </w:r>
+      <w:r>
+        <w:rPr>
+          <w:rFonts w:ascii="Consolas" w:eastAsia="Times New Roman" w:hAnsi="Consolas" w:cs="Times New Roman"/>
+          <w:color w:val="3B3B3B"/>
+          <w:kern w:val="0"/>
+          <w:sz w:val="21"/>
+          <w:szCs w:val="21"/>
+          <w14:ligatures w14:val="none"/>
+        </w:rPr>
+        <w:t xml:space="preserve"> </w:t>
+      </w:r>
+      <w:r>
+        <w:rPr>
+          <w:rFonts w:ascii="Consolas" w:eastAsia="Times New Roman" w:hAnsi="Consolas" w:cs="Times New Roman"/>
+          <w:color w:val="AF00DB"/>
+          <w:kern w:val="0"/>
+          <w:sz w:val="21"/>
+          <w:szCs w:val="21"/>
+          <w14:ligatures w14:val="none"/>
+        </w:rPr>
+        <w:t>await</w:t>
+      </w:r>
+      <w:r>
+        <w:rPr>
+          <w:rFonts w:ascii="Consolas" w:eastAsia="Times New Roman" w:hAnsi="Consolas" w:cs="Times New Roman"/>
+          <w:color w:val="3B3B3B"/>
+          <w:kern w:val="0"/>
+          <w:sz w:val="21"/>
+          <w:szCs w:val="21"/>
+          <w14:ligatures w14:val="none"/>
+        </w:rPr>
+        <w:t xml:space="preserve"> </w:t>
+      </w:r>
+      <w:proofErr w:type="gramStart"/>
+      <w:r>
+        <w:rPr>
+          <w:rFonts w:ascii="Consolas" w:eastAsia="Times New Roman" w:hAnsi="Consolas" w:cs="Times New Roman"/>
+          <w:color w:val="001080"/>
+          <w:kern w:val="0"/>
+          <w:sz w:val="21"/>
+          <w:szCs w:val="21"/>
+          <w14:ligatures w14:val="none"/>
+        </w:rPr>
+        <w:t>database</w:t>
+      </w:r>
+      <w:r>
+        <w:rPr>
+          <w:rFonts w:ascii="Consolas" w:eastAsia="Times New Roman" w:hAnsi="Consolas" w:cs="Times New Roman"/>
+          <w:color w:val="3B3B3B"/>
+          <w:kern w:val="0"/>
+          <w:sz w:val="21"/>
+          <w:szCs w:val="21"/>
+          <w14:ligatures w14:val="none"/>
+        </w:rPr>
+        <w:t>.execute</w:t>
+      </w:r>
+      <w:proofErr w:type="gramEnd"/>
+      <w:r>
+        <w:rPr>
+          <w:rFonts w:ascii="Consolas" w:eastAsia="Times New Roman" w:hAnsi="Consolas" w:cs="Times New Roman"/>
+          <w:color w:val="3B3B3B"/>
+          <w:kern w:val="0"/>
+          <w:sz w:val="21"/>
+          <w:szCs w:val="21"/>
+          <w14:ligatures w14:val="none"/>
+        </w:rPr>
+        <w:t>(</w:t>
+      </w:r>
+      <w:r>
+        <w:rPr>
+          <w:rFonts w:ascii="Consolas" w:eastAsia="Times New Roman" w:hAnsi="Consolas" w:cs="Times New Roman"/>
+          <w:color w:val="001080"/>
+          <w:kern w:val="0"/>
+          <w:sz w:val="21"/>
+          <w:szCs w:val="21"/>
+          <w14:ligatures w14:val="none"/>
+        </w:rPr>
+        <w:t>query</w:t>
+      </w:r>
+      <w:r>
+        <w:rPr>
+          <w:rFonts w:ascii="Consolas" w:eastAsia="Times New Roman" w:hAnsi="Consolas" w:cs="Times New Roman"/>
+          <w:color w:val="3B3B3B"/>
+          <w:kern w:val="0"/>
+          <w:sz w:val="21"/>
+          <w:szCs w:val="21"/>
+          <w14:ligatures w14:val="none"/>
+        </w:rPr>
+        <w:t>)</w:t>
+      </w:r>
+    </w:p>
+    <w:p>
+      <w:pPr>
+        <w:shd w:val="clear" w:color="auto" w:fill="FFFFFF"/>
+        <w:spacing w:after="0" w:line="285" w:lineRule="atLeast"/>
+        <w:rPr>
+          <w:rFonts w:ascii="Consolas" w:eastAsia="Times New Roman" w:hAnsi="Consolas" w:cs="Times New Roman"/>
+          <w:color w:val="3B3B3B"/>
+          <w:kern w:val="0"/>
+          <w:sz w:val="21"/>
+          <w:szCs w:val="21"/>
+          <w14:ligatures w14:val="none"/>
+        </w:rPr>
+      </w:pPr>
+    </w:p>
+    <w:p>
+      <w:pPr>
+        <w:shd w:val="clear" w:color="auto" w:fill="FFFFFF"/>
+        <w:spacing w:after="0" w:line="285" w:lineRule="atLeast"/>
+        <w:rPr>
+          <w:rFonts w:ascii="Consolas" w:eastAsia="Times New Roman" w:hAnsi="Consolas" w:cs="Times New Roman"/>
+          <w:color w:val="3B3B3B"/>
+          <w:kern w:val="0"/>
+          <w:sz w:val="21"/>
+          <w:szCs w:val="21"/>
+          <w14:ligatures w14:val="none"/>
+        </w:rPr>
+      </w:pPr>
+      <w:r>
+        <w:rPr>
+          <w:rFonts w:ascii="Consolas" w:eastAsia="Times New Roman" w:hAnsi="Consolas" w:cs="Times New Roman"/>
+          <w:color w:val="3B3B3B"/>
+          <w:kern w:val="0"/>
+          <w:sz w:val="21"/>
+          <w:szCs w:val="21"/>
+          <w14:ligatures w14:val="none"/>
+        </w:rPr>
+        <w:t xml:space="preserve">    </w:t>
+      </w:r>
+      <w:proofErr w:type="gramStart"/>
+      <w:r>
+        <w:rPr>
+          <w:rFonts w:ascii="Consolas" w:eastAsia="Times New Roman" w:hAnsi="Consolas" w:cs="Times New Roman"/>
+          <w:color w:val="AF00DB"/>
+          <w:kern w:val="0"/>
+          <w:sz w:val="21"/>
+          <w:szCs w:val="21"/>
+          <w14:ligatures w14:val="none"/>
+        </w:rPr>
+        <w:t>return</w:t>
+      </w:r>
+      <w:r>
+        <w:rPr>
+          <w:rFonts w:ascii="Consolas" w:eastAsia="Times New Roman" w:hAnsi="Consolas" w:cs="Times New Roman"/>
+          <w:color w:val="3B3B3B"/>
+          <w:kern w:val="0"/>
+          <w:sz w:val="21"/>
+          <w:szCs w:val="21"/>
+          <w14:ligatures w14:val="none"/>
+        </w:rPr>
+        <w:t xml:space="preserve">  {</w:t>
+      </w:r>
+      <w:proofErr w:type="gramEnd"/>
+      <w:r>
+        <w:rPr>
+          <w:rFonts w:ascii="Consolas" w:eastAsia="Times New Roman" w:hAnsi="Consolas" w:cs="Times New Roman"/>
+          <w:color w:val="000000"/>
+          <w:kern w:val="0"/>
+          <w:sz w:val="21"/>
+          <w:szCs w:val="21"/>
+          <w14:ligatures w14:val="none"/>
+        </w:rPr>
+        <w:t>**</w:t>
+      </w:r>
+      <w:r>
+        <w:rPr>
+          <w:rFonts w:ascii="Consolas" w:eastAsia="Times New Roman" w:hAnsi="Consolas" w:cs="Times New Roman"/>
+          <w:color w:val="001080"/>
+          <w:kern w:val="0"/>
+          <w:sz w:val="21"/>
+          <w:szCs w:val="21"/>
+          <w14:ligatures w14:val="none"/>
+        </w:rPr>
+        <w:t>data</w:t>
+      </w:r>
+      <w:r>
+        <w:rPr>
+          <w:rFonts w:ascii="Consolas" w:eastAsia="Times New Roman" w:hAnsi="Consolas" w:cs="Times New Roman"/>
+          <w:color w:val="3B3B3B"/>
+          <w:kern w:val="0"/>
+          <w:sz w:val="21"/>
+          <w:szCs w:val="21"/>
+          <w14:ligatures w14:val="none"/>
+        </w:rPr>
+        <w:t xml:space="preserve">, </w:t>
+      </w:r>
+      <w:r>
+        <w:rPr>
+          <w:rFonts w:ascii="Consolas" w:eastAsia="Times New Roman" w:hAnsi="Consolas" w:cs="Times New Roman"/>
+          <w:color w:val="A31515"/>
+          <w:kern w:val="0"/>
+          <w:sz w:val="21"/>
+          <w:szCs w:val="21"/>
+          <w14:ligatures w14:val="none"/>
+        </w:rPr>
+        <w:t>"id"</w:t>
+      </w:r>
+      <w:r>
+        <w:rPr>
+          <w:rFonts w:ascii="Consolas" w:eastAsia="Times New Roman" w:hAnsi="Consolas" w:cs="Times New Roman"/>
+          <w:color w:val="3B3B3B"/>
+          <w:kern w:val="0"/>
+          <w:sz w:val="21"/>
+          <w:szCs w:val="21"/>
+          <w14:ligatures w14:val="none"/>
+        </w:rPr>
+        <w:t xml:space="preserve">: </w:t>
+      </w:r>
+      <w:r>
+        <w:rPr>
+          <w:rFonts w:ascii="Consolas" w:eastAsia="Times New Roman" w:hAnsi="Consolas" w:cs="Times New Roman"/>
+          <w:color w:val="001080"/>
+          <w:kern w:val="0"/>
+          <w:sz w:val="21"/>
+          <w:szCs w:val="21"/>
+          <w14:ligatures w14:val="none"/>
+        </w:rPr>
+        <w:t>last_id</w:t>
+      </w:r>
+      <w:r>
+        <w:rPr>
+          <w:rFonts w:ascii="Consolas" w:eastAsia="Times New Roman" w:hAnsi="Consolas" w:cs="Times New Roman"/>
+          <w:color w:val="3B3B3B"/>
+          <w:kern w:val="0"/>
+          <w:sz w:val="21"/>
+          <w:szCs w:val="21"/>
+          <w14:ligatures w14:val="none"/>
+        </w:rPr>
+        <w:t>}</w:t>
+      </w:r>
+    </w:p>
+    <w:p>
+      <w:pPr>
+        <w:shd w:val="clear" w:color="auto" w:fill="FFFFFF"/>
+        <w:spacing w:after="0" w:line="285" w:lineRule="atLeast"/>
+        <w:rPr>
+          <w:rFonts w:ascii="Consolas" w:eastAsia="Times New Roman" w:hAnsi="Consolas" w:cs="Times New Roman"/>
+          <w:color w:val="3B3B3B"/>
+          <w:kern w:val="0"/>
+          <w:sz w:val="21"/>
+          <w:szCs w:val="21"/>
+          <w14:ligatures w14:val="none"/>
+        </w:rPr>
+      </w:pPr>
+    </w:p>
+    <w:p>
+      <w:pPr>
+        <w:rPr>
+          <w:rFonts w:ascii="Sakkal Majalla" w:hAnsi="Sakkal Majalla" w:cs="Sakkal Majalla"/>
+          <w:sz w:val="28"/>
+          <w:szCs w:val="28"/>
+        </w:rPr>
+      </w:pPr>
+      <w:r>
+        <w:rPr>
+          <w:rFonts w:ascii="Sakkal Majalla" w:hAnsi="Sakkal Majalla" w:cs="Sakkal Majalla"/>
+          <w:sz w:val="28"/>
+          <w:szCs w:val="28"/>
+        </w:rPr>
+        <w:t>********************************************</w:t>
+      </w:r>
+      <w:r>
+        <w:rPr>
+          <w:rFonts w:ascii="Sakkal Majalla" w:hAnsi="Sakkal Majalla" w:cs="Sakkal Majalla"/>
+          <w:sz w:val="28"/>
+          <w:szCs w:val="28"/>
+        </w:rPr>
+        <w:t>*****************************</w:t>
+      </w:r>
+    </w:p>
+    <w:p>
+      <w:pPr>
+        <w:shd w:val="clear" w:color="auto" w:fill="FFFFFF"/>
+        <w:spacing w:after="0" w:line="285" w:lineRule="atLeast"/>
+        <w:rPr>
+          <w:rFonts w:ascii="Consolas" w:eastAsia="Times New Roman" w:hAnsi="Consolas" w:cs="Times New Roman"/>
+          <w:color w:val="008000"/>
+          <w:kern w:val="0"/>
+          <w:sz w:val="21"/>
+          <w:szCs w:val="21"/>
+          <w14:ligatures w14:val="none"/>
+        </w:rPr>
+      </w:pPr>
+    </w:p>
+    <w:p>
+      <w:pPr>
+        <w:shd w:val="clear" w:color="auto" w:fill="FFFFFF"/>
+        <w:spacing w:after="0" w:line="285" w:lineRule="atLeast"/>
+        <w:rPr>
+          <w:rFonts w:ascii="Consolas" w:eastAsia="Times New Roman" w:hAnsi="Consolas" w:cs="Times New Roman"/>
+          <w:color w:val="008000"/>
+          <w:kern w:val="0"/>
+          <w:sz w:val="21"/>
+          <w:szCs w:val="21"/>
+          <w14:ligatures w14:val="none"/>
+        </w:rPr>
+      </w:pPr>
+    </w:p>
+    <w:p>
+      <w:pPr>
+        <w:shd w:val="clear" w:color="auto" w:fill="FFFFFF"/>
+        <w:spacing w:after="0" w:line="285" w:lineRule="atLeast"/>
+        <w:rPr>
+          <w:rFonts w:ascii="Consolas" w:eastAsia="Times New Roman" w:hAnsi="Consolas" w:cs="Times New Roman"/>
+          <w:color w:val="008000"/>
+          <w:kern w:val="0"/>
+          <w:sz w:val="21"/>
+          <w:szCs w:val="21"/>
+          <w14:ligatures w14:val="none"/>
+        </w:rPr>
+      </w:pPr>
+    </w:p>
+    <w:p>
+      <w:pPr>
+        <w:shd w:val="clear" w:color="auto" w:fill="FFFFFF"/>
+        <w:spacing w:after="0" w:line="285" w:lineRule="atLeast"/>
+        <w:rPr>
+          <w:rFonts w:ascii="Consolas" w:eastAsia="Times New Roman" w:hAnsi="Consolas" w:cs="Times New Roman"/>
+          <w:color w:val="008000"/>
+          <w:kern w:val="0"/>
+          <w:sz w:val="21"/>
+          <w:szCs w:val="21"/>
+          <w14:ligatures w14:val="none"/>
+        </w:rPr>
+      </w:pPr>
+    </w:p>
+    <w:p>
+      <w:pPr>
+        <w:shd w:val="clear" w:color="auto" w:fill="FFFFFF"/>
+        <w:spacing w:after="0" w:line="285" w:lineRule="atLeast"/>
+        <w:rPr>
+          <w:rFonts w:ascii="Consolas" w:eastAsia="Times New Roman" w:hAnsi="Consolas" w:cs="Times New Roman"/>
+          <w:color w:val="3B3B3B"/>
+          <w:kern w:val="0"/>
+          <w:sz w:val="21"/>
+          <w:szCs w:val="21"/>
+          <w14:ligatures w14:val="none"/>
+        </w:rPr>
+      </w:pPr>
+      <w:r>
+        <w:rPr>
+          <w:rFonts w:ascii="Consolas" w:eastAsia="Times New Roman" w:hAnsi="Consolas" w:cs="Times New Roman"/>
+          <w:color w:val="008000"/>
+          <w:kern w:val="0"/>
+          <w:sz w:val="21"/>
+          <w:szCs w:val="21"/>
+          <w14:ligatures w14:val="none"/>
+        </w:rPr>
+        <w:lastRenderedPageBreak/>
+        <w:t xml:space="preserve"># </w:t>
+      </w:r>
+      <w:proofErr w:type="gramStart"/>
+      <w:r>
+        <w:rPr>
+          <w:rFonts w:ascii="Consolas" w:eastAsia="Times New Roman" w:hAnsi="Consolas" w:cs="Times New Roman"/>
+          <w:color w:val="008000"/>
+          <w:kern w:val="0"/>
+          <w:sz w:val="21"/>
+          <w:szCs w:val="21"/>
+          <w14:ligatures w14:val="none"/>
+        </w:rPr>
+        <w:t>Annotated[</w:t>
+      </w:r>
+      <w:proofErr w:type="gramEnd"/>
+      <w:r>
+        <w:rPr>
+          <w:rFonts w:ascii="Consolas" w:eastAsia="Times New Roman" w:hAnsi="Consolas" w:cs="Times New Roman"/>
+          <w:color w:val="008000"/>
+          <w:kern w:val="0"/>
+          <w:sz w:val="21"/>
+          <w:szCs w:val="21"/>
+          <w14:ligatures w14:val="none"/>
+        </w:rPr>
+        <w:t>str, Depends(oauth2_schema)] --&gt; That Means The Token Type Is String</w:t>
+      </w:r>
+    </w:p>
+    <w:p>
+      <w:pPr>
+        <w:shd w:val="clear" w:color="auto" w:fill="FFFFFF"/>
+        <w:spacing w:after="0" w:line="285" w:lineRule="atLeast"/>
+        <w:rPr>
+          <w:rFonts w:ascii="Consolas" w:eastAsia="Times New Roman" w:hAnsi="Consolas" w:cs="Times New Roman"/>
+          <w:color w:val="3B3B3B"/>
+          <w:kern w:val="0"/>
+          <w:sz w:val="21"/>
+          <w:szCs w:val="21"/>
+          <w14:ligatures w14:val="none"/>
+        </w:rPr>
+      </w:pPr>
+      <w:r>
+        <w:rPr>
+          <w:rFonts w:ascii="Consolas" w:eastAsia="Times New Roman" w:hAnsi="Consolas" w:cs="Times New Roman"/>
+          <w:color w:val="008000"/>
+          <w:kern w:val="0"/>
+          <w:sz w:val="21"/>
+          <w:szCs w:val="21"/>
+          <w14:ligatures w14:val="none"/>
+        </w:rPr>
+        <w:t># And Will Be Populated From oauth2_schema</w:t>
+      </w:r>
+    </w:p>
+    <w:p>
+      <w:pPr>
+        <w:shd w:val="clear" w:color="auto" w:fill="FFFFFF"/>
+        <w:spacing w:after="0" w:line="285" w:lineRule="atLeast"/>
+        <w:rPr>
+          <w:rFonts w:ascii="Consolas" w:eastAsia="Times New Roman" w:hAnsi="Consolas" w:cs="Times New Roman"/>
+          <w:color w:val="3B3B3B"/>
+          <w:kern w:val="0"/>
+          <w:sz w:val="21"/>
+          <w:szCs w:val="21"/>
+          <w14:ligatures w14:val="none"/>
+        </w:rPr>
+      </w:pPr>
+      <w:r>
+        <w:rPr>
+          <w:rFonts w:ascii="Consolas" w:eastAsia="Times New Roman" w:hAnsi="Consolas" w:cs="Times New Roman"/>
+          <w:color w:val="0000FF"/>
+          <w:kern w:val="0"/>
+          <w:sz w:val="21"/>
+          <w:szCs w:val="21"/>
+          <w14:ligatures w14:val="none"/>
+        </w:rPr>
+        <w:t>async</w:t>
+      </w:r>
+      <w:r>
+        <w:rPr>
+          <w:rFonts w:ascii="Consolas" w:eastAsia="Times New Roman" w:hAnsi="Consolas" w:cs="Times New Roman"/>
+          <w:color w:val="3B3B3B"/>
+          <w:kern w:val="0"/>
+          <w:sz w:val="21"/>
+          <w:szCs w:val="21"/>
+          <w14:ligatures w14:val="none"/>
+        </w:rPr>
+        <w:t xml:space="preserve"> </w:t>
+      </w:r>
+      <w:r>
+        <w:rPr>
+          <w:rFonts w:ascii="Consolas" w:eastAsia="Times New Roman" w:hAnsi="Consolas" w:cs="Times New Roman"/>
+          <w:color w:val="0000FF"/>
+          <w:kern w:val="0"/>
+          <w:sz w:val="21"/>
+          <w:szCs w:val="21"/>
+          <w14:ligatures w14:val="none"/>
+        </w:rPr>
+        <w:t>def</w:t>
+      </w:r>
+      <w:r>
+        <w:rPr>
+          <w:rFonts w:ascii="Consolas" w:eastAsia="Times New Roman" w:hAnsi="Consolas" w:cs="Times New Roman"/>
+          <w:color w:val="3B3B3B"/>
+          <w:kern w:val="0"/>
+          <w:sz w:val="21"/>
+          <w:szCs w:val="21"/>
+          <w14:ligatures w14:val="none"/>
+        </w:rPr>
+        <w:t xml:space="preserve"> </w:t>
+      </w:r>
+      <w:r>
+        <w:rPr>
+          <w:rFonts w:ascii="Consolas" w:eastAsia="Times New Roman" w:hAnsi="Consolas" w:cs="Times New Roman"/>
+          <w:color w:val="795E26"/>
+          <w:kern w:val="0"/>
+          <w:sz w:val="21"/>
+          <w:szCs w:val="21"/>
+          <w14:ligatures w14:val="none"/>
+        </w:rPr>
+        <w:t>get_current_</w:t>
+      </w:r>
+      <w:proofErr w:type="gramStart"/>
+      <w:r>
+        <w:rPr>
+          <w:rFonts w:ascii="Consolas" w:eastAsia="Times New Roman" w:hAnsi="Consolas" w:cs="Times New Roman"/>
+          <w:color w:val="795E26"/>
+          <w:kern w:val="0"/>
+          <w:sz w:val="21"/>
+          <w:szCs w:val="21"/>
+          <w14:ligatures w14:val="none"/>
+        </w:rPr>
+        <w:t>user</w:t>
+      </w:r>
+      <w:r>
+        <w:rPr>
+          <w:rFonts w:ascii="Consolas" w:eastAsia="Times New Roman" w:hAnsi="Consolas" w:cs="Times New Roman"/>
+          <w:color w:val="3B3B3B"/>
+          <w:kern w:val="0"/>
+          <w:sz w:val="21"/>
+          <w:szCs w:val="21"/>
+          <w14:ligatures w14:val="none"/>
+        </w:rPr>
+        <w:t>(</w:t>
+      </w:r>
+      <w:proofErr w:type="gramEnd"/>
+      <w:r>
+        <w:rPr>
+          <w:rFonts w:ascii="Consolas" w:eastAsia="Times New Roman" w:hAnsi="Consolas" w:cs="Times New Roman"/>
+          <w:color w:val="001080"/>
+          <w:kern w:val="0"/>
+          <w:sz w:val="21"/>
+          <w:szCs w:val="21"/>
+          <w14:ligatures w14:val="none"/>
+        </w:rPr>
+        <w:t>token</w:t>
+      </w:r>
+      <w:r>
+        <w:rPr>
+          <w:rFonts w:ascii="Consolas" w:eastAsia="Times New Roman" w:hAnsi="Consolas" w:cs="Times New Roman"/>
+          <w:color w:val="3B3B3B"/>
+          <w:kern w:val="0"/>
+          <w:sz w:val="21"/>
+          <w:szCs w:val="21"/>
+          <w14:ligatures w14:val="none"/>
+        </w:rPr>
+        <w:t xml:space="preserve">: </w:t>
+      </w:r>
+      <w:r>
+        <w:rPr>
+          <w:rFonts w:ascii="Consolas" w:eastAsia="Times New Roman" w:hAnsi="Consolas" w:cs="Times New Roman"/>
+          <w:color w:val="267F99"/>
+          <w:kern w:val="0"/>
+          <w:sz w:val="21"/>
+          <w:szCs w:val="21"/>
+          <w14:ligatures w14:val="none"/>
+        </w:rPr>
+        <w:t>Annotated</w:t>
+      </w:r>
+      <w:r>
+        <w:rPr>
+          <w:rFonts w:ascii="Consolas" w:eastAsia="Times New Roman" w:hAnsi="Consolas" w:cs="Times New Roman"/>
+          <w:color w:val="3B3B3B"/>
+          <w:kern w:val="0"/>
+          <w:sz w:val="21"/>
+          <w:szCs w:val="21"/>
+          <w14:ligatures w14:val="none"/>
+        </w:rPr>
+        <w:t>[</w:t>
+      </w:r>
+      <w:r>
+        <w:rPr>
+          <w:rFonts w:ascii="Consolas" w:eastAsia="Times New Roman" w:hAnsi="Consolas" w:cs="Times New Roman"/>
+          <w:color w:val="267F99"/>
+          <w:kern w:val="0"/>
+          <w:sz w:val="21"/>
+          <w:szCs w:val="21"/>
+          <w14:ligatures w14:val="none"/>
+        </w:rPr>
+        <w:t>str</w:t>
+      </w:r>
+      <w:r>
+        <w:rPr>
+          <w:rFonts w:ascii="Consolas" w:eastAsia="Times New Roman" w:hAnsi="Consolas" w:cs="Times New Roman"/>
+          <w:color w:val="3B3B3B"/>
+          <w:kern w:val="0"/>
+          <w:sz w:val="21"/>
+          <w:szCs w:val="21"/>
+          <w14:ligatures w14:val="none"/>
+        </w:rPr>
+        <w:t>, Depends(</w:t>
+      </w:r>
+      <w:r>
+        <w:rPr>
+          <w:rFonts w:ascii="Consolas" w:eastAsia="Times New Roman" w:hAnsi="Consolas" w:cs="Times New Roman"/>
+          <w:color w:val="001080"/>
+          <w:kern w:val="0"/>
+          <w:sz w:val="21"/>
+          <w:szCs w:val="21"/>
+          <w14:ligatures w14:val="none"/>
+        </w:rPr>
+        <w:t>oauth2_schema</w:t>
+      </w:r>
+      <w:r>
+        <w:rPr>
+          <w:rFonts w:ascii="Consolas" w:eastAsia="Times New Roman" w:hAnsi="Consolas" w:cs="Times New Roman"/>
+          <w:color w:val="3B3B3B"/>
+          <w:kern w:val="0"/>
+          <w:sz w:val="21"/>
+          <w:szCs w:val="21"/>
+          <w14:ligatures w14:val="none"/>
+        </w:rPr>
+        <w:t>)]):</w:t>
+      </w:r>
+    </w:p>
+    <w:p>
+      <w:pPr>
+        <w:shd w:val="clear" w:color="auto" w:fill="FFFFFF"/>
+        <w:spacing w:after="0" w:line="285" w:lineRule="atLeast"/>
+        <w:rPr>
+          <w:rFonts w:ascii="Consolas" w:eastAsia="Times New Roman" w:hAnsi="Consolas" w:cs="Times New Roman"/>
+          <w:color w:val="3B3B3B"/>
+          <w:kern w:val="0"/>
+          <w:sz w:val="21"/>
+          <w:szCs w:val="21"/>
+          <w14:ligatures w14:val="none"/>
+        </w:rPr>
+      </w:pPr>
+      <w:r>
+        <w:rPr>
+          <w:rFonts w:ascii="Consolas" w:eastAsia="Times New Roman" w:hAnsi="Consolas" w:cs="Times New Roman"/>
+          <w:color w:val="3B3B3B"/>
+          <w:kern w:val="0"/>
+          <w:sz w:val="21"/>
+          <w:szCs w:val="21"/>
+          <w14:ligatures w14:val="none"/>
+        </w:rPr>
+        <w:t xml:space="preserve">    </w:t>
+      </w:r>
+    </w:p>
+    <w:p>
+      <w:pPr>
+        <w:shd w:val="clear" w:color="auto" w:fill="FFFFFF"/>
+        <w:spacing w:after="0" w:line="285" w:lineRule="atLeast"/>
+        <w:rPr>
+          <w:rFonts w:ascii="Consolas" w:eastAsia="Times New Roman" w:hAnsi="Consolas" w:cs="Times New Roman"/>
+          <w:color w:val="3B3B3B"/>
+          <w:kern w:val="0"/>
+          <w:sz w:val="21"/>
+          <w:szCs w:val="21"/>
+          <w14:ligatures w14:val="none"/>
+        </w:rPr>
+      </w:pPr>
+      <w:r>
+        <w:rPr>
+          <w:rFonts w:ascii="Consolas" w:eastAsia="Times New Roman" w:hAnsi="Consolas" w:cs="Times New Roman"/>
+          <w:color w:val="3B3B3B"/>
+          <w:kern w:val="0"/>
+          <w:sz w:val="21"/>
+          <w:szCs w:val="21"/>
+          <w14:ligatures w14:val="none"/>
+        </w:rPr>
+        <w:t xml:space="preserve">    </w:t>
+      </w:r>
+      <w:r>
+        <w:rPr>
+          <w:rFonts w:ascii="Consolas" w:eastAsia="Times New Roman" w:hAnsi="Consolas" w:cs="Times New Roman"/>
+          <w:color w:val="001080"/>
+          <w:kern w:val="0"/>
+          <w:sz w:val="21"/>
+          <w:szCs w:val="21"/>
+          <w14:ligatures w14:val="none"/>
+        </w:rPr>
+        <w:t>email</w:t>
+      </w:r>
+      <w:r>
+        <w:rPr>
+          <w:rFonts w:ascii="Consolas" w:eastAsia="Times New Roman" w:hAnsi="Consolas" w:cs="Times New Roman"/>
+          <w:color w:val="3B3B3B"/>
+          <w:kern w:val="0"/>
+          <w:sz w:val="21"/>
+          <w:szCs w:val="21"/>
+          <w14:ligatures w14:val="none"/>
+        </w:rPr>
+        <w:t xml:space="preserve"> </w:t>
+      </w:r>
+      <w:r>
+        <w:rPr>
+          <w:rFonts w:ascii="Consolas" w:eastAsia="Times New Roman" w:hAnsi="Consolas" w:cs="Times New Roman"/>
+          <w:color w:val="000000"/>
+          <w:kern w:val="0"/>
+          <w:sz w:val="21"/>
+          <w:szCs w:val="21"/>
+          <w14:ligatures w14:val="none"/>
+        </w:rPr>
+        <w:t>=</w:t>
+      </w:r>
+      <w:r>
+        <w:rPr>
+          <w:rFonts w:ascii="Consolas" w:eastAsia="Times New Roman" w:hAnsi="Consolas" w:cs="Times New Roman"/>
+          <w:color w:val="3B3B3B"/>
+          <w:kern w:val="0"/>
+          <w:sz w:val="21"/>
+          <w:szCs w:val="21"/>
+          <w14:ligatures w14:val="none"/>
+        </w:rPr>
+        <w:t xml:space="preserve"> </w:t>
+      </w:r>
+      <w:r>
+        <w:rPr>
+          <w:rFonts w:ascii="Consolas" w:eastAsia="Times New Roman" w:hAnsi="Consolas" w:cs="Times New Roman"/>
+          <w:color w:val="795E26"/>
+          <w:kern w:val="0"/>
+          <w:sz w:val="21"/>
+          <w:szCs w:val="21"/>
+          <w14:ligatures w14:val="none"/>
+        </w:rPr>
+        <w:t>get_subject_for_token_</w:t>
+      </w:r>
+      <w:proofErr w:type="gramStart"/>
+      <w:r>
+        <w:rPr>
+          <w:rFonts w:ascii="Consolas" w:eastAsia="Times New Roman" w:hAnsi="Consolas" w:cs="Times New Roman"/>
+          <w:color w:val="795E26"/>
+          <w:kern w:val="0"/>
+          <w:sz w:val="21"/>
+          <w:szCs w:val="21"/>
+          <w14:ligatures w14:val="none"/>
+        </w:rPr>
+        <w:t>type</w:t>
+      </w:r>
+      <w:r>
+        <w:rPr>
+          <w:rFonts w:ascii="Consolas" w:eastAsia="Times New Roman" w:hAnsi="Consolas" w:cs="Times New Roman"/>
+          <w:color w:val="3B3B3B"/>
+          <w:kern w:val="0"/>
+          <w:sz w:val="21"/>
+          <w:szCs w:val="21"/>
+          <w14:ligatures w14:val="none"/>
+        </w:rPr>
+        <w:t>(</w:t>
+      </w:r>
+      <w:proofErr w:type="gramEnd"/>
+      <w:r>
+        <w:rPr>
+          <w:rFonts w:ascii="Consolas" w:eastAsia="Times New Roman" w:hAnsi="Consolas" w:cs="Times New Roman"/>
+          <w:color w:val="001080"/>
+          <w:kern w:val="0"/>
+          <w:sz w:val="21"/>
+          <w:szCs w:val="21"/>
+          <w14:ligatures w14:val="none"/>
+        </w:rPr>
+        <w:t>token</w:t>
+      </w:r>
+      <w:r>
+        <w:rPr>
+          <w:rFonts w:ascii="Consolas" w:eastAsia="Times New Roman" w:hAnsi="Consolas" w:cs="Times New Roman"/>
+          <w:color w:val="000000"/>
+          <w:kern w:val="0"/>
+          <w:sz w:val="21"/>
+          <w:szCs w:val="21"/>
+          <w14:ligatures w14:val="none"/>
+        </w:rPr>
+        <w:t>=</w:t>
+      </w:r>
+      <w:r>
+        <w:rPr>
+          <w:rFonts w:ascii="Consolas" w:eastAsia="Times New Roman" w:hAnsi="Consolas" w:cs="Times New Roman"/>
+          <w:color w:val="001080"/>
+          <w:kern w:val="0"/>
+          <w:sz w:val="21"/>
+          <w:szCs w:val="21"/>
+          <w14:ligatures w14:val="none"/>
+        </w:rPr>
+        <w:t>token</w:t>
+      </w:r>
+      <w:r>
+        <w:rPr>
+          <w:rFonts w:ascii="Consolas" w:eastAsia="Times New Roman" w:hAnsi="Consolas" w:cs="Times New Roman"/>
+          <w:color w:val="3B3B3B"/>
+          <w:kern w:val="0"/>
+          <w:sz w:val="21"/>
+          <w:szCs w:val="21"/>
+          <w14:ligatures w14:val="none"/>
+        </w:rPr>
+        <w:t xml:space="preserve">, </w:t>
+      </w:r>
+      <w:r>
+        <w:rPr>
+          <w:rFonts w:ascii="Consolas" w:eastAsia="Times New Roman" w:hAnsi="Consolas" w:cs="Times New Roman"/>
+          <w:color w:val="001080"/>
+          <w:kern w:val="0"/>
+          <w:sz w:val="21"/>
+          <w:szCs w:val="21"/>
+          <w14:ligatures w14:val="none"/>
+        </w:rPr>
+        <w:t>token_type</w:t>
+      </w:r>
+      <w:r>
+        <w:rPr>
+          <w:rFonts w:ascii="Consolas" w:eastAsia="Times New Roman" w:hAnsi="Consolas" w:cs="Times New Roman"/>
+          <w:color w:val="000000"/>
+          <w:kern w:val="0"/>
+          <w:sz w:val="21"/>
+          <w:szCs w:val="21"/>
+          <w14:ligatures w14:val="none"/>
+        </w:rPr>
+        <w:t>=</w:t>
+      </w:r>
+      <w:r>
+        <w:rPr>
+          <w:rFonts w:ascii="Consolas" w:eastAsia="Times New Roman" w:hAnsi="Consolas" w:cs="Times New Roman"/>
+          <w:color w:val="A31515"/>
+          <w:kern w:val="0"/>
+          <w:sz w:val="21"/>
+          <w:szCs w:val="21"/>
+          <w14:ligatures w14:val="none"/>
+        </w:rPr>
+        <w:t>'access'</w:t>
+      </w:r>
+      <w:r>
+        <w:rPr>
+          <w:rFonts w:ascii="Consolas" w:eastAsia="Times New Roman" w:hAnsi="Consolas" w:cs="Times New Roman"/>
+          <w:color w:val="3B3B3B"/>
+          <w:kern w:val="0"/>
+          <w:sz w:val="21"/>
+          <w:szCs w:val="21"/>
+          <w14:ligatures w14:val="none"/>
+        </w:rPr>
+        <w:t>)</w:t>
+      </w:r>
+    </w:p>
+    <w:p>
+      <w:pPr>
+        <w:shd w:val="clear" w:color="auto" w:fill="FFFFFF"/>
+        <w:spacing w:after="0" w:line="285" w:lineRule="atLeast"/>
+        <w:rPr>
+          <w:rFonts w:ascii="Consolas" w:eastAsia="Times New Roman" w:hAnsi="Consolas" w:cs="Times New Roman"/>
+          <w:color w:val="3B3B3B"/>
+          <w:kern w:val="0"/>
+          <w:sz w:val="21"/>
+          <w:szCs w:val="21"/>
+          <w14:ligatures w14:val="none"/>
+        </w:rPr>
+      </w:pPr>
+      <w:r>
+        <w:rPr>
+          <w:rFonts w:ascii="Consolas" w:eastAsia="Times New Roman" w:hAnsi="Consolas" w:cs="Times New Roman"/>
+          <w:color w:val="3B3B3B"/>
+          <w:kern w:val="0"/>
+          <w:sz w:val="21"/>
+          <w:szCs w:val="21"/>
+          <w14:ligatures w14:val="none"/>
+        </w:rPr>
+        <w:t xml:space="preserve">    </w:t>
+      </w:r>
+    </w:p>
+    <w:p>
+      <w:pPr>
+        <w:shd w:val="clear" w:color="auto" w:fill="FFFFFF"/>
+        <w:spacing w:after="0" w:line="285" w:lineRule="atLeast"/>
+        <w:rPr>
+          <w:rFonts w:ascii="Consolas" w:eastAsia="Times New Roman" w:hAnsi="Consolas" w:cs="Times New Roman"/>
+          <w:color w:val="3B3B3B"/>
+          <w:kern w:val="0"/>
+          <w:sz w:val="21"/>
+          <w:szCs w:val="21"/>
+          <w14:ligatures w14:val="none"/>
+        </w:rPr>
+      </w:pPr>
+      <w:r>
+        <w:rPr>
+          <w:rFonts w:ascii="Consolas" w:eastAsia="Times New Roman" w:hAnsi="Consolas" w:cs="Times New Roman"/>
+          <w:color w:val="3B3B3B"/>
+          <w:kern w:val="0"/>
+          <w:sz w:val="21"/>
+          <w:szCs w:val="21"/>
+          <w14:ligatures w14:val="none"/>
+        </w:rPr>
+        <w:t xml:space="preserve">    </w:t>
+      </w:r>
+      <w:r>
+        <w:rPr>
+          <w:rFonts w:ascii="Consolas" w:eastAsia="Times New Roman" w:hAnsi="Consolas" w:cs="Times New Roman"/>
+          <w:color w:val="001080"/>
+          <w:kern w:val="0"/>
+          <w:sz w:val="21"/>
+          <w:szCs w:val="21"/>
+          <w14:ligatures w14:val="none"/>
+        </w:rPr>
+        <w:t>user</w:t>
+      </w:r>
+      <w:r>
+        <w:rPr>
+          <w:rFonts w:ascii="Consolas" w:eastAsia="Times New Roman" w:hAnsi="Consolas" w:cs="Times New Roman"/>
+          <w:color w:val="3B3B3B"/>
+          <w:kern w:val="0"/>
+          <w:sz w:val="21"/>
+          <w:szCs w:val="21"/>
+          <w14:ligatures w14:val="none"/>
+        </w:rPr>
+        <w:t xml:space="preserve"> </w:t>
+      </w:r>
+      <w:r>
+        <w:rPr>
+          <w:rFonts w:ascii="Consolas" w:eastAsia="Times New Roman" w:hAnsi="Consolas" w:cs="Times New Roman"/>
+          <w:color w:val="000000"/>
+          <w:kern w:val="0"/>
+          <w:sz w:val="21"/>
+          <w:szCs w:val="21"/>
+          <w14:ligatures w14:val="none"/>
+        </w:rPr>
+        <w:t>=</w:t>
+      </w:r>
+      <w:r>
+        <w:rPr>
+          <w:rFonts w:ascii="Consolas" w:eastAsia="Times New Roman" w:hAnsi="Consolas" w:cs="Times New Roman"/>
+          <w:color w:val="3B3B3B"/>
+          <w:kern w:val="0"/>
+          <w:sz w:val="21"/>
+          <w:szCs w:val="21"/>
+          <w14:ligatures w14:val="none"/>
+        </w:rPr>
+        <w:t xml:space="preserve"> </w:t>
+      </w:r>
+      <w:r>
+        <w:rPr>
+          <w:rFonts w:ascii="Consolas" w:eastAsia="Times New Roman" w:hAnsi="Consolas" w:cs="Times New Roman"/>
+          <w:color w:val="AF00DB"/>
+          <w:kern w:val="0"/>
+          <w:sz w:val="21"/>
+          <w:szCs w:val="21"/>
+          <w14:ligatures w14:val="none"/>
+        </w:rPr>
+        <w:t>await</w:t>
+      </w:r>
+      <w:r>
+        <w:rPr>
+          <w:rFonts w:ascii="Consolas" w:eastAsia="Times New Roman" w:hAnsi="Consolas" w:cs="Times New Roman"/>
+          <w:color w:val="3B3B3B"/>
+          <w:kern w:val="0"/>
+          <w:sz w:val="21"/>
+          <w:szCs w:val="21"/>
+          <w14:ligatures w14:val="none"/>
+        </w:rPr>
+        <w:t xml:space="preserve"> </w:t>
+      </w:r>
+      <w:r>
+        <w:rPr>
+          <w:rFonts w:ascii="Consolas" w:eastAsia="Times New Roman" w:hAnsi="Consolas" w:cs="Times New Roman"/>
+          <w:color w:val="795E26"/>
+          <w:kern w:val="0"/>
+          <w:sz w:val="21"/>
+          <w:szCs w:val="21"/>
+          <w14:ligatures w14:val="none"/>
+        </w:rPr>
+        <w:t>get_user_by_email</w:t>
+      </w:r>
+      <w:r>
+        <w:rPr>
+          <w:rFonts w:ascii="Consolas" w:eastAsia="Times New Roman" w:hAnsi="Consolas" w:cs="Times New Roman"/>
+          <w:color w:val="3B3B3B"/>
+          <w:kern w:val="0"/>
+          <w:sz w:val="21"/>
+          <w:szCs w:val="21"/>
+          <w14:ligatures w14:val="none"/>
+        </w:rPr>
+        <w:t>(</w:t>
+      </w:r>
+      <w:r>
+        <w:rPr>
+          <w:rFonts w:ascii="Consolas" w:eastAsia="Times New Roman" w:hAnsi="Consolas" w:cs="Times New Roman"/>
+          <w:color w:val="001080"/>
+          <w:kern w:val="0"/>
+          <w:sz w:val="21"/>
+          <w:szCs w:val="21"/>
+          <w14:ligatures w14:val="none"/>
+        </w:rPr>
+        <w:t>email</w:t>
+      </w:r>
+      <w:r>
+        <w:rPr>
+          <w:rFonts w:ascii="Consolas" w:eastAsia="Times New Roman" w:hAnsi="Consolas" w:cs="Times New Roman"/>
+          <w:color w:val="000000"/>
+          <w:kern w:val="0"/>
+          <w:sz w:val="21"/>
+          <w:szCs w:val="21"/>
+          <w14:ligatures w14:val="none"/>
+        </w:rPr>
+        <w:t>=</w:t>
+      </w:r>
+      <w:r>
+        <w:rPr>
+          <w:rFonts w:ascii="Consolas" w:eastAsia="Times New Roman" w:hAnsi="Consolas" w:cs="Times New Roman"/>
+          <w:color w:val="001080"/>
+          <w:kern w:val="0"/>
+          <w:sz w:val="21"/>
+          <w:szCs w:val="21"/>
+          <w14:ligatures w14:val="none"/>
+        </w:rPr>
+        <w:t>email</w:t>
+      </w:r>
+      <w:r>
+        <w:rPr>
+          <w:rFonts w:ascii="Consolas" w:eastAsia="Times New Roman" w:hAnsi="Consolas" w:cs="Times New Roman"/>
+          <w:color w:val="3B3B3B"/>
+          <w:kern w:val="0"/>
+          <w:sz w:val="21"/>
+          <w:szCs w:val="21"/>
+          <w14:ligatures w14:val="none"/>
+        </w:rPr>
+        <w:t>)</w:t>
+      </w:r>
+    </w:p>
+    <w:p>
+      <w:pPr>
+        <w:shd w:val="clear" w:color="auto" w:fill="FFFFFF"/>
+        <w:spacing w:after="0" w:line="285" w:lineRule="atLeast"/>
+        <w:rPr>
+          <w:rFonts w:ascii="Consolas" w:eastAsia="Times New Roman" w:hAnsi="Consolas" w:cs="Times New Roman"/>
+          <w:color w:val="3B3B3B"/>
+          <w:kern w:val="0"/>
+          <w:sz w:val="21"/>
+          <w:szCs w:val="21"/>
+          <w14:ligatures w14:val="none"/>
+        </w:rPr>
+      </w:pPr>
+    </w:p>
+    <w:p>
+      <w:pPr>
+        <w:shd w:val="clear" w:color="auto" w:fill="FFFFFF"/>
+        <w:spacing w:after="0" w:line="285" w:lineRule="atLeast"/>
+        <w:rPr>
+          <w:rFonts w:ascii="Consolas" w:eastAsia="Times New Roman" w:hAnsi="Consolas" w:cs="Times New Roman"/>
+          <w:color w:val="3B3B3B"/>
+          <w:kern w:val="0"/>
+          <w:sz w:val="21"/>
+          <w:szCs w:val="21"/>
+          <w14:ligatures w14:val="none"/>
+        </w:rPr>
+      </w:pPr>
+      <w:r>
+        <w:rPr>
+          <w:rFonts w:ascii="Consolas" w:eastAsia="Times New Roman" w:hAnsi="Consolas" w:cs="Times New Roman"/>
+          <w:color w:val="3B3B3B"/>
+          <w:kern w:val="0"/>
+          <w:sz w:val="21"/>
+          <w:szCs w:val="21"/>
+          <w14:ligatures w14:val="none"/>
+        </w:rPr>
+        <w:t xml:space="preserve">    </w:t>
+      </w:r>
+      <w:r>
+        <w:rPr>
+          <w:rFonts w:ascii="Consolas" w:eastAsia="Times New Roman" w:hAnsi="Consolas" w:cs="Times New Roman"/>
+          <w:color w:val="AF00DB"/>
+          <w:kern w:val="0"/>
+          <w:sz w:val="21"/>
+          <w:szCs w:val="21"/>
+          <w14:ligatures w14:val="none"/>
+        </w:rPr>
+        <w:t>if</w:t>
+      </w:r>
+      <w:r>
+        <w:rPr>
+          <w:rFonts w:ascii="Consolas" w:eastAsia="Times New Roman" w:hAnsi="Consolas" w:cs="Times New Roman"/>
+          <w:color w:val="3B3B3B"/>
+          <w:kern w:val="0"/>
+          <w:sz w:val="21"/>
+          <w:szCs w:val="21"/>
+          <w14:ligatures w14:val="none"/>
+        </w:rPr>
+        <w:t xml:space="preserve"> </w:t>
+      </w:r>
+      <w:r>
+        <w:rPr>
+          <w:rFonts w:ascii="Consolas" w:eastAsia="Times New Roman" w:hAnsi="Consolas" w:cs="Times New Roman"/>
+          <w:color w:val="001080"/>
+          <w:kern w:val="0"/>
+          <w:sz w:val="21"/>
+          <w:szCs w:val="21"/>
+          <w14:ligatures w14:val="none"/>
+        </w:rPr>
+        <w:t>user</w:t>
+      </w:r>
+      <w:r>
+        <w:rPr>
+          <w:rFonts w:ascii="Consolas" w:eastAsia="Times New Roman" w:hAnsi="Consolas" w:cs="Times New Roman"/>
+          <w:color w:val="3B3B3B"/>
+          <w:kern w:val="0"/>
+          <w:sz w:val="21"/>
+          <w:szCs w:val="21"/>
+          <w14:ligatures w14:val="none"/>
+        </w:rPr>
+        <w:t xml:space="preserve"> </w:t>
+      </w:r>
+      <w:r>
+        <w:rPr>
+          <w:rFonts w:ascii="Consolas" w:eastAsia="Times New Roman" w:hAnsi="Consolas" w:cs="Times New Roman"/>
+          <w:color w:val="0000FF"/>
+          <w:kern w:val="0"/>
+          <w:sz w:val="21"/>
+          <w:szCs w:val="21"/>
+          <w14:ligatures w14:val="none"/>
+        </w:rPr>
+        <w:t>is</w:t>
+      </w:r>
+      <w:r>
+        <w:rPr>
+          <w:rFonts w:ascii="Consolas" w:eastAsia="Times New Roman" w:hAnsi="Consolas" w:cs="Times New Roman"/>
+          <w:color w:val="3B3B3B"/>
+          <w:kern w:val="0"/>
+          <w:sz w:val="21"/>
+          <w:szCs w:val="21"/>
+          <w14:ligatures w14:val="none"/>
+        </w:rPr>
+        <w:t xml:space="preserve"> </w:t>
+      </w:r>
+      <w:r>
+        <w:rPr>
+          <w:rFonts w:ascii="Consolas" w:eastAsia="Times New Roman" w:hAnsi="Consolas" w:cs="Times New Roman"/>
+          <w:color w:val="0000FF"/>
+          <w:kern w:val="0"/>
+          <w:sz w:val="21"/>
+          <w:szCs w:val="21"/>
+          <w14:ligatures w14:val="none"/>
+        </w:rPr>
+        <w:t>None</w:t>
+      </w:r>
+      <w:r>
+        <w:rPr>
+          <w:rFonts w:ascii="Consolas" w:eastAsia="Times New Roman" w:hAnsi="Consolas" w:cs="Times New Roman"/>
+          <w:color w:val="3B3B3B"/>
+          <w:kern w:val="0"/>
+          <w:sz w:val="21"/>
+          <w:szCs w:val="21"/>
+          <w14:ligatures w14:val="none"/>
+        </w:rPr>
+        <w:t>:</w:t>
+      </w:r>
+    </w:p>
+    <w:p>
+      <w:pPr>
+        <w:shd w:val="clear" w:color="auto" w:fill="FFFFFF"/>
+        <w:spacing w:after="0" w:line="285" w:lineRule="atLeast"/>
+        <w:rPr>
+          <w:rFonts w:ascii="Consolas" w:eastAsia="Times New Roman" w:hAnsi="Consolas" w:cs="Times New Roman"/>
+          <w:color w:val="3B3B3B"/>
+          <w:kern w:val="0"/>
+          <w:sz w:val="21"/>
+          <w:szCs w:val="21"/>
+          <w14:ligatures w14:val="none"/>
+        </w:rPr>
+      </w:pPr>
+      <w:r>
+        <w:rPr>
+          <w:rFonts w:ascii="Consolas" w:eastAsia="Times New Roman" w:hAnsi="Consolas" w:cs="Times New Roman"/>
+          <w:color w:val="3B3B3B"/>
+          <w:kern w:val="0"/>
+          <w:sz w:val="21"/>
+          <w:szCs w:val="21"/>
+          <w14:ligatures w14:val="none"/>
+        </w:rPr>
+        <w:t xml:space="preserve">        </w:t>
+      </w:r>
+      <w:r>
+        <w:rPr>
+          <w:rFonts w:ascii="Consolas" w:eastAsia="Times New Roman" w:hAnsi="Consolas" w:cs="Times New Roman"/>
+          <w:color w:val="AF00DB"/>
+          <w:kern w:val="0"/>
+          <w:sz w:val="21"/>
+          <w:szCs w:val="21"/>
+          <w14:ligatures w14:val="none"/>
+        </w:rPr>
+        <w:t>raise</w:t>
+      </w:r>
+      <w:r>
+        <w:rPr>
+          <w:rFonts w:ascii="Consolas" w:eastAsia="Times New Roman" w:hAnsi="Consolas" w:cs="Times New Roman"/>
+          <w:color w:val="3B3B3B"/>
+          <w:kern w:val="0"/>
+          <w:sz w:val="21"/>
+          <w:szCs w:val="21"/>
+          <w14:ligatures w14:val="none"/>
+        </w:rPr>
+        <w:t xml:space="preserve"> </w:t>
+      </w:r>
+      <w:r>
+        <w:rPr>
+          <w:rFonts w:ascii="Consolas" w:eastAsia="Times New Roman" w:hAnsi="Consolas" w:cs="Times New Roman"/>
+          <w:color w:val="795E26"/>
+          <w:kern w:val="0"/>
+          <w:sz w:val="21"/>
+          <w:szCs w:val="21"/>
+          <w14:ligatures w14:val="none"/>
+        </w:rPr>
+        <w:t>create_credentials_</w:t>
+      </w:r>
+      <w:proofErr w:type="gramStart"/>
+      <w:r>
+        <w:rPr>
+          <w:rFonts w:ascii="Consolas" w:eastAsia="Times New Roman" w:hAnsi="Consolas" w:cs="Times New Roman"/>
+          <w:color w:val="795E26"/>
+          <w:kern w:val="0"/>
+          <w:sz w:val="21"/>
+          <w:szCs w:val="21"/>
+          <w14:ligatures w14:val="none"/>
+        </w:rPr>
+        <w:t>exception</w:t>
+      </w:r>
+      <w:r>
+        <w:rPr>
+          <w:rFonts w:ascii="Consolas" w:eastAsia="Times New Roman" w:hAnsi="Consolas" w:cs="Times New Roman"/>
+          <w:color w:val="3B3B3B"/>
+          <w:kern w:val="0"/>
+          <w:sz w:val="21"/>
+          <w:szCs w:val="21"/>
+          <w14:ligatures w14:val="none"/>
+        </w:rPr>
+        <w:t>(</w:t>
+      </w:r>
+      <w:proofErr w:type="gramEnd"/>
+      <w:r>
+        <w:rPr>
+          <w:rFonts w:ascii="Consolas" w:eastAsia="Times New Roman" w:hAnsi="Consolas" w:cs="Times New Roman"/>
+          <w:color w:val="001080"/>
+          <w:kern w:val="0"/>
+          <w:sz w:val="21"/>
+          <w:szCs w:val="21"/>
+          <w14:ligatures w14:val="none"/>
+        </w:rPr>
+        <w:t>detail</w:t>
+      </w:r>
+      <w:r>
+        <w:rPr>
+          <w:rFonts w:ascii="Consolas" w:eastAsia="Times New Roman" w:hAnsi="Consolas" w:cs="Times New Roman"/>
+          <w:color w:val="000000"/>
+          <w:kern w:val="0"/>
+          <w:sz w:val="21"/>
+          <w:szCs w:val="21"/>
+          <w14:ligatures w14:val="none"/>
+        </w:rPr>
+        <w:t>=</w:t>
+      </w:r>
+      <w:r>
+        <w:rPr>
+          <w:rFonts w:ascii="Consolas" w:eastAsia="Times New Roman" w:hAnsi="Consolas" w:cs="Times New Roman"/>
+          <w:color w:val="A31515"/>
+          <w:kern w:val="0"/>
+          <w:sz w:val="21"/>
+          <w:szCs w:val="21"/>
+          <w14:ligatures w14:val="none"/>
+        </w:rPr>
+        <w:t>"Invalid Email OR Password"</w:t>
+      </w:r>
+      <w:r>
+        <w:rPr>
+          <w:rFonts w:ascii="Consolas" w:eastAsia="Times New Roman" w:hAnsi="Consolas" w:cs="Times New Roman"/>
+          <w:color w:val="3B3B3B"/>
+          <w:kern w:val="0"/>
+          <w:sz w:val="21"/>
+          <w:szCs w:val="21"/>
+          <w14:ligatures w14:val="none"/>
+        </w:rPr>
+        <w:t>)</w:t>
+      </w:r>
+    </w:p>
+    <w:p>
+      <w:pPr>
+        <w:shd w:val="clear" w:color="auto" w:fill="FFFFFF"/>
+        <w:spacing w:after="0" w:line="285" w:lineRule="atLeast"/>
+        <w:rPr>
+          <w:rFonts w:ascii="Consolas" w:eastAsia="Times New Roman" w:hAnsi="Consolas" w:cs="Times New Roman"/>
+          <w:color w:val="3B3B3B"/>
+          <w:kern w:val="0"/>
+          <w:sz w:val="21"/>
+          <w:szCs w:val="21"/>
+          <w14:ligatures w14:val="none"/>
+        </w:rPr>
+      </w:pPr>
+      <w:r>
+        <w:rPr>
+          <w:rFonts w:ascii="Consolas" w:eastAsia="Times New Roman" w:hAnsi="Consolas" w:cs="Times New Roman"/>
+          <w:color w:val="3B3B3B"/>
+          <w:kern w:val="0"/>
+          <w:sz w:val="21"/>
+          <w:szCs w:val="21"/>
+          <w14:ligatures w14:val="none"/>
+        </w:rPr>
+        <w:t xml:space="preserve">    </w:t>
+      </w:r>
+      <w:r>
+        <w:rPr>
+          <w:rFonts w:ascii="Consolas" w:eastAsia="Times New Roman" w:hAnsi="Consolas" w:cs="Times New Roman"/>
+          <w:color w:val="AF00DB"/>
+          <w:kern w:val="0"/>
+          <w:sz w:val="21"/>
+          <w:szCs w:val="21"/>
+          <w14:ligatures w14:val="none"/>
+        </w:rPr>
+        <w:t>return</w:t>
+      </w:r>
+      <w:r>
+        <w:rPr>
+          <w:rFonts w:ascii="Consolas" w:eastAsia="Times New Roman" w:hAnsi="Consolas" w:cs="Times New Roman"/>
+          <w:color w:val="3B3B3B"/>
+          <w:kern w:val="0"/>
+          <w:sz w:val="21"/>
+          <w:szCs w:val="21"/>
+          <w14:ligatures w14:val="none"/>
+        </w:rPr>
+        <w:t xml:space="preserve"> </w:t>
+      </w:r>
+      <w:r>
+        <w:rPr>
+          <w:rFonts w:ascii="Consolas" w:eastAsia="Times New Roman" w:hAnsi="Consolas" w:cs="Times New Roman"/>
+          <w:color w:val="001080"/>
+          <w:kern w:val="0"/>
+          <w:sz w:val="21"/>
+          <w:szCs w:val="21"/>
+          <w14:ligatures w14:val="none"/>
+        </w:rPr>
+        <w:t>user</w:t>
+      </w:r>
+    </w:p>
+    <w:p>
+      <w:pPr>
+        <w:rPr>
+          <w:rFonts w:ascii="Sakkal Majalla" w:hAnsi="Sakkal Majalla" w:cs="Sakkal Majalla"/>
+          <w:sz w:val="28"/>
+          <w:szCs w:val="28"/>
+        </w:rPr>
+      </w:pPr>
+      <w:r>
+        <w:rPr>
+          <w:rFonts w:ascii="Sakkal Majalla" w:hAnsi="Sakkal Majalla" w:cs="Sakkal Majalla"/>
+          <w:sz w:val="28"/>
+          <w:szCs w:val="28"/>
+        </w:rPr>
+        <w:t>********************************************</w:t>
+      </w:r>
+      <w:r>
+        <w:rPr>
+          <w:rFonts w:ascii="Sakkal Majalla" w:hAnsi="Sakkal Majalla" w:cs="Sakkal Majalla"/>
+          <w:sz w:val="28"/>
+          <w:szCs w:val="28"/>
+        </w:rPr>
+        <w:t>*****************************</w:t>
+      </w:r>
+    </w:p>
+    <w:p>
+      <w:pPr>
+        <w:shd w:val="clear" w:color="auto" w:fill="FFFFFF"/>
+        <w:spacing w:after="0" w:line="285" w:lineRule="atLeast"/>
+        <w:rPr>
+          <w:rFonts w:ascii="Consolas" w:eastAsia="Times New Roman" w:hAnsi="Consolas" w:cs="Times New Roman"/>
+          <w:color w:val="3B3B3B"/>
+          <w:kern w:val="0"/>
+          <w:sz w:val="21"/>
+          <w:szCs w:val="21"/>
+          <w14:ligatures w14:val="none"/>
+        </w:rPr>
+      </w:pPr>
+      <w:r>
+        <w:rPr>
+          <w:rFonts w:ascii="Consolas" w:eastAsia="Times New Roman" w:hAnsi="Consolas" w:cs="Times New Roman"/>
+          <w:color w:val="0000FF"/>
+          <w:kern w:val="0"/>
+          <w:sz w:val="21"/>
+          <w:szCs w:val="21"/>
+          <w14:ligatures w14:val="none"/>
+        </w:rPr>
+        <w:t>def</w:t>
+      </w:r>
+      <w:r>
+        <w:rPr>
+          <w:rFonts w:ascii="Consolas" w:eastAsia="Times New Roman" w:hAnsi="Consolas" w:cs="Times New Roman"/>
+          <w:color w:val="3B3B3B"/>
+          <w:kern w:val="0"/>
+          <w:sz w:val="21"/>
+          <w:szCs w:val="21"/>
+          <w14:ligatures w14:val="none"/>
+        </w:rPr>
+        <w:t xml:space="preserve"> </w:t>
+      </w:r>
+      <w:r>
+        <w:rPr>
+          <w:rFonts w:ascii="Consolas" w:eastAsia="Times New Roman" w:hAnsi="Consolas" w:cs="Times New Roman"/>
+          <w:color w:val="795E26"/>
+          <w:kern w:val="0"/>
+          <w:sz w:val="21"/>
+          <w:szCs w:val="21"/>
+          <w14:ligatures w14:val="none"/>
+        </w:rPr>
+        <w:t>get_subject_for_token_</w:t>
+      </w:r>
+      <w:proofErr w:type="gramStart"/>
+      <w:r>
+        <w:rPr>
+          <w:rFonts w:ascii="Consolas" w:eastAsia="Times New Roman" w:hAnsi="Consolas" w:cs="Times New Roman"/>
+          <w:color w:val="795E26"/>
+          <w:kern w:val="0"/>
+          <w:sz w:val="21"/>
+          <w:szCs w:val="21"/>
+          <w14:ligatures w14:val="none"/>
+        </w:rPr>
+        <w:t>type</w:t>
+      </w:r>
+      <w:r>
+        <w:rPr>
+          <w:rFonts w:ascii="Consolas" w:eastAsia="Times New Roman" w:hAnsi="Consolas" w:cs="Times New Roman"/>
+          <w:color w:val="3B3B3B"/>
+          <w:kern w:val="0"/>
+          <w:sz w:val="21"/>
+          <w:szCs w:val="21"/>
+          <w14:ligatures w14:val="none"/>
+        </w:rPr>
+        <w:t>(</w:t>
+      </w:r>
+      <w:proofErr w:type="gramEnd"/>
+      <w:r>
+        <w:rPr>
+          <w:rFonts w:ascii="Consolas" w:eastAsia="Times New Roman" w:hAnsi="Consolas" w:cs="Times New Roman"/>
+          <w:color w:val="001080"/>
+          <w:kern w:val="0"/>
+          <w:sz w:val="21"/>
+          <w:szCs w:val="21"/>
+          <w14:ligatures w14:val="none"/>
+        </w:rPr>
+        <w:t>token</w:t>
+      </w:r>
+      <w:r>
+        <w:rPr>
+          <w:rFonts w:ascii="Consolas" w:eastAsia="Times New Roman" w:hAnsi="Consolas" w:cs="Times New Roman"/>
+          <w:color w:val="3B3B3B"/>
+          <w:kern w:val="0"/>
+          <w:sz w:val="21"/>
+          <w:szCs w:val="21"/>
+          <w14:ligatures w14:val="none"/>
+        </w:rPr>
+        <w:t xml:space="preserve">: </w:t>
+      </w:r>
+      <w:r>
+        <w:rPr>
+          <w:rFonts w:ascii="Consolas" w:eastAsia="Times New Roman" w:hAnsi="Consolas" w:cs="Times New Roman"/>
+          <w:color w:val="267F99"/>
+          <w:kern w:val="0"/>
+          <w:sz w:val="21"/>
+          <w:szCs w:val="21"/>
+          <w14:ligatures w14:val="none"/>
+        </w:rPr>
+        <w:t>str</w:t>
+      </w:r>
+      <w:r>
+        <w:rPr>
+          <w:rFonts w:ascii="Consolas" w:eastAsia="Times New Roman" w:hAnsi="Consolas" w:cs="Times New Roman"/>
+          <w:color w:val="3B3B3B"/>
+          <w:kern w:val="0"/>
+          <w:sz w:val="21"/>
+          <w:szCs w:val="21"/>
+          <w14:ligatures w14:val="none"/>
+        </w:rPr>
+        <w:t xml:space="preserve">, </w:t>
+      </w:r>
+      <w:r>
+        <w:rPr>
+          <w:rFonts w:ascii="Consolas" w:eastAsia="Times New Roman" w:hAnsi="Consolas" w:cs="Times New Roman"/>
+          <w:color w:val="001080"/>
+          <w:kern w:val="0"/>
+          <w:sz w:val="21"/>
+          <w:szCs w:val="21"/>
+          <w14:ligatures w14:val="none"/>
+        </w:rPr>
+        <w:t>token_type</w:t>
+      </w:r>
+      <w:r>
+        <w:rPr>
+          <w:rFonts w:ascii="Consolas" w:eastAsia="Times New Roman" w:hAnsi="Consolas" w:cs="Times New Roman"/>
+          <w:color w:val="3B3B3B"/>
+          <w:kern w:val="0"/>
+          <w:sz w:val="21"/>
+          <w:szCs w:val="21"/>
+          <w14:ligatures w14:val="none"/>
+        </w:rPr>
+        <w:t xml:space="preserve">: </w:t>
+      </w:r>
+      <w:r>
+        <w:rPr>
+          <w:rFonts w:ascii="Consolas" w:eastAsia="Times New Roman" w:hAnsi="Consolas" w:cs="Times New Roman"/>
+          <w:color w:val="267F99"/>
+          <w:kern w:val="0"/>
+          <w:sz w:val="21"/>
+          <w:szCs w:val="21"/>
+          <w14:ligatures w14:val="none"/>
+        </w:rPr>
+        <w:t>Literal</w:t>
+      </w:r>
+      <w:r>
+        <w:rPr>
+          <w:rFonts w:ascii="Consolas" w:eastAsia="Times New Roman" w:hAnsi="Consolas" w:cs="Times New Roman"/>
+          <w:color w:val="3B3B3B"/>
+          <w:kern w:val="0"/>
+          <w:sz w:val="21"/>
+          <w:szCs w:val="21"/>
+          <w14:ligatures w14:val="none"/>
+        </w:rPr>
+        <w:t>[</w:t>
+      </w:r>
+      <w:r>
+        <w:rPr>
+          <w:rFonts w:ascii="Consolas" w:eastAsia="Times New Roman" w:hAnsi="Consolas" w:cs="Times New Roman"/>
+          <w:color w:val="A31515"/>
+          <w:kern w:val="0"/>
+          <w:sz w:val="21"/>
+          <w:szCs w:val="21"/>
+          <w14:ligatures w14:val="none"/>
+        </w:rPr>
+        <w:t>'access'</w:t>
+      </w:r>
+      <w:r>
+        <w:rPr>
+          <w:rFonts w:ascii="Consolas" w:eastAsia="Times New Roman" w:hAnsi="Consolas" w:cs="Times New Roman"/>
+          <w:color w:val="3B3B3B"/>
+          <w:kern w:val="0"/>
+          <w:sz w:val="21"/>
+          <w:szCs w:val="21"/>
+          <w14:ligatures w14:val="none"/>
+        </w:rPr>
+        <w:t xml:space="preserve">, </w:t>
+      </w:r>
+      <w:r>
+        <w:rPr>
+          <w:rFonts w:ascii="Consolas" w:eastAsia="Times New Roman" w:hAnsi="Consolas" w:cs="Times New Roman"/>
+          <w:color w:val="A31515"/>
+          <w:kern w:val="0"/>
+          <w:sz w:val="21"/>
+          <w:szCs w:val="21"/>
+          <w14:ligatures w14:val="none"/>
+        </w:rPr>
+        <w:t>'confirmation'</w:t>
+      </w:r>
+      <w:r>
+        <w:rPr>
+          <w:rFonts w:ascii="Consolas" w:eastAsia="Times New Roman" w:hAnsi="Consolas" w:cs="Times New Roman"/>
+          <w:color w:val="3B3B3B"/>
+          <w:kern w:val="0"/>
+          <w:sz w:val="21"/>
+          <w:szCs w:val="21"/>
+          <w14:ligatures w14:val="none"/>
+        </w:rPr>
+        <w:t xml:space="preserve">]) -&gt; </w:t>
+      </w:r>
+      <w:r>
+        <w:rPr>
+          <w:rFonts w:ascii="Consolas" w:eastAsia="Times New Roman" w:hAnsi="Consolas" w:cs="Times New Roman"/>
+          <w:color w:val="267F99"/>
+          <w:kern w:val="0"/>
+          <w:sz w:val="21"/>
+          <w:szCs w:val="21"/>
+          <w14:ligatures w14:val="none"/>
+        </w:rPr>
+        <w:t>str</w:t>
+      </w:r>
+      <w:r>
+        <w:rPr>
+          <w:rFonts w:ascii="Consolas" w:eastAsia="Times New Roman" w:hAnsi="Consolas" w:cs="Times New Roman"/>
+          <w:color w:val="3B3B3B"/>
+          <w:kern w:val="0"/>
+          <w:sz w:val="21"/>
+          <w:szCs w:val="21"/>
+          <w14:ligatures w14:val="none"/>
+        </w:rPr>
+        <w:t>:</w:t>
+      </w:r>
+    </w:p>
+    <w:p>
+      <w:pPr>
+        <w:shd w:val="clear" w:color="auto" w:fill="FFFFFF"/>
+        <w:spacing w:after="0" w:line="285" w:lineRule="atLeast"/>
+        <w:rPr>
+          <w:rFonts w:ascii="Consolas" w:eastAsia="Times New Roman" w:hAnsi="Consolas" w:cs="Times New Roman"/>
+          <w:color w:val="3B3B3B"/>
+          <w:kern w:val="0"/>
+          <w:sz w:val="21"/>
+          <w:szCs w:val="21"/>
+          <w14:ligatures w14:val="none"/>
+        </w:rPr>
+      </w:pPr>
+      <w:r>
+        <w:rPr>
+          <w:rFonts w:ascii="Consolas" w:eastAsia="Times New Roman" w:hAnsi="Consolas" w:cs="Times New Roman"/>
+          <w:color w:val="3B3B3B"/>
+          <w:kern w:val="0"/>
+          <w:sz w:val="21"/>
+          <w:szCs w:val="21"/>
+          <w14:ligatures w14:val="none"/>
+        </w:rPr>
+        <w:t xml:space="preserve">    </w:t>
+      </w:r>
+      <w:r>
+        <w:rPr>
+          <w:rFonts w:ascii="Consolas" w:eastAsia="Times New Roman" w:hAnsi="Consolas" w:cs="Times New Roman"/>
+          <w:color w:val="AF00DB"/>
+          <w:kern w:val="0"/>
+          <w:sz w:val="21"/>
+          <w:szCs w:val="21"/>
+          <w14:ligatures w14:val="none"/>
+        </w:rPr>
+        <w:t>try</w:t>
+      </w:r>
+      <w:r>
+        <w:rPr>
+          <w:rFonts w:ascii="Consolas" w:eastAsia="Times New Roman" w:hAnsi="Consolas" w:cs="Times New Roman"/>
+          <w:color w:val="3B3B3B"/>
+          <w:kern w:val="0"/>
+          <w:sz w:val="21"/>
+          <w:szCs w:val="21"/>
+          <w14:ligatures w14:val="none"/>
+        </w:rPr>
+        <w:t>:</w:t>
+      </w:r>
+    </w:p>
+    <w:p>
+      <w:pPr>
+        <w:shd w:val="clear" w:color="auto" w:fill="FFFFFF"/>
+        <w:spacing w:after="0" w:line="285" w:lineRule="atLeast"/>
+        <w:rPr>
+          <w:rFonts w:ascii="Consolas" w:eastAsia="Times New Roman" w:hAnsi="Consolas" w:cs="Times New Roman"/>
+          <w:color w:val="3B3B3B"/>
+          <w:kern w:val="0"/>
+          <w:sz w:val="21"/>
+          <w:szCs w:val="21"/>
+          <w14:ligatures w14:val="none"/>
+        </w:rPr>
+      </w:pPr>
+      <w:r>
+        <w:rPr>
+          <w:rFonts w:ascii="Consolas" w:eastAsia="Times New Roman" w:hAnsi="Consolas" w:cs="Times New Roman"/>
+          <w:color w:val="3B3B3B"/>
+          <w:kern w:val="0"/>
+          <w:sz w:val="21"/>
+          <w:szCs w:val="21"/>
+          <w14:ligatures w14:val="none"/>
+        </w:rPr>
+        <w:t xml:space="preserve">        </w:t>
+      </w:r>
+      <w:r>
+        <w:rPr>
+          <w:rFonts w:ascii="Consolas" w:eastAsia="Times New Roman" w:hAnsi="Consolas" w:cs="Times New Roman"/>
+          <w:color w:val="001080"/>
+          <w:kern w:val="0"/>
+          <w:sz w:val="21"/>
+          <w:szCs w:val="21"/>
+          <w14:ligatures w14:val="none"/>
+        </w:rPr>
+        <w:t>payload</w:t>
+      </w:r>
+      <w:r>
+        <w:rPr>
+          <w:rFonts w:ascii="Consolas" w:eastAsia="Times New Roman" w:hAnsi="Consolas" w:cs="Times New Roman"/>
+          <w:color w:val="3B3B3B"/>
+          <w:kern w:val="0"/>
+          <w:sz w:val="21"/>
+          <w:szCs w:val="21"/>
+          <w14:ligatures w14:val="none"/>
+        </w:rPr>
+        <w:t xml:space="preserve"> </w:t>
+      </w:r>
+      <w:r>
+        <w:rPr>
+          <w:rFonts w:ascii="Consolas" w:eastAsia="Times New Roman" w:hAnsi="Consolas" w:cs="Times New Roman"/>
+          <w:color w:val="000000"/>
+          <w:kern w:val="0"/>
+          <w:sz w:val="21"/>
+          <w:szCs w:val="21"/>
+          <w14:ligatures w14:val="none"/>
+        </w:rPr>
+        <w:t>=</w:t>
+      </w:r>
+      <w:r>
+        <w:rPr>
+          <w:rFonts w:ascii="Consolas" w:eastAsia="Times New Roman" w:hAnsi="Consolas" w:cs="Times New Roman"/>
+          <w:color w:val="3B3B3B"/>
+          <w:kern w:val="0"/>
+          <w:sz w:val="21"/>
+          <w:szCs w:val="21"/>
+          <w14:ligatures w14:val="none"/>
+        </w:rPr>
+        <w:t xml:space="preserve"> </w:t>
+      </w:r>
+      <w:proofErr w:type="gramStart"/>
+      <w:r>
+        <w:rPr>
+          <w:rFonts w:ascii="Consolas" w:eastAsia="Times New Roman" w:hAnsi="Consolas" w:cs="Times New Roman"/>
+          <w:color w:val="267F99"/>
+          <w:kern w:val="0"/>
+          <w:sz w:val="21"/>
+          <w:szCs w:val="21"/>
+          <w14:ligatures w14:val="none"/>
+        </w:rPr>
+        <w:t>jwt</w:t>
+      </w:r>
+      <w:r>
+        <w:rPr>
+          <w:rFonts w:ascii="Consolas" w:eastAsia="Times New Roman" w:hAnsi="Consolas" w:cs="Times New Roman"/>
+          <w:color w:val="3B3B3B"/>
+          <w:kern w:val="0"/>
+          <w:sz w:val="21"/>
+          <w:szCs w:val="21"/>
+          <w14:ligatures w14:val="none"/>
+        </w:rPr>
+        <w:t>.</w:t>
+      </w:r>
+      <w:r>
+        <w:rPr>
+          <w:rFonts w:ascii="Consolas" w:eastAsia="Times New Roman" w:hAnsi="Consolas" w:cs="Times New Roman"/>
+          <w:color w:val="795E26"/>
+          <w:kern w:val="0"/>
+          <w:sz w:val="21"/>
+          <w:szCs w:val="21"/>
+          <w14:ligatures w14:val="none"/>
+        </w:rPr>
+        <w:t>decode</w:t>
+      </w:r>
+      <w:proofErr w:type="gramEnd"/>
+      <w:r>
+        <w:rPr>
+          <w:rFonts w:ascii="Consolas" w:eastAsia="Times New Roman" w:hAnsi="Consolas" w:cs="Times New Roman"/>
+          <w:color w:val="3B3B3B"/>
+          <w:kern w:val="0"/>
+          <w:sz w:val="21"/>
+          <w:szCs w:val="21"/>
+          <w14:ligatures w14:val="none"/>
+        </w:rPr>
+        <w:t>(</w:t>
+      </w:r>
+      <w:r>
+        <w:rPr>
+          <w:rFonts w:ascii="Consolas" w:eastAsia="Times New Roman" w:hAnsi="Consolas" w:cs="Times New Roman"/>
+          <w:color w:val="001080"/>
+          <w:kern w:val="0"/>
+          <w:sz w:val="21"/>
+          <w:szCs w:val="21"/>
+          <w14:ligatures w14:val="none"/>
+        </w:rPr>
+        <w:t>token</w:t>
+      </w:r>
+      <w:r>
+        <w:rPr>
+          <w:rFonts w:ascii="Consolas" w:eastAsia="Times New Roman" w:hAnsi="Consolas" w:cs="Times New Roman"/>
+          <w:color w:val="000000"/>
+          <w:kern w:val="0"/>
+          <w:sz w:val="21"/>
+          <w:szCs w:val="21"/>
+          <w14:ligatures w14:val="none"/>
+        </w:rPr>
+        <w:t>=</w:t>
+      </w:r>
+      <w:r>
+        <w:rPr>
+          <w:rFonts w:ascii="Consolas" w:eastAsia="Times New Roman" w:hAnsi="Consolas" w:cs="Times New Roman"/>
+          <w:color w:val="001080"/>
+          <w:kern w:val="0"/>
+          <w:sz w:val="21"/>
+          <w:szCs w:val="21"/>
+          <w14:ligatures w14:val="none"/>
+        </w:rPr>
+        <w:t>token</w:t>
+      </w:r>
+      <w:r>
+        <w:rPr>
+          <w:rFonts w:ascii="Consolas" w:eastAsia="Times New Roman" w:hAnsi="Consolas" w:cs="Times New Roman"/>
+          <w:color w:val="3B3B3B"/>
+          <w:kern w:val="0"/>
+          <w:sz w:val="21"/>
+          <w:szCs w:val="21"/>
+          <w14:ligatures w14:val="none"/>
+        </w:rPr>
+        <w:t xml:space="preserve">, </w:t>
+      </w:r>
+      <w:r>
+        <w:rPr>
+          <w:rFonts w:ascii="Consolas" w:eastAsia="Times New Roman" w:hAnsi="Consolas" w:cs="Times New Roman"/>
+          <w:color w:val="001080"/>
+          <w:kern w:val="0"/>
+          <w:sz w:val="21"/>
+          <w:szCs w:val="21"/>
+          <w14:ligatures w14:val="none"/>
+        </w:rPr>
+        <w:t>key</w:t>
+      </w:r>
+      <w:r>
+        <w:rPr>
+          <w:rFonts w:ascii="Consolas" w:eastAsia="Times New Roman" w:hAnsi="Consolas" w:cs="Times New Roman"/>
+          <w:color w:val="000000"/>
+          <w:kern w:val="0"/>
+          <w:sz w:val="21"/>
+          <w:szCs w:val="21"/>
+          <w14:ligatures w14:val="none"/>
+        </w:rPr>
+        <w:t>=</w:t>
+      </w:r>
+      <w:r>
+        <w:rPr>
+          <w:rFonts w:ascii="Consolas" w:eastAsia="Times New Roman" w:hAnsi="Consolas" w:cs="Times New Roman"/>
+          <w:color w:val="001080"/>
+          <w:kern w:val="0"/>
+          <w:sz w:val="21"/>
+          <w:szCs w:val="21"/>
+          <w14:ligatures w14:val="none"/>
+        </w:rPr>
+        <w:t>config</w:t>
+      </w:r>
+      <w:r>
+        <w:rPr>
+          <w:rFonts w:ascii="Consolas" w:eastAsia="Times New Roman" w:hAnsi="Consolas" w:cs="Times New Roman"/>
+          <w:color w:val="3B3B3B"/>
+          <w:kern w:val="0"/>
+          <w:sz w:val="21"/>
+          <w:szCs w:val="21"/>
+          <w14:ligatures w14:val="none"/>
+        </w:rPr>
+        <w:t>.</w:t>
+      </w:r>
+      <w:r>
+        <w:rPr>
+          <w:rFonts w:ascii="Consolas" w:eastAsia="Times New Roman" w:hAnsi="Consolas" w:cs="Times New Roman"/>
+          <w:color w:val="001080"/>
+          <w:kern w:val="0"/>
+          <w:sz w:val="21"/>
+          <w:szCs w:val="21"/>
+          <w14:ligatures w14:val="none"/>
+        </w:rPr>
+        <w:t>SECRET_KEY</w:t>
+      </w:r>
+      <w:r>
+        <w:rPr>
+          <w:rFonts w:ascii="Consolas" w:eastAsia="Times New Roman" w:hAnsi="Consolas" w:cs="Times New Roman"/>
+          <w:color w:val="3B3B3B"/>
+          <w:kern w:val="0"/>
+          <w:sz w:val="21"/>
+          <w:szCs w:val="21"/>
+          <w14:ligatures w14:val="none"/>
+        </w:rPr>
+        <w:t xml:space="preserve">, </w:t>
+      </w:r>
+      <w:r>
+        <w:rPr>
+          <w:rFonts w:ascii="Consolas" w:eastAsia="Times New Roman" w:hAnsi="Consolas" w:cs="Times New Roman"/>
+          <w:color w:val="001080"/>
+          <w:kern w:val="0"/>
+          <w:sz w:val="21"/>
+          <w:szCs w:val="21"/>
+          <w14:ligatures w14:val="none"/>
+        </w:rPr>
+        <w:t>algorithms</w:t>
+      </w:r>
+      <w:r>
+        <w:rPr>
+          <w:rFonts w:ascii="Consolas" w:eastAsia="Times New Roman" w:hAnsi="Consolas" w:cs="Times New Roman"/>
+          <w:color w:val="000000"/>
+          <w:kern w:val="0"/>
+          <w:sz w:val="21"/>
+          <w:szCs w:val="21"/>
+          <w14:ligatures w14:val="none"/>
+        </w:rPr>
+        <w:t>=</w:t>
+      </w:r>
+      <w:r>
+        <w:rPr>
+          <w:rFonts w:ascii="Consolas" w:eastAsia="Times New Roman" w:hAnsi="Consolas" w:cs="Times New Roman"/>
+          <w:color w:val="3B3B3B"/>
+          <w:kern w:val="0"/>
+          <w:sz w:val="21"/>
+          <w:szCs w:val="21"/>
+          <w14:ligatures w14:val="none"/>
+        </w:rPr>
+        <w:t>[</w:t>
+      </w:r>
+      <w:r>
+        <w:rPr>
+          <w:rFonts w:ascii="Consolas" w:eastAsia="Times New Roman" w:hAnsi="Consolas" w:cs="Times New Roman"/>
+          <w:color w:val="001080"/>
+          <w:kern w:val="0"/>
+          <w:sz w:val="21"/>
+          <w:szCs w:val="21"/>
+          <w14:ligatures w14:val="none"/>
+        </w:rPr>
+        <w:t>config</w:t>
+      </w:r>
+      <w:r>
+        <w:rPr>
+          <w:rFonts w:ascii="Consolas" w:eastAsia="Times New Roman" w:hAnsi="Consolas" w:cs="Times New Roman"/>
+          <w:color w:val="3B3B3B"/>
+          <w:kern w:val="0"/>
+          <w:sz w:val="21"/>
+          <w:szCs w:val="21"/>
+          <w14:ligatures w14:val="none"/>
+        </w:rPr>
+        <w:t>.</w:t>
+      </w:r>
+      <w:r>
+        <w:rPr>
+          <w:rFonts w:ascii="Consolas" w:eastAsia="Times New Roman" w:hAnsi="Consolas" w:cs="Times New Roman"/>
+          <w:color w:val="001080"/>
+          <w:kern w:val="0"/>
+          <w:sz w:val="21"/>
+          <w:szCs w:val="21"/>
+          <w14:ligatures w14:val="none"/>
+        </w:rPr>
+        <w:t>ALGORITHM</w:t>
+      </w:r>
+      <w:r>
+        <w:rPr>
+          <w:rFonts w:ascii="Consolas" w:eastAsia="Times New Roman" w:hAnsi="Consolas" w:cs="Times New Roman"/>
+          <w:color w:val="3B3B3B"/>
+          <w:kern w:val="0"/>
+          <w:sz w:val="21"/>
+          <w:szCs w:val="21"/>
+          <w14:ligatures w14:val="none"/>
+        </w:rPr>
+        <w:t>])</w:t>
+      </w:r>
+    </w:p>
+    <w:p>
+      <w:pPr>
+        <w:shd w:val="clear" w:color="auto" w:fill="FFFFFF"/>
+        <w:spacing w:after="0" w:line="285" w:lineRule="atLeast"/>
+        <w:rPr>
+          <w:rFonts w:ascii="Consolas" w:eastAsia="Times New Roman" w:hAnsi="Consolas" w:cs="Times New Roman"/>
+          <w:color w:val="3B3B3B"/>
+          <w:kern w:val="0"/>
+          <w:sz w:val="21"/>
+          <w:szCs w:val="21"/>
+          <w14:ligatures w14:val="none"/>
+        </w:rPr>
+      </w:pPr>
+      <w:r>
+        <w:rPr>
+          <w:rFonts w:ascii="Consolas" w:eastAsia="Times New Roman" w:hAnsi="Consolas" w:cs="Times New Roman"/>
+          <w:color w:val="3B3B3B"/>
+          <w:kern w:val="0"/>
+          <w:sz w:val="21"/>
+          <w:szCs w:val="21"/>
+          <w14:ligatures w14:val="none"/>
+        </w:rPr>
+        <w:t xml:space="preserve">    </w:t>
+      </w:r>
+    </w:p>
+    <w:p>
+      <w:pPr>
+        <w:shd w:val="clear" w:color="auto" w:fill="FFFFFF"/>
+        <w:spacing w:after="0" w:line="285" w:lineRule="atLeast"/>
+        <w:rPr>
+          <w:rFonts w:ascii="Consolas" w:eastAsia="Times New Roman" w:hAnsi="Consolas" w:cs="Times New Roman"/>
+          <w:color w:val="3B3B3B"/>
+          <w:kern w:val="0"/>
+          <w:sz w:val="21"/>
+          <w:szCs w:val="21"/>
+          <w14:ligatures w14:val="none"/>
+        </w:rPr>
+      </w:pPr>
+      <w:r>
+        <w:rPr>
+          <w:rFonts w:ascii="Consolas" w:eastAsia="Times New Roman" w:hAnsi="Consolas" w:cs="Times New Roman"/>
+          <w:color w:val="3B3B3B"/>
+          <w:kern w:val="0"/>
+          <w:sz w:val="21"/>
+          <w:szCs w:val="21"/>
+          <w14:ligatures w14:val="none"/>
+        </w:rPr>
+        <w:t xml:space="preserve">    </w:t>
+      </w:r>
+      <w:r>
+        <w:rPr>
+          <w:rFonts w:ascii="Consolas" w:eastAsia="Times New Roman" w:hAnsi="Consolas" w:cs="Times New Roman"/>
+          <w:color w:val="AF00DB"/>
+          <w:kern w:val="0"/>
+          <w:sz w:val="21"/>
+          <w:szCs w:val="21"/>
+          <w14:ligatures w14:val="none"/>
+        </w:rPr>
+        <w:t>except</w:t>
+      </w:r>
+      <w:r>
+        <w:rPr>
+          <w:rFonts w:ascii="Consolas" w:eastAsia="Times New Roman" w:hAnsi="Consolas" w:cs="Times New Roman"/>
+          <w:color w:val="3B3B3B"/>
+          <w:kern w:val="0"/>
+          <w:sz w:val="21"/>
+          <w:szCs w:val="21"/>
+          <w14:ligatures w14:val="none"/>
+        </w:rPr>
+        <w:t xml:space="preserve"> </w:t>
+      </w:r>
+      <w:r>
+        <w:rPr>
+          <w:rFonts w:ascii="Consolas" w:eastAsia="Times New Roman" w:hAnsi="Consolas" w:cs="Times New Roman"/>
+          <w:color w:val="267F99"/>
+          <w:kern w:val="0"/>
+          <w:sz w:val="21"/>
+          <w:szCs w:val="21"/>
+          <w14:ligatures w14:val="none"/>
+        </w:rPr>
+        <w:t>ExpiredSignatureError</w:t>
+      </w:r>
+      <w:r>
+        <w:rPr>
+          <w:rFonts w:ascii="Consolas" w:eastAsia="Times New Roman" w:hAnsi="Consolas" w:cs="Times New Roman"/>
+          <w:color w:val="3B3B3B"/>
+          <w:kern w:val="0"/>
+          <w:sz w:val="21"/>
+          <w:szCs w:val="21"/>
+          <w14:ligatures w14:val="none"/>
+        </w:rPr>
+        <w:t xml:space="preserve"> </w:t>
+      </w:r>
+      <w:r>
+        <w:rPr>
+          <w:rFonts w:ascii="Consolas" w:eastAsia="Times New Roman" w:hAnsi="Consolas" w:cs="Times New Roman"/>
+          <w:color w:val="AF00DB"/>
+          <w:kern w:val="0"/>
+          <w:sz w:val="21"/>
+          <w:szCs w:val="21"/>
+          <w14:ligatures w14:val="none"/>
+        </w:rPr>
+        <w:t>as</w:t>
+      </w:r>
+      <w:r>
+        <w:rPr>
+          <w:rFonts w:ascii="Consolas" w:eastAsia="Times New Roman" w:hAnsi="Consolas" w:cs="Times New Roman"/>
+          <w:color w:val="3B3B3B"/>
+          <w:kern w:val="0"/>
+          <w:sz w:val="21"/>
+          <w:szCs w:val="21"/>
+          <w14:ligatures w14:val="none"/>
+        </w:rPr>
+        <w:t xml:space="preserve"> </w:t>
+      </w:r>
+      <w:r>
+        <w:rPr>
+          <w:rFonts w:ascii="Consolas" w:eastAsia="Times New Roman" w:hAnsi="Consolas" w:cs="Times New Roman"/>
+          <w:color w:val="001080"/>
+          <w:kern w:val="0"/>
+          <w:sz w:val="21"/>
+          <w:szCs w:val="21"/>
+          <w14:ligatures w14:val="none"/>
+        </w:rPr>
+        <w:t>e</w:t>
+      </w:r>
+      <w:r>
+        <w:rPr>
+          <w:rFonts w:ascii="Consolas" w:eastAsia="Times New Roman" w:hAnsi="Consolas" w:cs="Times New Roman"/>
+          <w:color w:val="3B3B3B"/>
+          <w:kern w:val="0"/>
+          <w:sz w:val="21"/>
+          <w:szCs w:val="21"/>
+          <w14:ligatures w14:val="none"/>
+        </w:rPr>
+        <w:t>:</w:t>
+      </w:r>
+    </w:p>
+    <w:p>
+      <w:pPr>
+        <w:shd w:val="clear" w:color="auto" w:fill="FFFFFF"/>
+        <w:spacing w:after="0" w:line="285" w:lineRule="atLeast"/>
+        <w:rPr>
+          <w:rFonts w:ascii="Consolas" w:eastAsia="Times New Roman" w:hAnsi="Consolas" w:cs="Times New Roman"/>
+          <w:color w:val="3B3B3B"/>
+          <w:kern w:val="0"/>
+          <w:sz w:val="21"/>
+          <w:szCs w:val="21"/>
+          <w14:ligatures w14:val="none"/>
+        </w:rPr>
+      </w:pPr>
+      <w:r>
+        <w:rPr>
+          <w:rFonts w:ascii="Consolas" w:eastAsia="Times New Roman" w:hAnsi="Consolas" w:cs="Times New Roman"/>
+          <w:color w:val="3B3B3B"/>
+          <w:kern w:val="0"/>
+          <w:sz w:val="21"/>
+          <w:szCs w:val="21"/>
+          <w14:ligatures w14:val="none"/>
+        </w:rPr>
+        <w:t xml:space="preserve">        </w:t>
+      </w:r>
+      <w:r>
+        <w:rPr>
+          <w:rFonts w:ascii="Consolas" w:eastAsia="Times New Roman" w:hAnsi="Consolas" w:cs="Times New Roman"/>
+          <w:color w:val="AF00DB"/>
+          <w:kern w:val="0"/>
+          <w:sz w:val="21"/>
+          <w:szCs w:val="21"/>
+          <w14:ligatures w14:val="none"/>
+        </w:rPr>
+        <w:t>raise</w:t>
+      </w:r>
+      <w:r>
+        <w:rPr>
+          <w:rFonts w:ascii="Consolas" w:eastAsia="Times New Roman" w:hAnsi="Consolas" w:cs="Times New Roman"/>
+          <w:color w:val="3B3B3B"/>
+          <w:kern w:val="0"/>
+          <w:sz w:val="21"/>
+          <w:szCs w:val="21"/>
+          <w14:ligatures w14:val="none"/>
+        </w:rPr>
+        <w:t xml:space="preserve"> </w:t>
+      </w:r>
+      <w:r>
+        <w:rPr>
+          <w:rFonts w:ascii="Consolas" w:eastAsia="Times New Roman" w:hAnsi="Consolas" w:cs="Times New Roman"/>
+          <w:color w:val="795E26"/>
+          <w:kern w:val="0"/>
+          <w:sz w:val="21"/>
+          <w:szCs w:val="21"/>
+          <w14:ligatures w14:val="none"/>
+        </w:rPr>
+        <w:t>create_credentials_</w:t>
+      </w:r>
+      <w:proofErr w:type="gramStart"/>
+      <w:r>
+        <w:rPr>
+          <w:rFonts w:ascii="Consolas" w:eastAsia="Times New Roman" w:hAnsi="Consolas" w:cs="Times New Roman"/>
+          <w:color w:val="795E26"/>
+          <w:kern w:val="0"/>
+          <w:sz w:val="21"/>
+          <w:szCs w:val="21"/>
+          <w14:ligatures w14:val="none"/>
+        </w:rPr>
+        <w:t>exception</w:t>
+      </w:r>
+      <w:r>
+        <w:rPr>
+          <w:rFonts w:ascii="Consolas" w:eastAsia="Times New Roman" w:hAnsi="Consolas" w:cs="Times New Roman"/>
+          <w:color w:val="3B3B3B"/>
+          <w:kern w:val="0"/>
+          <w:sz w:val="21"/>
+          <w:szCs w:val="21"/>
+          <w14:ligatures w14:val="none"/>
+        </w:rPr>
+        <w:t>(</w:t>
+      </w:r>
+      <w:proofErr w:type="gramEnd"/>
+    </w:p>
+    <w:p>
+      <w:pPr>
+        <w:shd w:val="clear" w:color="auto" w:fill="FFFFFF"/>
+        <w:spacing w:after="0" w:line="285" w:lineRule="atLeast"/>
+        <w:rPr>
+          <w:rFonts w:ascii="Consolas" w:eastAsia="Times New Roman" w:hAnsi="Consolas" w:cs="Times New Roman"/>
+          <w:color w:val="3B3B3B"/>
+          <w:kern w:val="0"/>
+          <w:sz w:val="21"/>
+          <w:szCs w:val="21"/>
+          <w14:ligatures w14:val="none"/>
+        </w:rPr>
+      </w:pPr>
+      <w:r>
+        <w:rPr>
+          <w:rFonts w:ascii="Consolas" w:eastAsia="Times New Roman" w:hAnsi="Consolas" w:cs="Times New Roman"/>
+          <w:color w:val="3B3B3B"/>
+          <w:kern w:val="0"/>
+          <w:sz w:val="21"/>
+          <w:szCs w:val="21"/>
+          <w14:ligatures w14:val="none"/>
+        </w:rPr>
+        <w:t xml:space="preserve">            </w:t>
+      </w:r>
+      <w:r>
+        <w:rPr>
+          <w:rFonts w:ascii="Consolas" w:eastAsia="Times New Roman" w:hAnsi="Consolas" w:cs="Times New Roman"/>
+          <w:color w:val="001080"/>
+          <w:kern w:val="0"/>
+          <w:sz w:val="21"/>
+          <w:szCs w:val="21"/>
+          <w14:ligatures w14:val="none"/>
+        </w:rPr>
+        <w:t>detail</w:t>
+      </w:r>
+      <w:r>
+        <w:rPr>
+          <w:rFonts w:ascii="Consolas" w:eastAsia="Times New Roman" w:hAnsi="Consolas" w:cs="Times New Roman"/>
+          <w:color w:val="000000"/>
+          <w:kern w:val="0"/>
+          <w:sz w:val="21"/>
+          <w:szCs w:val="21"/>
+          <w14:ligatures w14:val="none"/>
+        </w:rPr>
+        <w:t>=</w:t>
+      </w:r>
+      <w:r>
+        <w:rPr>
+          <w:rFonts w:ascii="Consolas" w:eastAsia="Times New Roman" w:hAnsi="Consolas" w:cs="Times New Roman"/>
+          <w:color w:val="A31515"/>
+          <w:kern w:val="0"/>
+          <w:sz w:val="21"/>
+          <w:szCs w:val="21"/>
+          <w14:ligatures w14:val="none"/>
+        </w:rPr>
+        <w:t>"Token Has Been Expired"</w:t>
+      </w:r>
+      <w:r>
+        <w:rPr>
+          <w:rFonts w:ascii="Consolas" w:eastAsia="Times New Roman" w:hAnsi="Consolas" w:cs="Times New Roman"/>
+          <w:color w:val="3B3B3B"/>
+          <w:kern w:val="0"/>
+          <w:sz w:val="21"/>
+          <w:szCs w:val="21"/>
+          <w14:ligatures w14:val="none"/>
+        </w:rPr>
+        <w:t>,</w:t>
+      </w:r>
+    </w:p>
+    <w:p>
+      <w:pPr>
+        <w:shd w:val="clear" w:color="auto" w:fill="FFFFFF"/>
+        <w:spacing w:after="0" w:line="285" w:lineRule="atLeast"/>
+        <w:rPr>
+          <w:rFonts w:ascii="Consolas" w:eastAsia="Times New Roman" w:hAnsi="Consolas" w:cs="Times New Roman"/>
+          <w:color w:val="3B3B3B"/>
+          <w:kern w:val="0"/>
+          <w:sz w:val="21"/>
+          <w:szCs w:val="21"/>
+          <w14:ligatures w14:val="none"/>
+        </w:rPr>
+      </w:pPr>
+      <w:r>
+        <w:rPr>
+          <w:rFonts w:ascii="Consolas" w:eastAsia="Times New Roman" w:hAnsi="Consolas" w:cs="Times New Roman"/>
+          <w:color w:val="3B3B3B"/>
+          <w:kern w:val="0"/>
+          <w:sz w:val="21"/>
+          <w:szCs w:val="21"/>
+          <w14:ligatures w14:val="none"/>
+        </w:rPr>
+        <w:t xml:space="preserve">        ) </w:t>
+      </w:r>
+      <w:proofErr w:type="gramStart"/>
+      <w:r>
+        <w:rPr>
+          <w:rFonts w:ascii="Consolas" w:eastAsia="Times New Roman" w:hAnsi="Consolas" w:cs="Times New Roman"/>
+          <w:color w:val="AF00DB"/>
+          <w:kern w:val="0"/>
+          <w:sz w:val="21"/>
+          <w:szCs w:val="21"/>
+          <w14:ligatures w14:val="none"/>
+        </w:rPr>
+        <w:t>from</w:t>
+      </w:r>
+      <w:proofErr w:type="gramEnd"/>
+      <w:r>
+        <w:rPr>
+          <w:rFonts w:ascii="Consolas" w:eastAsia="Times New Roman" w:hAnsi="Consolas" w:cs="Times New Roman"/>
+          <w:color w:val="3B3B3B"/>
+          <w:kern w:val="0"/>
+          <w:sz w:val="21"/>
+          <w:szCs w:val="21"/>
+          <w14:ligatures w14:val="none"/>
+        </w:rPr>
+        <w:t xml:space="preserve"> </w:t>
+      </w:r>
+      <w:r>
+        <w:rPr>
+          <w:rFonts w:ascii="Consolas" w:eastAsia="Times New Roman" w:hAnsi="Consolas" w:cs="Times New Roman"/>
+          <w:color w:val="001080"/>
+          <w:kern w:val="0"/>
+          <w:sz w:val="21"/>
+          <w:szCs w:val="21"/>
+          <w14:ligatures w14:val="none"/>
+        </w:rPr>
+        <w:t>e</w:t>
+      </w:r>
+    </w:p>
+    <w:p>
+      <w:pPr>
+        <w:shd w:val="clear" w:color="auto" w:fill="FFFFFF"/>
+        <w:spacing w:after="0" w:line="285" w:lineRule="atLeast"/>
+        <w:rPr>
+          <w:rFonts w:ascii="Consolas" w:eastAsia="Times New Roman" w:hAnsi="Consolas" w:cs="Times New Roman"/>
+          <w:color w:val="3B3B3B"/>
+          <w:kern w:val="0"/>
+          <w:sz w:val="21"/>
+          <w:szCs w:val="21"/>
+          <w14:ligatures w14:val="none"/>
+        </w:rPr>
+      </w:pPr>
+    </w:p>
+    <w:p>
+      <w:pPr>
+        <w:shd w:val="clear" w:color="auto" w:fill="FFFFFF"/>
+        <w:spacing w:after="0" w:line="285" w:lineRule="atLeast"/>
+        <w:rPr>
+          <w:rFonts w:ascii="Consolas" w:eastAsia="Times New Roman" w:hAnsi="Consolas" w:cs="Times New Roman"/>
+          <w:color w:val="3B3B3B"/>
+          <w:kern w:val="0"/>
+          <w:sz w:val="21"/>
+          <w:szCs w:val="21"/>
+          <w14:ligatures w14:val="none"/>
+        </w:rPr>
+      </w:pPr>
+      <w:r>
+        <w:rPr>
+          <w:rFonts w:ascii="Consolas" w:eastAsia="Times New Roman" w:hAnsi="Consolas" w:cs="Times New Roman"/>
+          <w:color w:val="3B3B3B"/>
+          <w:kern w:val="0"/>
+          <w:sz w:val="21"/>
+          <w:szCs w:val="21"/>
+          <w14:ligatures w14:val="none"/>
+        </w:rPr>
+        <w:t xml:space="preserve">    </w:t>
+      </w:r>
+      <w:r>
+        <w:rPr>
+          <w:rFonts w:ascii="Consolas" w:eastAsia="Times New Roman" w:hAnsi="Consolas" w:cs="Times New Roman"/>
+          <w:color w:val="AF00DB"/>
+          <w:kern w:val="0"/>
+          <w:sz w:val="21"/>
+          <w:szCs w:val="21"/>
+          <w14:ligatures w14:val="none"/>
+        </w:rPr>
+        <w:t>except</w:t>
+      </w:r>
+      <w:r>
+        <w:rPr>
+          <w:rFonts w:ascii="Consolas" w:eastAsia="Times New Roman" w:hAnsi="Consolas" w:cs="Times New Roman"/>
+          <w:color w:val="3B3B3B"/>
+          <w:kern w:val="0"/>
+          <w:sz w:val="21"/>
+          <w:szCs w:val="21"/>
+          <w14:ligatures w14:val="none"/>
+        </w:rPr>
+        <w:t xml:space="preserve"> </w:t>
+      </w:r>
+      <w:r>
+        <w:rPr>
+          <w:rFonts w:ascii="Consolas" w:eastAsia="Times New Roman" w:hAnsi="Consolas" w:cs="Times New Roman"/>
+          <w:color w:val="267F99"/>
+          <w:kern w:val="0"/>
+          <w:sz w:val="21"/>
+          <w:szCs w:val="21"/>
+          <w14:ligatures w14:val="none"/>
+        </w:rPr>
+        <w:t>JWTError</w:t>
+      </w:r>
+      <w:r>
+        <w:rPr>
+          <w:rFonts w:ascii="Consolas" w:eastAsia="Times New Roman" w:hAnsi="Consolas" w:cs="Times New Roman"/>
+          <w:color w:val="3B3B3B"/>
+          <w:kern w:val="0"/>
+          <w:sz w:val="21"/>
+          <w:szCs w:val="21"/>
+          <w14:ligatures w14:val="none"/>
+        </w:rPr>
+        <w:t xml:space="preserve"> </w:t>
+      </w:r>
+      <w:r>
+        <w:rPr>
+          <w:rFonts w:ascii="Consolas" w:eastAsia="Times New Roman" w:hAnsi="Consolas" w:cs="Times New Roman"/>
+          <w:color w:val="AF00DB"/>
+          <w:kern w:val="0"/>
+          <w:sz w:val="21"/>
+          <w:szCs w:val="21"/>
+          <w14:ligatures w14:val="none"/>
+        </w:rPr>
+        <w:t>as</w:t>
+      </w:r>
+      <w:r>
+        <w:rPr>
+          <w:rFonts w:ascii="Consolas" w:eastAsia="Times New Roman" w:hAnsi="Consolas" w:cs="Times New Roman"/>
+          <w:color w:val="3B3B3B"/>
+          <w:kern w:val="0"/>
+          <w:sz w:val="21"/>
+          <w:szCs w:val="21"/>
+          <w14:ligatures w14:val="none"/>
+        </w:rPr>
+        <w:t xml:space="preserve"> </w:t>
+      </w:r>
+      <w:r>
+        <w:rPr>
+          <w:rFonts w:ascii="Consolas" w:eastAsia="Times New Roman" w:hAnsi="Consolas" w:cs="Times New Roman"/>
+          <w:color w:val="001080"/>
+          <w:kern w:val="0"/>
+          <w:sz w:val="21"/>
+          <w:szCs w:val="21"/>
+          <w14:ligatures w14:val="none"/>
+        </w:rPr>
+        <w:t>e</w:t>
+      </w:r>
+      <w:r>
+        <w:rPr>
+          <w:rFonts w:ascii="Consolas" w:eastAsia="Times New Roman" w:hAnsi="Consolas" w:cs="Times New Roman"/>
+          <w:color w:val="3B3B3B"/>
+          <w:kern w:val="0"/>
+          <w:sz w:val="21"/>
+          <w:szCs w:val="21"/>
+          <w14:ligatures w14:val="none"/>
+        </w:rPr>
+        <w:t>:</w:t>
+      </w:r>
+    </w:p>
+    <w:p>
+      <w:pPr>
+        <w:shd w:val="clear" w:color="auto" w:fill="FFFFFF"/>
+        <w:spacing w:after="0" w:line="285" w:lineRule="atLeast"/>
+        <w:rPr>
+          <w:rFonts w:ascii="Consolas" w:eastAsia="Times New Roman" w:hAnsi="Consolas" w:cs="Times New Roman"/>
+          <w:color w:val="3B3B3B"/>
+          <w:kern w:val="0"/>
+          <w:sz w:val="21"/>
+          <w:szCs w:val="21"/>
+          <w14:ligatures w14:val="none"/>
+        </w:rPr>
+      </w:pPr>
+      <w:r>
+        <w:rPr>
+          <w:rFonts w:ascii="Consolas" w:eastAsia="Times New Roman" w:hAnsi="Consolas" w:cs="Times New Roman"/>
+          <w:color w:val="3B3B3B"/>
+          <w:kern w:val="0"/>
+          <w:sz w:val="21"/>
+          <w:szCs w:val="21"/>
+          <w14:ligatures w14:val="none"/>
+        </w:rPr>
+        <w:t xml:space="preserve">        </w:t>
+      </w:r>
+      <w:r>
+        <w:rPr>
+          <w:rFonts w:ascii="Consolas" w:eastAsia="Times New Roman" w:hAnsi="Consolas" w:cs="Times New Roman"/>
+          <w:color w:val="AF00DB"/>
+          <w:kern w:val="0"/>
+          <w:sz w:val="21"/>
+          <w:szCs w:val="21"/>
+          <w14:ligatures w14:val="none"/>
+        </w:rPr>
+        <w:t>raise</w:t>
+      </w:r>
+      <w:r>
+        <w:rPr>
+          <w:rFonts w:ascii="Consolas" w:eastAsia="Times New Roman" w:hAnsi="Consolas" w:cs="Times New Roman"/>
+          <w:color w:val="3B3B3B"/>
+          <w:kern w:val="0"/>
+          <w:sz w:val="21"/>
+          <w:szCs w:val="21"/>
+          <w14:ligatures w14:val="none"/>
+        </w:rPr>
+        <w:t xml:space="preserve"> </w:t>
+      </w:r>
+      <w:r>
+        <w:rPr>
+          <w:rFonts w:ascii="Consolas" w:eastAsia="Times New Roman" w:hAnsi="Consolas" w:cs="Times New Roman"/>
+          <w:color w:val="795E26"/>
+          <w:kern w:val="0"/>
+          <w:sz w:val="21"/>
+          <w:szCs w:val="21"/>
+          <w14:ligatures w14:val="none"/>
+        </w:rPr>
+        <w:t>create_credentials_</w:t>
+      </w:r>
+      <w:proofErr w:type="gramStart"/>
+      <w:r>
+        <w:rPr>
+          <w:rFonts w:ascii="Consolas" w:eastAsia="Times New Roman" w:hAnsi="Consolas" w:cs="Times New Roman"/>
+          <w:color w:val="795E26"/>
+          <w:kern w:val="0"/>
+          <w:sz w:val="21"/>
+          <w:szCs w:val="21"/>
+          <w14:ligatures w14:val="none"/>
+        </w:rPr>
+        <w:t>exception</w:t>
+      </w:r>
+      <w:r>
+        <w:rPr>
+          <w:rFonts w:ascii="Consolas" w:eastAsia="Times New Roman" w:hAnsi="Consolas" w:cs="Times New Roman"/>
+          <w:color w:val="3B3B3B"/>
+          <w:kern w:val="0"/>
+          <w:sz w:val="21"/>
+          <w:szCs w:val="21"/>
+          <w14:ligatures w14:val="none"/>
+        </w:rPr>
+        <w:t>(</w:t>
+      </w:r>
+      <w:proofErr w:type="gramEnd"/>
+      <w:r>
+        <w:rPr>
+          <w:rFonts w:ascii="Consolas" w:eastAsia="Times New Roman" w:hAnsi="Consolas" w:cs="Times New Roman"/>
+          <w:color w:val="001080"/>
+          <w:kern w:val="0"/>
+          <w:sz w:val="21"/>
+          <w:szCs w:val="21"/>
+          <w14:ligatures w14:val="none"/>
+        </w:rPr>
+        <w:t>detail</w:t>
+      </w:r>
+      <w:r>
+        <w:rPr>
+          <w:rFonts w:ascii="Consolas" w:eastAsia="Times New Roman" w:hAnsi="Consolas" w:cs="Times New Roman"/>
+          <w:color w:val="000000"/>
+          <w:kern w:val="0"/>
+          <w:sz w:val="21"/>
+          <w:szCs w:val="21"/>
+          <w14:ligatures w14:val="none"/>
+        </w:rPr>
+        <w:t>=</w:t>
+      </w:r>
+      <w:r>
+        <w:rPr>
+          <w:rFonts w:ascii="Consolas" w:eastAsia="Times New Roman" w:hAnsi="Consolas" w:cs="Times New Roman"/>
+          <w:color w:val="A31515"/>
+          <w:kern w:val="0"/>
+          <w:sz w:val="21"/>
+          <w:szCs w:val="21"/>
+          <w14:ligatures w14:val="none"/>
+        </w:rPr>
+        <w:t>"Invalid Token"</w:t>
+      </w:r>
+      <w:r>
+        <w:rPr>
+          <w:rFonts w:ascii="Consolas" w:eastAsia="Times New Roman" w:hAnsi="Consolas" w:cs="Times New Roman"/>
+          <w:color w:val="3B3B3B"/>
+          <w:kern w:val="0"/>
+          <w:sz w:val="21"/>
+          <w:szCs w:val="21"/>
+          <w14:ligatures w14:val="none"/>
+        </w:rPr>
+        <w:t xml:space="preserve">) </w:t>
+      </w:r>
+      <w:r>
+        <w:rPr>
+          <w:rFonts w:ascii="Consolas" w:eastAsia="Times New Roman" w:hAnsi="Consolas" w:cs="Times New Roman"/>
+          <w:color w:val="AF00DB"/>
+          <w:kern w:val="0"/>
+          <w:sz w:val="21"/>
+          <w:szCs w:val="21"/>
+          <w14:ligatures w14:val="none"/>
+        </w:rPr>
+        <w:t>from</w:t>
+      </w:r>
+      <w:r>
+        <w:rPr>
+          <w:rFonts w:ascii="Consolas" w:eastAsia="Times New Roman" w:hAnsi="Consolas" w:cs="Times New Roman"/>
+          <w:color w:val="3B3B3B"/>
+          <w:kern w:val="0"/>
+          <w:sz w:val="21"/>
+          <w:szCs w:val="21"/>
+          <w14:ligatures w14:val="none"/>
+        </w:rPr>
+        <w:t xml:space="preserve"> </w:t>
+      </w:r>
+      <w:r>
+        <w:rPr>
+          <w:rFonts w:ascii="Consolas" w:eastAsia="Times New Roman" w:hAnsi="Consolas" w:cs="Times New Roman"/>
+          <w:color w:val="001080"/>
+          <w:kern w:val="0"/>
+          <w:sz w:val="21"/>
+          <w:szCs w:val="21"/>
+          <w14:ligatures w14:val="none"/>
+        </w:rPr>
+        <w:t>e</w:t>
+      </w:r>
+    </w:p>
+    <w:p>
+      <w:pPr>
+        <w:shd w:val="clear" w:color="auto" w:fill="FFFFFF"/>
+        <w:spacing w:after="0" w:line="285" w:lineRule="atLeast"/>
+        <w:rPr>
+          <w:rFonts w:ascii="Consolas" w:eastAsia="Times New Roman" w:hAnsi="Consolas" w:cs="Times New Roman"/>
+          <w:color w:val="3B3B3B"/>
+          <w:kern w:val="0"/>
+          <w:sz w:val="21"/>
+          <w:szCs w:val="21"/>
+          <w14:ligatures w14:val="none"/>
+        </w:rPr>
+      </w:pPr>
+      <w:r>
+        <w:rPr>
+          <w:rFonts w:ascii="Consolas" w:eastAsia="Times New Roman" w:hAnsi="Consolas" w:cs="Times New Roman"/>
+          <w:color w:val="3B3B3B"/>
+          <w:kern w:val="0"/>
+          <w:sz w:val="21"/>
+          <w:szCs w:val="21"/>
+          <w14:ligatures w14:val="none"/>
+        </w:rPr>
+        <w:t xml:space="preserve">    </w:t>
+      </w:r>
+    </w:p>
+    <w:p>
+      <w:pPr>
+        <w:shd w:val="clear" w:color="auto" w:fill="FFFFFF"/>
+        <w:spacing w:after="0" w:line="285" w:lineRule="atLeast"/>
+        <w:rPr>
+          <w:rFonts w:ascii="Consolas" w:eastAsia="Times New Roman" w:hAnsi="Consolas" w:cs="Times New Roman"/>
+          <w:color w:val="3B3B3B"/>
+          <w:kern w:val="0"/>
+          <w:sz w:val="21"/>
+          <w:szCs w:val="21"/>
+          <w14:ligatures w14:val="none"/>
+        </w:rPr>
+      </w:pPr>
+      <w:r>
+        <w:rPr>
+          <w:rFonts w:ascii="Consolas" w:eastAsia="Times New Roman" w:hAnsi="Consolas" w:cs="Times New Roman"/>
+          <w:color w:val="3B3B3B"/>
+          <w:kern w:val="0"/>
+          <w:sz w:val="21"/>
+          <w:szCs w:val="21"/>
+          <w14:ligatures w14:val="none"/>
+        </w:rPr>
+        <w:t xml:space="preserve">    </w:t>
+      </w:r>
+      <w:r>
+        <w:rPr>
+          <w:rFonts w:ascii="Consolas" w:eastAsia="Times New Roman" w:hAnsi="Consolas" w:cs="Times New Roman"/>
+          <w:color w:val="001080"/>
+          <w:kern w:val="0"/>
+          <w:sz w:val="21"/>
+          <w:szCs w:val="21"/>
+          <w14:ligatures w14:val="none"/>
+        </w:rPr>
+        <w:t>email</w:t>
+      </w:r>
+      <w:r>
+        <w:rPr>
+          <w:rFonts w:ascii="Consolas" w:eastAsia="Times New Roman" w:hAnsi="Consolas" w:cs="Times New Roman"/>
+          <w:color w:val="3B3B3B"/>
+          <w:kern w:val="0"/>
+          <w:sz w:val="21"/>
+          <w:szCs w:val="21"/>
+          <w14:ligatures w14:val="none"/>
+        </w:rPr>
+        <w:t xml:space="preserve"> </w:t>
+      </w:r>
+      <w:r>
+        <w:rPr>
+          <w:rFonts w:ascii="Consolas" w:eastAsia="Times New Roman" w:hAnsi="Consolas" w:cs="Times New Roman"/>
+          <w:color w:val="000000"/>
+          <w:kern w:val="0"/>
+          <w:sz w:val="21"/>
+          <w:szCs w:val="21"/>
+          <w14:ligatures w14:val="none"/>
+        </w:rPr>
+        <w:t>=</w:t>
+      </w:r>
+      <w:r>
+        <w:rPr>
+          <w:rFonts w:ascii="Consolas" w:eastAsia="Times New Roman" w:hAnsi="Consolas" w:cs="Times New Roman"/>
+          <w:color w:val="3B3B3B"/>
+          <w:kern w:val="0"/>
+          <w:sz w:val="21"/>
+          <w:szCs w:val="21"/>
+          <w14:ligatures w14:val="none"/>
+        </w:rPr>
+        <w:t xml:space="preserve"> </w:t>
+      </w:r>
+      <w:proofErr w:type="gramStart"/>
+      <w:r>
+        <w:rPr>
+          <w:rFonts w:ascii="Consolas" w:eastAsia="Times New Roman" w:hAnsi="Consolas" w:cs="Times New Roman"/>
+          <w:color w:val="001080"/>
+          <w:kern w:val="0"/>
+          <w:sz w:val="21"/>
+          <w:szCs w:val="21"/>
+          <w14:ligatures w14:val="none"/>
+        </w:rPr>
+        <w:t>payload</w:t>
+      </w:r>
+      <w:r>
+        <w:rPr>
+          <w:rFonts w:ascii="Consolas" w:eastAsia="Times New Roman" w:hAnsi="Consolas" w:cs="Times New Roman"/>
+          <w:color w:val="3B3B3B"/>
+          <w:kern w:val="0"/>
+          <w:sz w:val="21"/>
+          <w:szCs w:val="21"/>
+          <w14:ligatures w14:val="none"/>
+        </w:rPr>
+        <w:t>.</w:t>
+      </w:r>
+      <w:r>
+        <w:rPr>
+          <w:rFonts w:ascii="Consolas" w:eastAsia="Times New Roman" w:hAnsi="Consolas" w:cs="Times New Roman"/>
+          <w:color w:val="795E26"/>
+          <w:kern w:val="0"/>
+          <w:sz w:val="21"/>
+          <w:szCs w:val="21"/>
+          <w14:ligatures w14:val="none"/>
+        </w:rPr>
+        <w:t>get</w:t>
+      </w:r>
+      <w:r>
+        <w:rPr>
+          <w:rFonts w:ascii="Consolas" w:eastAsia="Times New Roman" w:hAnsi="Consolas" w:cs="Times New Roman"/>
+          <w:color w:val="3B3B3B"/>
+          <w:kern w:val="0"/>
+          <w:sz w:val="21"/>
+          <w:szCs w:val="21"/>
+          <w14:ligatures w14:val="none"/>
+        </w:rPr>
+        <w:t>(</w:t>
+      </w:r>
+      <w:proofErr w:type="gramEnd"/>
+      <w:r>
+        <w:rPr>
+          <w:rFonts w:ascii="Consolas" w:eastAsia="Times New Roman" w:hAnsi="Consolas" w:cs="Times New Roman"/>
+          <w:color w:val="A31515"/>
+          <w:kern w:val="0"/>
+          <w:sz w:val="21"/>
+          <w:szCs w:val="21"/>
+          <w14:ligatures w14:val="none"/>
+        </w:rPr>
+        <w:t>'sub'</w:t>
+      </w:r>
+      <w:r>
+        <w:rPr>
+          <w:rFonts w:ascii="Consolas" w:eastAsia="Times New Roman" w:hAnsi="Consolas" w:cs="Times New Roman"/>
+          <w:color w:val="3B3B3B"/>
+          <w:kern w:val="0"/>
+          <w:sz w:val="21"/>
+          <w:szCs w:val="21"/>
+          <w14:ligatures w14:val="none"/>
+        </w:rPr>
+        <w:t xml:space="preserve">, </w:t>
+      </w:r>
+      <w:r>
+        <w:rPr>
+          <w:rFonts w:ascii="Consolas" w:eastAsia="Times New Roman" w:hAnsi="Consolas" w:cs="Times New Roman"/>
+          <w:color w:val="0000FF"/>
+          <w:kern w:val="0"/>
+          <w:sz w:val="21"/>
+          <w:szCs w:val="21"/>
+          <w14:ligatures w14:val="none"/>
+        </w:rPr>
+        <w:t>None</w:t>
+      </w:r>
+      <w:r>
+        <w:rPr>
+          <w:rFonts w:ascii="Consolas" w:eastAsia="Times New Roman" w:hAnsi="Consolas" w:cs="Times New Roman"/>
+          <w:color w:val="3B3B3B"/>
+          <w:kern w:val="0"/>
+          <w:sz w:val="21"/>
+          <w:szCs w:val="21"/>
+          <w14:ligatures w14:val="none"/>
+        </w:rPr>
+        <w:t>)</w:t>
+      </w:r>
+    </w:p>
+    <w:p>
+      <w:pPr>
+        <w:shd w:val="clear" w:color="auto" w:fill="FFFFFF"/>
+        <w:spacing w:after="0" w:line="285" w:lineRule="atLeast"/>
+        <w:rPr>
+          <w:rFonts w:ascii="Consolas" w:eastAsia="Times New Roman" w:hAnsi="Consolas" w:cs="Times New Roman"/>
+          <w:color w:val="3B3B3B"/>
+          <w:kern w:val="0"/>
+          <w:sz w:val="21"/>
+          <w:szCs w:val="21"/>
+          <w14:ligatures w14:val="none"/>
+        </w:rPr>
+      </w:pPr>
+    </w:p>
+    <w:p>
+      <w:pPr>
+        <w:shd w:val="clear" w:color="auto" w:fill="FFFFFF"/>
+        <w:spacing w:after="0" w:line="285" w:lineRule="atLeast"/>
+        <w:rPr>
+          <w:rFonts w:ascii="Consolas" w:eastAsia="Times New Roman" w:hAnsi="Consolas" w:cs="Times New Roman"/>
+          <w:color w:val="3B3B3B"/>
+          <w:kern w:val="0"/>
+          <w:sz w:val="21"/>
+          <w:szCs w:val="21"/>
+          <w14:ligatures w14:val="none"/>
+        </w:rPr>
+      </w:pPr>
+      <w:r>
+        <w:rPr>
+          <w:rFonts w:ascii="Consolas" w:eastAsia="Times New Roman" w:hAnsi="Consolas" w:cs="Times New Roman"/>
+          <w:color w:val="3B3B3B"/>
+          <w:kern w:val="0"/>
+          <w:sz w:val="21"/>
+          <w:szCs w:val="21"/>
+          <w14:ligatures w14:val="none"/>
+        </w:rPr>
+        <w:t xml:space="preserve">    </w:t>
+      </w:r>
+      <w:r>
+        <w:rPr>
+          <w:rFonts w:ascii="Consolas" w:eastAsia="Times New Roman" w:hAnsi="Consolas" w:cs="Times New Roman"/>
+          <w:color w:val="AF00DB"/>
+          <w:kern w:val="0"/>
+          <w:sz w:val="21"/>
+          <w:szCs w:val="21"/>
+          <w14:ligatures w14:val="none"/>
+        </w:rPr>
+        <w:t>if</w:t>
+      </w:r>
+      <w:r>
+        <w:rPr>
+          <w:rFonts w:ascii="Consolas" w:eastAsia="Times New Roman" w:hAnsi="Consolas" w:cs="Times New Roman"/>
+          <w:color w:val="3B3B3B"/>
+          <w:kern w:val="0"/>
+          <w:sz w:val="21"/>
+          <w:szCs w:val="21"/>
+          <w14:ligatures w14:val="none"/>
+        </w:rPr>
+        <w:t xml:space="preserve"> </w:t>
+      </w:r>
+      <w:r>
+        <w:rPr>
+          <w:rFonts w:ascii="Consolas" w:eastAsia="Times New Roman" w:hAnsi="Consolas" w:cs="Times New Roman"/>
+          <w:color w:val="001080"/>
+          <w:kern w:val="0"/>
+          <w:sz w:val="21"/>
+          <w:szCs w:val="21"/>
+          <w14:ligatures w14:val="none"/>
+        </w:rPr>
+        <w:t>email</w:t>
+      </w:r>
+      <w:r>
+        <w:rPr>
+          <w:rFonts w:ascii="Consolas" w:eastAsia="Times New Roman" w:hAnsi="Consolas" w:cs="Times New Roman"/>
+          <w:color w:val="3B3B3B"/>
+          <w:kern w:val="0"/>
+          <w:sz w:val="21"/>
+          <w:szCs w:val="21"/>
+          <w14:ligatures w14:val="none"/>
+        </w:rPr>
+        <w:t xml:space="preserve"> </w:t>
+      </w:r>
+      <w:r>
+        <w:rPr>
+          <w:rFonts w:ascii="Consolas" w:eastAsia="Times New Roman" w:hAnsi="Consolas" w:cs="Times New Roman"/>
+          <w:color w:val="0000FF"/>
+          <w:kern w:val="0"/>
+          <w:sz w:val="21"/>
+          <w:szCs w:val="21"/>
+          <w14:ligatures w14:val="none"/>
+        </w:rPr>
+        <w:t>is</w:t>
+      </w:r>
+      <w:r>
+        <w:rPr>
+          <w:rFonts w:ascii="Consolas" w:eastAsia="Times New Roman" w:hAnsi="Consolas" w:cs="Times New Roman"/>
+          <w:color w:val="3B3B3B"/>
+          <w:kern w:val="0"/>
+          <w:sz w:val="21"/>
+          <w:szCs w:val="21"/>
+          <w14:ligatures w14:val="none"/>
+        </w:rPr>
+        <w:t xml:space="preserve"> </w:t>
+      </w:r>
+      <w:r>
+        <w:rPr>
+          <w:rFonts w:ascii="Consolas" w:eastAsia="Times New Roman" w:hAnsi="Consolas" w:cs="Times New Roman"/>
+          <w:color w:val="0000FF"/>
+          <w:kern w:val="0"/>
+          <w:sz w:val="21"/>
+          <w:szCs w:val="21"/>
+          <w14:ligatures w14:val="none"/>
+        </w:rPr>
+        <w:t>None</w:t>
+      </w:r>
+      <w:r>
+        <w:rPr>
+          <w:rFonts w:ascii="Consolas" w:eastAsia="Times New Roman" w:hAnsi="Consolas" w:cs="Times New Roman"/>
+          <w:color w:val="3B3B3B"/>
+          <w:kern w:val="0"/>
+          <w:sz w:val="21"/>
+          <w:szCs w:val="21"/>
+          <w14:ligatures w14:val="none"/>
+        </w:rPr>
+        <w:t>:</w:t>
+      </w:r>
+    </w:p>
+    <w:p>
+      <w:pPr>
+        <w:shd w:val="clear" w:color="auto" w:fill="FFFFFF"/>
+        <w:spacing w:after="0" w:line="285" w:lineRule="atLeast"/>
+        <w:rPr>
+          <w:rFonts w:ascii="Consolas" w:eastAsia="Times New Roman" w:hAnsi="Consolas" w:cs="Times New Roman"/>
+          <w:color w:val="3B3B3B"/>
+          <w:kern w:val="0"/>
+          <w:sz w:val="21"/>
+          <w:szCs w:val="21"/>
+          <w14:ligatures w14:val="none"/>
+        </w:rPr>
+      </w:pPr>
+      <w:r>
+        <w:rPr>
+          <w:rFonts w:ascii="Consolas" w:eastAsia="Times New Roman" w:hAnsi="Consolas" w:cs="Times New Roman"/>
+          <w:color w:val="3B3B3B"/>
+          <w:kern w:val="0"/>
+          <w:sz w:val="21"/>
+          <w:szCs w:val="21"/>
+          <w14:ligatures w14:val="none"/>
+        </w:rPr>
+        <w:t xml:space="preserve">        </w:t>
+      </w:r>
+      <w:r>
+        <w:rPr>
+          <w:rFonts w:ascii="Consolas" w:eastAsia="Times New Roman" w:hAnsi="Consolas" w:cs="Times New Roman"/>
+          <w:color w:val="AF00DB"/>
+          <w:kern w:val="0"/>
+          <w:sz w:val="21"/>
+          <w:szCs w:val="21"/>
+          <w14:ligatures w14:val="none"/>
+        </w:rPr>
+        <w:t>raise</w:t>
+      </w:r>
+      <w:r>
+        <w:rPr>
+          <w:rFonts w:ascii="Consolas" w:eastAsia="Times New Roman" w:hAnsi="Consolas" w:cs="Times New Roman"/>
+          <w:color w:val="3B3B3B"/>
+          <w:kern w:val="0"/>
+          <w:sz w:val="21"/>
+          <w:szCs w:val="21"/>
+          <w14:ligatures w14:val="none"/>
+        </w:rPr>
+        <w:t xml:space="preserve"> </w:t>
+      </w:r>
+      <w:r>
+        <w:rPr>
+          <w:rFonts w:ascii="Consolas" w:eastAsia="Times New Roman" w:hAnsi="Consolas" w:cs="Times New Roman"/>
+          <w:color w:val="795E26"/>
+          <w:kern w:val="0"/>
+          <w:sz w:val="21"/>
+          <w:szCs w:val="21"/>
+          <w14:ligatures w14:val="none"/>
+        </w:rPr>
+        <w:t>create_credentials_</w:t>
+      </w:r>
+      <w:proofErr w:type="gramStart"/>
+      <w:r>
+        <w:rPr>
+          <w:rFonts w:ascii="Consolas" w:eastAsia="Times New Roman" w:hAnsi="Consolas" w:cs="Times New Roman"/>
+          <w:color w:val="795E26"/>
+          <w:kern w:val="0"/>
+          <w:sz w:val="21"/>
+          <w:szCs w:val="21"/>
+          <w14:ligatures w14:val="none"/>
+        </w:rPr>
+        <w:t>exception</w:t>
+      </w:r>
+      <w:r>
+        <w:rPr>
+          <w:rFonts w:ascii="Consolas" w:eastAsia="Times New Roman" w:hAnsi="Consolas" w:cs="Times New Roman"/>
+          <w:color w:val="3B3B3B"/>
+          <w:kern w:val="0"/>
+          <w:sz w:val="21"/>
+          <w:szCs w:val="21"/>
+          <w14:ligatures w14:val="none"/>
+        </w:rPr>
+        <w:t>(</w:t>
+      </w:r>
+      <w:proofErr w:type="gramEnd"/>
+      <w:r>
+        <w:rPr>
+          <w:rFonts w:ascii="Consolas" w:eastAsia="Times New Roman" w:hAnsi="Consolas" w:cs="Times New Roman"/>
+          <w:color w:val="001080"/>
+          <w:kern w:val="0"/>
+          <w:sz w:val="21"/>
+          <w:szCs w:val="21"/>
+          <w14:ligatures w14:val="none"/>
+        </w:rPr>
+        <w:t>detail</w:t>
+      </w:r>
+      <w:r>
+        <w:rPr>
+          <w:rFonts w:ascii="Consolas" w:eastAsia="Times New Roman" w:hAnsi="Consolas" w:cs="Times New Roman"/>
+          <w:color w:val="000000"/>
+          <w:kern w:val="0"/>
+          <w:sz w:val="21"/>
+          <w:szCs w:val="21"/>
+          <w14:ligatures w14:val="none"/>
+        </w:rPr>
+        <w:t>=</w:t>
+      </w:r>
+      <w:r>
+        <w:rPr>
+          <w:rFonts w:ascii="Consolas" w:eastAsia="Times New Roman" w:hAnsi="Consolas" w:cs="Times New Roman"/>
+          <w:color w:val="A31515"/>
+          <w:kern w:val="0"/>
+          <w:sz w:val="21"/>
+          <w:szCs w:val="21"/>
+          <w14:ligatures w14:val="none"/>
+        </w:rPr>
+        <w:t>"Email Not Found"</w:t>
+      </w:r>
+      <w:r>
+        <w:rPr>
+          <w:rFonts w:ascii="Consolas" w:eastAsia="Times New Roman" w:hAnsi="Consolas" w:cs="Times New Roman"/>
+          <w:color w:val="3B3B3B"/>
+          <w:kern w:val="0"/>
+          <w:sz w:val="21"/>
+          <w:szCs w:val="21"/>
+          <w14:ligatures w14:val="none"/>
+        </w:rPr>
+        <w:t>)</w:t>
+      </w:r>
+    </w:p>
+    <w:p>
+      <w:pPr>
+        <w:shd w:val="clear" w:color="auto" w:fill="FFFFFF"/>
+        <w:spacing w:after="0" w:line="285" w:lineRule="atLeast"/>
+        <w:rPr>
+          <w:rFonts w:ascii="Consolas" w:eastAsia="Times New Roman" w:hAnsi="Consolas" w:cs="Times New Roman"/>
+          <w:color w:val="3B3B3B"/>
+          <w:kern w:val="0"/>
+          <w:sz w:val="21"/>
+          <w:szCs w:val="21"/>
+          <w14:ligatures w14:val="none"/>
+        </w:rPr>
+      </w:pPr>
+      <w:r>
+        <w:rPr>
+          <w:rFonts w:ascii="Consolas" w:eastAsia="Times New Roman" w:hAnsi="Consolas" w:cs="Times New Roman"/>
+          <w:color w:val="3B3B3B"/>
+          <w:kern w:val="0"/>
+          <w:sz w:val="21"/>
+          <w:szCs w:val="21"/>
+          <w14:ligatures w14:val="none"/>
+        </w:rPr>
+        <w:t xml:space="preserve">        </w:t>
+      </w:r>
+    </w:p>
+    <w:p>
+      <w:pPr>
+        <w:shd w:val="clear" w:color="auto" w:fill="FFFFFF"/>
+        <w:spacing w:after="0" w:line="285" w:lineRule="atLeast"/>
+        <w:rPr>
+          <w:rFonts w:ascii="Consolas" w:eastAsia="Times New Roman" w:hAnsi="Consolas" w:cs="Times New Roman"/>
+          <w:color w:val="3B3B3B"/>
+          <w:kern w:val="0"/>
+          <w:sz w:val="21"/>
+          <w:szCs w:val="21"/>
+          <w14:ligatures w14:val="none"/>
+        </w:rPr>
+      </w:pPr>
+      <w:r>
+        <w:rPr>
+          <w:rFonts w:ascii="Consolas" w:eastAsia="Times New Roman" w:hAnsi="Consolas" w:cs="Times New Roman"/>
+          <w:color w:val="3B3B3B"/>
+          <w:kern w:val="0"/>
+          <w:sz w:val="21"/>
+          <w:szCs w:val="21"/>
+          <w14:ligatures w14:val="none"/>
+        </w:rPr>
+        <w:t xml:space="preserve">    </w:t>
+      </w:r>
+      <w:r>
+        <w:rPr>
+          <w:rFonts w:ascii="Consolas" w:eastAsia="Times New Roman" w:hAnsi="Consolas" w:cs="Times New Roman"/>
+          <w:color w:val="001080"/>
+          <w:kern w:val="0"/>
+          <w:sz w:val="21"/>
+          <w:szCs w:val="21"/>
+          <w14:ligatures w14:val="none"/>
+        </w:rPr>
+        <w:t>t1</w:t>
+      </w:r>
+      <w:r>
+        <w:rPr>
+          <w:rFonts w:ascii="Consolas" w:eastAsia="Times New Roman" w:hAnsi="Consolas" w:cs="Times New Roman"/>
+          <w:color w:val="3B3B3B"/>
+          <w:kern w:val="0"/>
+          <w:sz w:val="21"/>
+          <w:szCs w:val="21"/>
+          <w14:ligatures w14:val="none"/>
+        </w:rPr>
+        <w:t xml:space="preserve"> </w:t>
+      </w:r>
+      <w:r>
+        <w:rPr>
+          <w:rFonts w:ascii="Consolas" w:eastAsia="Times New Roman" w:hAnsi="Consolas" w:cs="Times New Roman"/>
+          <w:color w:val="000000"/>
+          <w:kern w:val="0"/>
+          <w:sz w:val="21"/>
+          <w:szCs w:val="21"/>
+          <w14:ligatures w14:val="none"/>
+        </w:rPr>
+        <w:t>=</w:t>
+      </w:r>
+      <w:r>
+        <w:rPr>
+          <w:rFonts w:ascii="Consolas" w:eastAsia="Times New Roman" w:hAnsi="Consolas" w:cs="Times New Roman"/>
+          <w:color w:val="3B3B3B"/>
+          <w:kern w:val="0"/>
+          <w:sz w:val="21"/>
+          <w:szCs w:val="21"/>
+          <w14:ligatures w14:val="none"/>
+        </w:rPr>
+        <w:t xml:space="preserve"> </w:t>
+      </w:r>
+      <w:r>
+        <w:rPr>
+          <w:rFonts w:ascii="Consolas" w:eastAsia="Times New Roman" w:hAnsi="Consolas" w:cs="Times New Roman"/>
+          <w:color w:val="001080"/>
+          <w:kern w:val="0"/>
+          <w:sz w:val="21"/>
+          <w:szCs w:val="21"/>
+          <w14:ligatures w14:val="none"/>
+        </w:rPr>
+        <w:t>payload</w:t>
+      </w:r>
+      <w:r>
+        <w:rPr>
+          <w:rFonts w:ascii="Consolas" w:eastAsia="Times New Roman" w:hAnsi="Consolas" w:cs="Times New Roman"/>
+          <w:color w:val="3B3B3B"/>
+          <w:kern w:val="0"/>
+          <w:sz w:val="21"/>
+          <w:szCs w:val="21"/>
+          <w14:ligatures w14:val="none"/>
+        </w:rPr>
+        <w:t>.</w:t>
+      </w:r>
+      <w:r>
+        <w:rPr>
+          <w:rFonts w:ascii="Consolas" w:eastAsia="Times New Roman" w:hAnsi="Consolas" w:cs="Times New Roman"/>
+          <w:color w:val="795E26"/>
+          <w:kern w:val="0"/>
+          <w:sz w:val="21"/>
+          <w:szCs w:val="21"/>
+          <w14:ligatures w14:val="none"/>
+        </w:rPr>
+        <w:t>get</w:t>
+      </w:r>
+      <w:r>
+        <w:rPr>
+          <w:rFonts w:ascii="Consolas" w:eastAsia="Times New Roman" w:hAnsi="Consolas" w:cs="Times New Roman"/>
+          <w:color w:val="3B3B3B"/>
+          <w:kern w:val="0"/>
+          <w:sz w:val="21"/>
+          <w:szCs w:val="21"/>
+          <w14:ligatures w14:val="none"/>
+        </w:rPr>
+        <w:t>(</w:t>
+      </w:r>
+      <w:r>
+        <w:rPr>
+          <w:rFonts w:ascii="Consolas" w:eastAsia="Times New Roman" w:hAnsi="Consolas" w:cs="Times New Roman"/>
+          <w:color w:val="A31515"/>
+          <w:kern w:val="0"/>
+          <w:sz w:val="21"/>
+          <w:szCs w:val="21"/>
+          <w14:ligatures w14:val="none"/>
+        </w:rPr>
+        <w:t>'type'</w:t>
+      </w:r>
+      <w:r>
+        <w:rPr>
+          <w:rFonts w:ascii="Consolas" w:eastAsia="Times New Roman" w:hAnsi="Consolas" w:cs="Times New Roman"/>
+          <w:color w:val="3B3B3B"/>
+          <w:kern w:val="0"/>
+          <w:sz w:val="21"/>
+          <w:szCs w:val="21"/>
+          <w14:ligatures w14:val="none"/>
+        </w:rPr>
+        <w:t>)</w:t>
+      </w:r>
+    </w:p>
+    <w:p>
+      <w:pPr>
+        <w:shd w:val="clear" w:color="auto" w:fill="FFFFFF"/>
+        <w:spacing w:after="0" w:line="285" w:lineRule="atLeast"/>
+        <w:rPr>
+          <w:rFonts w:ascii="Consolas" w:eastAsia="Times New Roman" w:hAnsi="Consolas" w:cs="Times New Roman"/>
+          <w:color w:val="3B3B3B"/>
+          <w:kern w:val="0"/>
+          <w:sz w:val="21"/>
+          <w:szCs w:val="21"/>
+          <w14:ligatures w14:val="none"/>
+        </w:rPr>
+      </w:pPr>
+    </w:p>
+    <w:p>
+      <w:pPr>
+        <w:shd w:val="clear" w:color="auto" w:fill="FFFFFF"/>
+        <w:spacing w:after="0" w:line="285" w:lineRule="atLeast"/>
+        <w:rPr>
+          <w:rFonts w:ascii="Consolas" w:eastAsia="Times New Roman" w:hAnsi="Consolas" w:cs="Times New Roman"/>
+          <w:color w:val="3B3B3B"/>
+          <w:kern w:val="0"/>
+          <w:sz w:val="21"/>
+          <w:szCs w:val="21"/>
+          <w14:ligatures w14:val="none"/>
+        </w:rPr>
+      </w:pPr>
+      <w:r>
+        <w:rPr>
+          <w:rFonts w:ascii="Consolas" w:eastAsia="Times New Roman" w:hAnsi="Consolas" w:cs="Times New Roman"/>
+          <w:color w:val="3B3B3B"/>
+          <w:kern w:val="0"/>
+          <w:sz w:val="21"/>
+          <w:szCs w:val="21"/>
+          <w14:ligatures w14:val="none"/>
+        </w:rPr>
+        <w:t xml:space="preserve">    </w:t>
+      </w:r>
+      <w:r>
+        <w:rPr>
+          <w:rFonts w:ascii="Consolas" w:eastAsia="Times New Roman" w:hAnsi="Consolas" w:cs="Times New Roman"/>
+          <w:color w:val="AF00DB"/>
+          <w:kern w:val="0"/>
+          <w:sz w:val="21"/>
+          <w:szCs w:val="21"/>
+          <w14:ligatures w14:val="none"/>
+        </w:rPr>
+        <w:t>if</w:t>
+      </w:r>
+      <w:r>
+        <w:rPr>
+          <w:rFonts w:ascii="Consolas" w:eastAsia="Times New Roman" w:hAnsi="Consolas" w:cs="Times New Roman"/>
+          <w:color w:val="3B3B3B"/>
+          <w:kern w:val="0"/>
+          <w:sz w:val="21"/>
+          <w:szCs w:val="21"/>
+          <w14:ligatures w14:val="none"/>
+        </w:rPr>
+        <w:t xml:space="preserve"> </w:t>
+      </w:r>
+      <w:r>
+        <w:rPr>
+          <w:rFonts w:ascii="Consolas" w:eastAsia="Times New Roman" w:hAnsi="Consolas" w:cs="Times New Roman"/>
+          <w:color w:val="001080"/>
+          <w:kern w:val="0"/>
+          <w:sz w:val="21"/>
+          <w:szCs w:val="21"/>
+          <w14:ligatures w14:val="none"/>
+        </w:rPr>
+        <w:t>t1</w:t>
+      </w:r>
+      <w:r>
+        <w:rPr>
+          <w:rFonts w:ascii="Consolas" w:eastAsia="Times New Roman" w:hAnsi="Consolas" w:cs="Times New Roman"/>
+          <w:color w:val="3B3B3B"/>
+          <w:kern w:val="0"/>
+          <w:sz w:val="21"/>
+          <w:szCs w:val="21"/>
+          <w14:ligatures w14:val="none"/>
+        </w:rPr>
+        <w:t xml:space="preserve"> </w:t>
+      </w:r>
+      <w:r>
+        <w:rPr>
+          <w:rFonts w:ascii="Consolas" w:eastAsia="Times New Roman" w:hAnsi="Consolas" w:cs="Times New Roman"/>
+          <w:color w:val="0000FF"/>
+          <w:kern w:val="0"/>
+          <w:sz w:val="21"/>
+          <w:szCs w:val="21"/>
+          <w14:ligatures w14:val="none"/>
+        </w:rPr>
+        <w:t>is</w:t>
+      </w:r>
+      <w:r>
+        <w:rPr>
+          <w:rFonts w:ascii="Consolas" w:eastAsia="Times New Roman" w:hAnsi="Consolas" w:cs="Times New Roman"/>
+          <w:color w:val="3B3B3B"/>
+          <w:kern w:val="0"/>
+          <w:sz w:val="21"/>
+          <w:szCs w:val="21"/>
+          <w14:ligatures w14:val="none"/>
+        </w:rPr>
+        <w:t xml:space="preserve"> </w:t>
+      </w:r>
+      <w:r>
+        <w:rPr>
+          <w:rFonts w:ascii="Consolas" w:eastAsia="Times New Roman" w:hAnsi="Consolas" w:cs="Times New Roman"/>
+          <w:color w:val="0000FF"/>
+          <w:kern w:val="0"/>
+          <w:sz w:val="21"/>
+          <w:szCs w:val="21"/>
+          <w14:ligatures w14:val="none"/>
+        </w:rPr>
+        <w:t>None</w:t>
+      </w:r>
+      <w:r>
+        <w:rPr>
+          <w:rFonts w:ascii="Consolas" w:eastAsia="Times New Roman" w:hAnsi="Consolas" w:cs="Times New Roman"/>
+          <w:color w:val="3B3B3B"/>
+          <w:kern w:val="0"/>
+          <w:sz w:val="21"/>
+          <w:szCs w:val="21"/>
+          <w14:ligatures w14:val="none"/>
+        </w:rPr>
+        <w:t xml:space="preserve"> </w:t>
+      </w:r>
+      <w:r>
+        <w:rPr>
+          <w:rFonts w:ascii="Consolas" w:eastAsia="Times New Roman" w:hAnsi="Consolas" w:cs="Times New Roman"/>
+          <w:color w:val="0000FF"/>
+          <w:kern w:val="0"/>
+          <w:sz w:val="21"/>
+          <w:szCs w:val="21"/>
+          <w14:ligatures w14:val="none"/>
+        </w:rPr>
+        <w:t>or</w:t>
+      </w:r>
+      <w:r>
+        <w:rPr>
+          <w:rFonts w:ascii="Consolas" w:eastAsia="Times New Roman" w:hAnsi="Consolas" w:cs="Times New Roman"/>
+          <w:color w:val="3B3B3B"/>
+          <w:kern w:val="0"/>
+          <w:sz w:val="21"/>
+          <w:szCs w:val="21"/>
+          <w14:ligatures w14:val="none"/>
+        </w:rPr>
+        <w:t xml:space="preserve"> </w:t>
+      </w:r>
+      <w:r>
+        <w:rPr>
+          <w:rFonts w:ascii="Consolas" w:eastAsia="Times New Roman" w:hAnsi="Consolas" w:cs="Times New Roman"/>
+          <w:color w:val="001080"/>
+          <w:kern w:val="0"/>
+          <w:sz w:val="21"/>
+          <w:szCs w:val="21"/>
+          <w14:ligatures w14:val="none"/>
+        </w:rPr>
+        <w:t>t</w:t>
+      </w:r>
+      <w:proofErr w:type="gramStart"/>
+      <w:r>
+        <w:rPr>
+          <w:rFonts w:ascii="Consolas" w:eastAsia="Times New Roman" w:hAnsi="Consolas" w:cs="Times New Roman"/>
+          <w:color w:val="001080"/>
+          <w:kern w:val="0"/>
+          <w:sz w:val="21"/>
+          <w:szCs w:val="21"/>
+          <w14:ligatures w14:val="none"/>
+        </w:rPr>
+        <w:t>1</w:t>
+      </w:r>
+      <w:r>
+        <w:rPr>
+          <w:rFonts w:ascii="Consolas" w:eastAsia="Times New Roman" w:hAnsi="Consolas" w:cs="Times New Roman"/>
+          <w:color w:val="3B3B3B"/>
+          <w:kern w:val="0"/>
+          <w:sz w:val="21"/>
+          <w:szCs w:val="21"/>
+          <w14:ligatures w14:val="none"/>
+        </w:rPr>
+        <w:t>.lower</w:t>
+      </w:r>
+      <w:proofErr w:type="gramEnd"/>
+      <w:r>
+        <w:rPr>
+          <w:rFonts w:ascii="Consolas" w:eastAsia="Times New Roman" w:hAnsi="Consolas" w:cs="Times New Roman"/>
+          <w:color w:val="3B3B3B"/>
+          <w:kern w:val="0"/>
+          <w:sz w:val="21"/>
+          <w:szCs w:val="21"/>
+          <w14:ligatures w14:val="none"/>
+        </w:rPr>
+        <w:t xml:space="preserve">() </w:t>
+      </w:r>
+      <w:r>
+        <w:rPr>
+          <w:rFonts w:ascii="Consolas" w:eastAsia="Times New Roman" w:hAnsi="Consolas" w:cs="Times New Roman"/>
+          <w:color w:val="000000"/>
+          <w:kern w:val="0"/>
+          <w:sz w:val="21"/>
+          <w:szCs w:val="21"/>
+          <w14:ligatures w14:val="none"/>
+        </w:rPr>
+        <w:t>!=</w:t>
+      </w:r>
+      <w:r>
+        <w:rPr>
+          <w:rFonts w:ascii="Consolas" w:eastAsia="Times New Roman" w:hAnsi="Consolas" w:cs="Times New Roman"/>
+          <w:color w:val="3B3B3B"/>
+          <w:kern w:val="0"/>
+          <w:sz w:val="21"/>
+          <w:szCs w:val="21"/>
+          <w14:ligatures w14:val="none"/>
+        </w:rPr>
+        <w:t xml:space="preserve"> </w:t>
+      </w:r>
+      <w:r>
+        <w:rPr>
+          <w:rFonts w:ascii="Consolas" w:eastAsia="Times New Roman" w:hAnsi="Consolas" w:cs="Times New Roman"/>
+          <w:color w:val="001080"/>
+          <w:kern w:val="0"/>
+          <w:sz w:val="21"/>
+          <w:szCs w:val="21"/>
+          <w14:ligatures w14:val="none"/>
+        </w:rPr>
+        <w:t>token_type</w:t>
+      </w:r>
+      <w:r>
+        <w:rPr>
+          <w:rFonts w:ascii="Consolas" w:eastAsia="Times New Roman" w:hAnsi="Consolas" w:cs="Times New Roman"/>
+          <w:color w:val="3B3B3B"/>
+          <w:kern w:val="0"/>
+          <w:sz w:val="21"/>
+          <w:szCs w:val="21"/>
+          <w14:ligatures w14:val="none"/>
+        </w:rPr>
+        <w:t>.</w:t>
+      </w:r>
+      <w:r>
+        <w:rPr>
+          <w:rFonts w:ascii="Consolas" w:eastAsia="Times New Roman" w:hAnsi="Consolas" w:cs="Times New Roman"/>
+          <w:color w:val="795E26"/>
+          <w:kern w:val="0"/>
+          <w:sz w:val="21"/>
+          <w:szCs w:val="21"/>
+          <w14:ligatures w14:val="none"/>
+        </w:rPr>
+        <w:t>lower</w:t>
+      </w:r>
+      <w:r>
+        <w:rPr>
+          <w:rFonts w:ascii="Consolas" w:eastAsia="Times New Roman" w:hAnsi="Consolas" w:cs="Times New Roman"/>
+          <w:color w:val="3B3B3B"/>
+          <w:kern w:val="0"/>
+          <w:sz w:val="21"/>
+          <w:szCs w:val="21"/>
+          <w14:ligatures w14:val="none"/>
+        </w:rPr>
+        <w:t>():</w:t>
+      </w:r>
+    </w:p>
+    <w:p>
+      <w:pPr>
+        <w:shd w:val="clear" w:color="auto" w:fill="FFFFFF"/>
+        <w:spacing w:after="0" w:line="285" w:lineRule="atLeast"/>
+        <w:rPr>
+          <w:rFonts w:ascii="Consolas" w:eastAsia="Times New Roman" w:hAnsi="Consolas" w:cs="Times New Roman"/>
+          <w:color w:val="3B3B3B"/>
+          <w:kern w:val="0"/>
+          <w:sz w:val="21"/>
+          <w:szCs w:val="21"/>
+          <w14:ligatures w14:val="none"/>
+        </w:rPr>
+      </w:pPr>
+      <w:r>
+        <w:rPr>
+          <w:rFonts w:ascii="Consolas" w:eastAsia="Times New Roman" w:hAnsi="Consolas" w:cs="Times New Roman"/>
+          <w:color w:val="3B3B3B"/>
+          <w:kern w:val="0"/>
+          <w:sz w:val="21"/>
+          <w:szCs w:val="21"/>
+          <w14:ligatures w14:val="none"/>
+        </w:rPr>
+        <w:t xml:space="preserve">        </w:t>
+      </w:r>
+      <w:r>
+        <w:rPr>
+          <w:rFonts w:ascii="Consolas" w:eastAsia="Times New Roman" w:hAnsi="Consolas" w:cs="Times New Roman"/>
+          <w:color w:val="AF00DB"/>
+          <w:kern w:val="0"/>
+          <w:sz w:val="21"/>
+          <w:szCs w:val="21"/>
+          <w14:ligatures w14:val="none"/>
+        </w:rPr>
+        <w:t>raise</w:t>
+      </w:r>
+      <w:r>
+        <w:rPr>
+          <w:rFonts w:ascii="Consolas" w:eastAsia="Times New Roman" w:hAnsi="Consolas" w:cs="Times New Roman"/>
+          <w:color w:val="3B3B3B"/>
+          <w:kern w:val="0"/>
+          <w:sz w:val="21"/>
+          <w:szCs w:val="21"/>
+          <w14:ligatures w14:val="none"/>
+        </w:rPr>
+        <w:t xml:space="preserve"> </w:t>
+      </w:r>
+      <w:r>
+        <w:rPr>
+          <w:rFonts w:ascii="Consolas" w:eastAsia="Times New Roman" w:hAnsi="Consolas" w:cs="Times New Roman"/>
+          <w:color w:val="795E26"/>
+          <w:kern w:val="0"/>
+          <w:sz w:val="21"/>
+          <w:szCs w:val="21"/>
+          <w14:ligatures w14:val="none"/>
+        </w:rPr>
+        <w:t>create_credentials_</w:t>
+      </w:r>
+      <w:proofErr w:type="gramStart"/>
+      <w:r>
+        <w:rPr>
+          <w:rFonts w:ascii="Consolas" w:eastAsia="Times New Roman" w:hAnsi="Consolas" w:cs="Times New Roman"/>
+          <w:color w:val="795E26"/>
+          <w:kern w:val="0"/>
+          <w:sz w:val="21"/>
+          <w:szCs w:val="21"/>
+          <w14:ligatures w14:val="none"/>
+        </w:rPr>
+        <w:t>exception</w:t>
+      </w:r>
+      <w:r>
+        <w:rPr>
+          <w:rFonts w:ascii="Consolas" w:eastAsia="Times New Roman" w:hAnsi="Consolas" w:cs="Times New Roman"/>
+          <w:color w:val="3B3B3B"/>
+          <w:kern w:val="0"/>
+          <w:sz w:val="21"/>
+          <w:szCs w:val="21"/>
+          <w14:ligatures w14:val="none"/>
+        </w:rPr>
+        <w:t>(</w:t>
+      </w:r>
+      <w:proofErr w:type="gramEnd"/>
+      <w:r>
+        <w:rPr>
+          <w:rFonts w:ascii="Consolas" w:eastAsia="Times New Roman" w:hAnsi="Consolas" w:cs="Times New Roman"/>
+          <w:color w:val="001080"/>
+          <w:kern w:val="0"/>
+          <w:sz w:val="21"/>
+          <w:szCs w:val="21"/>
+          <w14:ligatures w14:val="none"/>
+        </w:rPr>
+        <w:t>detail</w:t>
+      </w:r>
+      <w:r>
+        <w:rPr>
+          <w:rFonts w:ascii="Consolas" w:eastAsia="Times New Roman" w:hAnsi="Consolas" w:cs="Times New Roman"/>
+          <w:color w:val="000000"/>
+          <w:kern w:val="0"/>
+          <w:sz w:val="21"/>
+          <w:szCs w:val="21"/>
+          <w14:ligatures w14:val="none"/>
+        </w:rPr>
+        <w:t>=</w:t>
+      </w:r>
+      <w:r>
+        <w:rPr>
+          <w:rFonts w:ascii="Consolas" w:eastAsia="Times New Roman" w:hAnsi="Consolas" w:cs="Times New Roman"/>
+          <w:color w:val="A31515"/>
+          <w:kern w:val="0"/>
+          <w:sz w:val="21"/>
+          <w:szCs w:val="21"/>
+          <w14:ligatures w14:val="none"/>
+        </w:rPr>
+        <w:t>"Invalid Type For Token"</w:t>
+      </w:r>
+      <w:r>
+        <w:rPr>
+          <w:rFonts w:ascii="Consolas" w:eastAsia="Times New Roman" w:hAnsi="Consolas" w:cs="Times New Roman"/>
+          <w:color w:val="3B3B3B"/>
+          <w:kern w:val="0"/>
+          <w:sz w:val="21"/>
+          <w:szCs w:val="21"/>
+          <w14:ligatures w14:val="none"/>
+        </w:rPr>
+        <w:t>)</w:t>
+      </w:r>
+    </w:p>
+    <w:p>
+      <w:pPr>
+        <w:shd w:val="clear" w:color="auto" w:fill="FFFFFF"/>
+        <w:spacing w:after="0" w:line="285" w:lineRule="atLeast"/>
+        <w:rPr>
+          <w:rFonts w:ascii="Consolas" w:eastAsia="Times New Roman" w:hAnsi="Consolas" w:cs="Times New Roman"/>
+          <w:color w:val="3B3B3B"/>
+          <w:kern w:val="0"/>
+          <w:sz w:val="21"/>
+          <w:szCs w:val="21"/>
+          <w14:ligatures w14:val="none"/>
+        </w:rPr>
+      </w:pPr>
+      <w:r>
+        <w:rPr>
+          <w:rFonts w:ascii="Consolas" w:eastAsia="Times New Roman" w:hAnsi="Consolas" w:cs="Times New Roman"/>
+          <w:color w:val="3B3B3B"/>
+          <w:kern w:val="0"/>
+          <w:sz w:val="21"/>
+          <w:szCs w:val="21"/>
+          <w14:ligatures w14:val="none"/>
+        </w:rPr>
+        <w:t xml:space="preserve">        </w:t>
+      </w:r>
+    </w:p>
+    <w:p>
+      <w:pPr>
+        <w:shd w:val="clear" w:color="auto" w:fill="FFFFFF"/>
+        <w:spacing w:after="0" w:line="285" w:lineRule="atLeast"/>
+        <w:rPr>
+          <w:rFonts w:ascii="Consolas" w:eastAsia="Times New Roman" w:hAnsi="Consolas" w:cs="Times New Roman"/>
+          <w:color w:val="3B3B3B"/>
+          <w:kern w:val="0"/>
+          <w:sz w:val="21"/>
+          <w:szCs w:val="21"/>
+          <w14:ligatures w14:val="none"/>
+        </w:rPr>
+      </w:pPr>
+      <w:r>
+        <w:rPr>
+          <w:rFonts w:ascii="Consolas" w:eastAsia="Times New Roman" w:hAnsi="Consolas" w:cs="Times New Roman"/>
+          <w:color w:val="3B3B3B"/>
+          <w:kern w:val="0"/>
+          <w:sz w:val="21"/>
+          <w:szCs w:val="21"/>
+          <w14:ligatures w14:val="none"/>
+        </w:rPr>
+        <w:t xml:space="preserve">    </w:t>
+      </w:r>
+      <w:r>
+        <w:rPr>
+          <w:rFonts w:ascii="Consolas" w:eastAsia="Times New Roman" w:hAnsi="Consolas" w:cs="Times New Roman"/>
+          <w:color w:val="AF00DB"/>
+          <w:kern w:val="0"/>
+          <w:sz w:val="21"/>
+          <w:szCs w:val="21"/>
+          <w14:ligatures w14:val="none"/>
+        </w:rPr>
+        <w:t>return</w:t>
+      </w:r>
+      <w:r>
+        <w:rPr>
+          <w:rFonts w:ascii="Consolas" w:eastAsia="Times New Roman" w:hAnsi="Consolas" w:cs="Times New Roman"/>
+          <w:color w:val="3B3B3B"/>
+          <w:kern w:val="0"/>
+          <w:sz w:val="21"/>
+          <w:szCs w:val="21"/>
+          <w14:ligatures w14:val="none"/>
+        </w:rPr>
+        <w:t xml:space="preserve"> </w:t>
+      </w:r>
+      <w:r>
+        <w:rPr>
+          <w:rFonts w:ascii="Consolas" w:eastAsia="Times New Roman" w:hAnsi="Consolas" w:cs="Times New Roman"/>
+          <w:color w:val="001080"/>
+          <w:kern w:val="0"/>
+          <w:sz w:val="21"/>
+          <w:szCs w:val="21"/>
+          <w14:ligatures w14:val="none"/>
+        </w:rPr>
+        <w:t>email</w:t>
+      </w:r>
+    </w:p>
+    <w:p>
+      <w:pPr>
+        <w:rPr>
+          <w:rFonts w:ascii="Sakkal Majalla" w:hAnsi="Sakkal Majalla" w:cs="Sakkal Majalla"/>
+          <w:sz w:val="28"/>
+          <w:szCs w:val="28"/>
+        </w:rPr>
+      </w:pPr>
+      <w:r>
+        <w:rPr>
+          <w:rFonts w:ascii="Sakkal Majalla" w:hAnsi="Sakkal Majalla" w:cs="Sakkal Majalla"/>
+          <w:sz w:val="28"/>
+          <w:szCs w:val="28"/>
+        </w:rPr>
+        <w:t>********************************************</w:t>
+      </w:r>
+      <w:r>
+        <w:rPr>
+          <w:rFonts w:ascii="Sakkal Majalla" w:hAnsi="Sakkal Majalla" w:cs="Sakkal Majalla"/>
+          <w:sz w:val="28"/>
+          <w:szCs w:val="28"/>
+        </w:rPr>
+        <w:t>*****************************</w:t>
+      </w:r>
+    </w:p>
+    <w:p>
+      <w:pPr>
         <w:rPr>
           <w:rFonts w:ascii="Sakkal Majalla" w:hAnsi="Sakkal Majalla" w:cs="Sakkal Majalla"/>
           <w:sz w:val="28"/>
@@ -9260,7 +13823,7 @@
 </file>
 
 <file path=word/styles.xml><?xml version="1.0" encoding="utf-8"?>
-<w:styles xmlns:mc="http://schemas.openxmlformats.org/markup-compatibility/2006" xmlns:r="http://schemas.openxmlformats.org/officeDocument/2006/relationships" xmlns:w="http://schemas.openxmlformats.org/wordprocessingml/2006/main" xmlns:w14="http://schemas.microsoft.com/office/word/2010/wordml" xmlns:w15="http://schemas.microsoft.com/office/word/2012/wordml" xmlns:w16cex="http://schemas.microsoft.com/office/word/2018/wordml/cex" xmlns:w16cid="http://schemas.microsoft.com/office/word/2016/wordml/cid" xmlns:w16="http://schemas.microsoft.com/office/word/2018/wordml" xmlns:w16sdtdh="http://schemas.microsoft.com/office/word/2020/wordml/sdtdatahash" xmlns:w16se="http://schemas.microsoft.com/office/word/2015/wordml/symex" mc:Ignorable="w14 w15 w16se w16cid w16 w16cex w16sdtdh">
+<w:styles xmlns:mc="http://schemas.openxmlformats.org/markup-compatibility/2006" xmlns:r="http://schemas.openxmlformats.org/officeDocument/2006/relationships" xmlns:w="http://schemas.openxmlformats.org/wordprocessingml/2006/main" xmlns:w14="http://schemas.microsoft.com/office/word/2010/wordml" xmlns:w15="http://schemas.microsoft.com/office/word/2012/wordml" xmlns:w16cex="http://schemas.microsoft.com/office/word/2018/wordml/cex" xmlns:w16cid="http://schemas.microsoft.com/office/word/2016/wordml/cid" xmlns:w16="http://schemas.microsoft.com/office/word/2018/wordml" xmlns:w16du="http://schemas.microsoft.com/office/word/2023/wordml/word16du" xmlns:w16sdtdh="http://schemas.microsoft.com/office/word/2020/wordml/sdtdatahash" xmlns:w16se="http://schemas.microsoft.com/office/word/2015/wordml/symex" mc:Ignorable="w14 w15 w16se w16cid w16 w16cex w16sdtdh w16du">
   <w:docDefaults>
     <w:rPrDefault>
       <w:rPr>
@@ -9663,7 +14226,6 @@
   <w:style w:type="character" w:default="1" w:styleId="DefaultParagraphFont">
     <w:name w:val="Default Paragraph Font"/>
     <w:uiPriority w:val="1"/>
-    <w:semiHidden/>
     <w:unhideWhenUsed/>
   </w:style>
   <w:style w:type="table" w:default="1" w:styleId="TableNormal">

</xml_diff>